<commit_message>
Updated manuscript and files.
</commit_message>
<xml_diff>
--- a/manuscript/RSOS R1/2. Response to Reviewers.docx
+++ b/manuscript/RSOS R1/2. Response to Reviewers.docx
@@ -21,31 +21,7 @@
           <w:shd w:val="clear" w:color="auto" w:fill="FFFFFF"/>
           <w:lang w:val="en-US"/>
         </w:rPr>
-        <w:t xml:space="preserve">Dear </w:t>
-      </w:r>
-      <w:proofErr w:type="spellStart"/>
-      <w:r>
-        <w:rPr>
-          <w:rFonts w:ascii="Segoe UI" w:hAnsi="Segoe UI" w:cs="Segoe UI"/>
-          <w:color w:val="212121"/>
-          <w:sz w:val="20"/>
-          <w:szCs w:val="20"/>
-          <w:shd w:val="clear" w:color="auto" w:fill="FFFFFF"/>
-          <w:lang w:val="en-US"/>
-        </w:rPr>
-        <w:t>Dr</w:t>
-      </w:r>
-      <w:proofErr w:type="spellEnd"/>
-      <w:r>
-        <w:rPr>
-          <w:rFonts w:ascii="Segoe UI" w:hAnsi="Segoe UI" w:cs="Segoe UI"/>
-          <w:color w:val="212121"/>
-          <w:sz w:val="20"/>
-          <w:szCs w:val="20"/>
-          <w:shd w:val="clear" w:color="auto" w:fill="FFFFFF"/>
-          <w:lang w:val="en-US"/>
-        </w:rPr>
-        <w:t xml:space="preserve"> Hughes</w:t>
+        <w:t>Dear Dr Hughes</w:t>
       </w:r>
       <w:r>
         <w:rPr>
@@ -159,31 +135,7 @@
           <w:shd w:val="clear" w:color="auto" w:fill="FFFFFF"/>
           <w:lang w:val="en-US"/>
         </w:rPr>
-        <w:t xml:space="preserve">If your study uses humans or animals please include details of the ethical approval received, including the name of the committee that granted approval. For human studies please also detail whether informed consent was obtained. For field studies on animals please include details of all permissions, </w:t>
-      </w:r>
-      <w:proofErr w:type="spellStart"/>
-      <w:r>
-        <w:rPr>
-          <w:rFonts w:ascii="Segoe UI" w:hAnsi="Segoe UI" w:cs="Segoe UI"/>
-          <w:color w:val="212121"/>
-          <w:sz w:val="20"/>
-          <w:szCs w:val="20"/>
-          <w:shd w:val="clear" w:color="auto" w:fill="FFFFFF"/>
-          <w:lang w:val="en-US"/>
-        </w:rPr>
-        <w:t>licences</w:t>
-      </w:r>
-      <w:proofErr w:type="spellEnd"/>
-      <w:r>
-        <w:rPr>
-          <w:rFonts w:ascii="Segoe UI" w:hAnsi="Segoe UI" w:cs="Segoe UI"/>
-          <w:color w:val="212121"/>
-          <w:sz w:val="20"/>
-          <w:szCs w:val="20"/>
-          <w:shd w:val="clear" w:color="auto" w:fill="FFFFFF"/>
-          <w:lang w:val="en-US"/>
-        </w:rPr>
-        <w:t xml:space="preserve"> and/or approvals granted to carry out the fieldwork.</w:t>
+        <w:t>If your study uses humans or animals please include details of the ethical approval received, including the name of the committee that granted approval. For human studies please also detail whether informed consent was obtained. For field studies on animals please include details of all permissions, licences and/or approvals granted to carry out the fieldwork.</w:t>
       </w:r>
       <w:r>
         <w:rPr>
@@ -235,31 +187,7 @@
           <w:shd w:val="clear" w:color="auto" w:fill="FFFFFF"/>
           <w:lang w:val="en-US"/>
         </w:rPr>
-        <w:t xml:space="preserve">It is a condition of publication that all supporting data are made available either as supplementary information or preferably in a suitable permanent repository. The data accessibility section should state where the article's supporting data can be accessed. This section should also include details, where possible of where to access other relevant research materials such as statistical tools, protocols, software </w:t>
-      </w:r>
-      <w:proofErr w:type="spellStart"/>
-      <w:r>
-        <w:rPr>
-          <w:rFonts w:ascii="Segoe UI" w:hAnsi="Segoe UI" w:cs="Segoe UI"/>
-          <w:color w:val="212121"/>
-          <w:sz w:val="20"/>
-          <w:szCs w:val="20"/>
-          <w:shd w:val="clear" w:color="auto" w:fill="FFFFFF"/>
-          <w:lang w:val="en-US"/>
-        </w:rPr>
-        <w:t>etc</w:t>
-      </w:r>
-      <w:proofErr w:type="spellEnd"/>
-      <w:r>
-        <w:rPr>
-          <w:rFonts w:ascii="Segoe UI" w:hAnsi="Segoe UI" w:cs="Segoe UI"/>
-          <w:color w:val="212121"/>
-          <w:sz w:val="20"/>
-          <w:szCs w:val="20"/>
-          <w:shd w:val="clear" w:color="auto" w:fill="FFFFFF"/>
-          <w:lang w:val="en-US"/>
-        </w:rPr>
-        <w:t xml:space="preserve"> can be accessed. If the data has been deposited in an external repository this section should list the database, accession number and link to the DOI for all data from the article that has been made publicly available. Data sets that have been deposited in an external repository and have a DOI should also be appropriately cited in the manuscript and included in the reference list.</w:t>
+        <w:t>It is a condition of publication that all supporting data are made available either as supplementary information or preferably in a suitable permanent repository. The data accessibility section should state where the article's supporting data can be accessed. This section should also include details, where possible of where to access other relevant research materials such as statistical tools, protocols, software etc can be accessed. If the data has been deposited in an external repository this section should list the database, accession number and link to the DOI for all data from the article that has been made publicly available. Data sets that have been deposited in an external repository and have a DOI should also be appropriately cited in the manuscript and included in the reference list.</w:t>
       </w:r>
       <w:r>
         <w:rPr>
@@ -292,43 +220,19 @@
         </w:rPr>
         <w:t>If you wish to submit your supporting data or code to Dryad (</w:t>
       </w:r>
-      <w:r>
-        <w:fldChar w:fldCharType="begin"/>
-      </w:r>
-      <w:r>
-        <w:rPr>
-          <w:lang w:val="en-US"/>
-          <w:rPrChange w:id="0" w:author="sean hughes" w:date="2020-08-14T19:41:00Z">
-            <w:rPr/>
-          </w:rPrChange>
-        </w:rPr>
-        <w:instrText xml:space="preserve"> HYPERLINK "http://datadryad.org/" \t "_blank" </w:instrText>
-      </w:r>
-      <w:r>
-        <w:fldChar w:fldCharType="separate"/>
-      </w:r>
-      <w:r>
-        <w:rPr>
-          <w:rStyle w:val="Hyperlink"/>
-          <w:rFonts w:ascii="Segoe UI" w:hAnsi="Segoe UI" w:cs="Segoe UI"/>
-          <w:sz w:val="20"/>
-          <w:szCs w:val="20"/>
-          <w:shd w:val="clear" w:color="auto" w:fill="FFFFFF"/>
-          <w:lang w:val="en-US"/>
-        </w:rPr>
-        <w:t>http://datadryad.org/</w:t>
-      </w:r>
-      <w:r>
-        <w:rPr>
-          <w:rStyle w:val="Hyperlink"/>
-          <w:rFonts w:ascii="Segoe UI" w:hAnsi="Segoe UI" w:cs="Segoe UI"/>
-          <w:sz w:val="20"/>
-          <w:szCs w:val="20"/>
-          <w:shd w:val="clear" w:color="auto" w:fill="FFFFFF"/>
-          <w:lang w:val="en-US"/>
-        </w:rPr>
-        <w:fldChar w:fldCharType="end"/>
-      </w:r>
+      <w:hyperlink r:id="rId4" w:tgtFrame="_blank" w:history="1">
+        <w:r>
+          <w:rPr>
+            <w:rStyle w:val="Hyperlink"/>
+            <w:rFonts w:ascii="Segoe UI" w:hAnsi="Segoe UI" w:cs="Segoe UI"/>
+            <w:sz w:val="20"/>
+            <w:szCs w:val="20"/>
+            <w:shd w:val="clear" w:color="auto" w:fill="FFFFFF"/>
+            <w:lang w:val="en-US"/>
+          </w:rPr>
+          <w:t>http://datadryad.org/</w:t>
+        </w:r>
+      </w:hyperlink>
       <w:r>
         <w:rPr>
           <w:rFonts w:ascii="Segoe UI" w:hAnsi="Segoe UI" w:cs="Segoe UI"/>
@@ -350,43 +254,19 @@
         </w:rPr>
         <w:br/>
       </w:r>
-      <w:r>
-        <w:fldChar w:fldCharType="begin"/>
-      </w:r>
-      <w:r>
-        <w:rPr>
-          <w:lang w:val="en-US"/>
-          <w:rPrChange w:id="1" w:author="sean hughes" w:date="2020-08-14T19:41:00Z">
-            <w:rPr/>
-          </w:rPrChange>
-        </w:rPr>
-        <w:instrText xml:space="preserve"> HYPERLINK "http://datadryad.org/submit?journalID=RSOS&amp;manu=RSOS-192085" \t "_blank" </w:instrText>
-      </w:r>
-      <w:r>
-        <w:fldChar w:fldCharType="separate"/>
-      </w:r>
-      <w:r>
-        <w:rPr>
-          <w:rStyle w:val="Hyperlink"/>
-          <w:rFonts w:ascii="Segoe UI" w:hAnsi="Segoe UI" w:cs="Segoe UI"/>
-          <w:sz w:val="20"/>
-          <w:szCs w:val="20"/>
-          <w:shd w:val="clear" w:color="auto" w:fill="FFFFFF"/>
-          <w:lang w:val="en-US"/>
-        </w:rPr>
-        <w:t>http://datadryad.org/submit?journalID=RSOS&amp;manu=RSOS-192085</w:t>
-      </w:r>
-      <w:r>
-        <w:rPr>
-          <w:rStyle w:val="Hyperlink"/>
-          <w:rFonts w:ascii="Segoe UI" w:hAnsi="Segoe UI" w:cs="Segoe UI"/>
-          <w:sz w:val="20"/>
-          <w:szCs w:val="20"/>
-          <w:shd w:val="clear" w:color="auto" w:fill="FFFFFF"/>
-          <w:lang w:val="en-US"/>
-        </w:rPr>
-        <w:fldChar w:fldCharType="end"/>
-      </w:r>
+      <w:hyperlink r:id="rId5" w:tgtFrame="_blank" w:history="1">
+        <w:r>
+          <w:rPr>
+            <w:rStyle w:val="Hyperlink"/>
+            <w:rFonts w:ascii="Segoe UI" w:hAnsi="Segoe UI" w:cs="Segoe UI"/>
+            <w:sz w:val="20"/>
+            <w:szCs w:val="20"/>
+            <w:shd w:val="clear" w:color="auto" w:fill="FFFFFF"/>
+            <w:lang w:val="en-US"/>
+          </w:rPr>
+          <w:t>http://datadryad.org/submit?journalID=RSOS&amp;manu=RSOS-192085</w:t>
+        </w:r>
+      </w:hyperlink>
       <w:r>
         <w:rPr>
           <w:rFonts w:ascii="Segoe UI" w:hAnsi="Segoe UI" w:cs="Segoe UI"/>
@@ -711,43 +591,19 @@
         </w:rPr>
         <w:t>Please ensure you have prepared your revision in accordance with the guidance at </w:t>
       </w:r>
-      <w:r>
-        <w:fldChar w:fldCharType="begin"/>
-      </w:r>
-      <w:r>
-        <w:rPr>
-          <w:lang w:val="en-US"/>
-          <w:rPrChange w:id="2" w:author="sean hughes" w:date="2020-08-14T19:41:00Z">
-            <w:rPr/>
-          </w:rPrChange>
-        </w:rPr>
-        <w:instrText xml:space="preserve"> HYPERLINK "https://royalsociety.org/journals/authors/author-guidelines/" \t "_blank" </w:instrText>
-      </w:r>
-      <w:r>
-        <w:fldChar w:fldCharType="separate"/>
-      </w:r>
-      <w:r>
-        <w:rPr>
-          <w:rStyle w:val="Hyperlink"/>
-          <w:rFonts w:ascii="Segoe UI" w:hAnsi="Segoe UI" w:cs="Segoe UI"/>
-          <w:sz w:val="20"/>
-          <w:szCs w:val="20"/>
-          <w:shd w:val="clear" w:color="auto" w:fill="FFFFFF"/>
-          <w:lang w:val="en-US"/>
-        </w:rPr>
-        <w:t>https://royalsociety.org/journals/authors/author-guidelines/</w:t>
-      </w:r>
-      <w:r>
-        <w:rPr>
-          <w:rStyle w:val="Hyperlink"/>
-          <w:rFonts w:ascii="Segoe UI" w:hAnsi="Segoe UI" w:cs="Segoe UI"/>
-          <w:sz w:val="20"/>
-          <w:szCs w:val="20"/>
-          <w:shd w:val="clear" w:color="auto" w:fill="FFFFFF"/>
-          <w:lang w:val="en-US"/>
-        </w:rPr>
-        <w:fldChar w:fldCharType="end"/>
-      </w:r>
+      <w:hyperlink r:id="rId6" w:tgtFrame="_blank" w:history="1">
+        <w:r>
+          <w:rPr>
+            <w:rStyle w:val="Hyperlink"/>
+            <w:rFonts w:ascii="Segoe UI" w:hAnsi="Segoe UI" w:cs="Segoe UI"/>
+            <w:sz w:val="20"/>
+            <w:szCs w:val="20"/>
+            <w:shd w:val="clear" w:color="auto" w:fill="FFFFFF"/>
+            <w:lang w:val="en-US"/>
+          </w:rPr>
+          <w:t>https://royalsociety.org/journals/authors/author-guidelines/</w:t>
+        </w:r>
+      </w:hyperlink>
       <w:r>
         <w:rPr>
           <w:rFonts w:ascii="Segoe UI" w:hAnsi="Segoe UI" w:cs="Segoe UI"/>
@@ -821,43 +677,19 @@
         </w:rPr>
         <w:t>To revise your manuscript, log into </w:t>
       </w:r>
-      <w:r>
-        <w:fldChar w:fldCharType="begin"/>
-      </w:r>
-      <w:r>
-        <w:rPr>
-          <w:lang w:val="en-US"/>
-          <w:rPrChange w:id="3" w:author="sean hughes" w:date="2020-08-14T19:41:00Z">
-            <w:rPr/>
-          </w:rPrChange>
-        </w:rPr>
-        <w:instrText xml:space="preserve"> HYPERLINK "https://mc.manuscriptcentral.com/rsos" \t "_blank" </w:instrText>
-      </w:r>
-      <w:r>
-        <w:fldChar w:fldCharType="separate"/>
-      </w:r>
-      <w:r>
-        <w:rPr>
-          <w:rStyle w:val="Hyperlink"/>
-          <w:rFonts w:ascii="Segoe UI" w:hAnsi="Segoe UI" w:cs="Segoe UI"/>
-          <w:sz w:val="20"/>
-          <w:szCs w:val="20"/>
-          <w:shd w:val="clear" w:color="auto" w:fill="FFFFFF"/>
-          <w:lang w:val="en-US"/>
-        </w:rPr>
-        <w:t>https://mc.manuscriptcentral.com/rsos</w:t>
-      </w:r>
-      <w:r>
-        <w:rPr>
-          <w:rStyle w:val="Hyperlink"/>
-          <w:rFonts w:ascii="Segoe UI" w:hAnsi="Segoe UI" w:cs="Segoe UI"/>
-          <w:sz w:val="20"/>
-          <w:szCs w:val="20"/>
-          <w:shd w:val="clear" w:color="auto" w:fill="FFFFFF"/>
-          <w:lang w:val="en-US"/>
-        </w:rPr>
-        <w:fldChar w:fldCharType="end"/>
-      </w:r>
+      <w:hyperlink r:id="rId7" w:tgtFrame="_blank" w:history="1">
+        <w:r>
+          <w:rPr>
+            <w:rStyle w:val="Hyperlink"/>
+            <w:rFonts w:ascii="Segoe UI" w:hAnsi="Segoe UI" w:cs="Segoe UI"/>
+            <w:sz w:val="20"/>
+            <w:szCs w:val="20"/>
+            <w:shd w:val="clear" w:color="auto" w:fill="FFFFFF"/>
+            <w:lang w:val="en-US"/>
+          </w:rPr>
+          <w:t>https://mc.manuscriptcentral.com/rsos</w:t>
+        </w:r>
+      </w:hyperlink>
       <w:r>
         <w:rPr>
           <w:rFonts w:ascii="Segoe UI" w:hAnsi="Segoe UI" w:cs="Segoe UI"/>
@@ -929,31 +761,7 @@
           <w:shd w:val="clear" w:color="auto" w:fill="FFFFFF"/>
           <w:lang w:val="en-US"/>
         </w:rPr>
-        <w:t xml:space="preserve">1) Identifying all the changes that have been made (for instance, in </w:t>
-      </w:r>
-      <w:proofErr w:type="spellStart"/>
-      <w:r>
-        <w:rPr>
-          <w:rFonts w:ascii="Segoe UI" w:hAnsi="Segoe UI" w:cs="Segoe UI"/>
-          <w:color w:val="212121"/>
-          <w:sz w:val="20"/>
-          <w:szCs w:val="20"/>
-          <w:shd w:val="clear" w:color="auto" w:fill="FFFFFF"/>
-          <w:lang w:val="en-US"/>
-        </w:rPr>
-        <w:t>coloured</w:t>
-      </w:r>
-      <w:proofErr w:type="spellEnd"/>
-      <w:r>
-        <w:rPr>
-          <w:rFonts w:ascii="Segoe UI" w:hAnsi="Segoe UI" w:cs="Segoe UI"/>
-          <w:color w:val="212121"/>
-          <w:sz w:val="20"/>
-          <w:szCs w:val="20"/>
-          <w:shd w:val="clear" w:color="auto" w:fill="FFFFFF"/>
-          <w:lang w:val="en-US"/>
-        </w:rPr>
-        <w:t xml:space="preserve"> highlight, in bold text, or tracked changes);</w:t>
+        <w:t>1) Identifying all the changes that have been made (for instance, in coloured highlight, in bold text, or tracked changes);</w:t>
       </w:r>
       <w:r>
         <w:rPr>
@@ -1036,55 +844,7 @@
           <w:shd w:val="clear" w:color="auto" w:fill="FFFFFF"/>
           <w:lang w:val="en-US"/>
         </w:rPr>
-        <w:t>1) A text file of the manuscript (</w:t>
-      </w:r>
-      <w:proofErr w:type="spellStart"/>
-      <w:r>
-        <w:rPr>
-          <w:rFonts w:ascii="Segoe UI" w:hAnsi="Segoe UI" w:cs="Segoe UI"/>
-          <w:color w:val="212121"/>
-          <w:sz w:val="20"/>
-          <w:szCs w:val="20"/>
-          <w:shd w:val="clear" w:color="auto" w:fill="FFFFFF"/>
-          <w:lang w:val="en-US"/>
-        </w:rPr>
-        <w:t>tex</w:t>
-      </w:r>
-      <w:proofErr w:type="spellEnd"/>
-      <w:r>
-        <w:rPr>
-          <w:rFonts w:ascii="Segoe UI" w:hAnsi="Segoe UI" w:cs="Segoe UI"/>
-          <w:color w:val="212121"/>
-          <w:sz w:val="20"/>
-          <w:szCs w:val="20"/>
-          <w:shd w:val="clear" w:color="auto" w:fill="FFFFFF"/>
-          <w:lang w:val="en-US"/>
-        </w:rPr>
-        <w:t xml:space="preserve">, txt, rtf, </w:t>
-      </w:r>
-      <w:proofErr w:type="spellStart"/>
-      <w:r>
-        <w:rPr>
-          <w:rFonts w:ascii="Segoe UI" w:hAnsi="Segoe UI" w:cs="Segoe UI"/>
-          <w:color w:val="212121"/>
-          <w:sz w:val="20"/>
-          <w:szCs w:val="20"/>
-          <w:shd w:val="clear" w:color="auto" w:fill="FFFFFF"/>
-          <w:lang w:val="en-US"/>
-        </w:rPr>
-        <w:t>docx</w:t>
-      </w:r>
-      <w:proofErr w:type="spellEnd"/>
-      <w:r>
-        <w:rPr>
-          <w:rFonts w:ascii="Segoe UI" w:hAnsi="Segoe UI" w:cs="Segoe UI"/>
-          <w:color w:val="212121"/>
-          <w:sz w:val="20"/>
-          <w:szCs w:val="20"/>
-          <w:shd w:val="clear" w:color="auto" w:fill="FFFFFF"/>
-          <w:lang w:val="en-US"/>
-        </w:rPr>
-        <w:t xml:space="preserve"> or doc), references, tables (including captions) and figure captions. Do not upload a PDF as your "Main Document";</w:t>
+        <w:t>1) A text file of the manuscript (tex, txt, rtf, docx or doc), references, tables (including captions) and figure captions. Do not upload a PDF as your "Main Document";</w:t>
       </w:r>
       <w:r>
         <w:rPr>
@@ -1147,31 +907,7 @@
           <w:shd w:val="clear" w:color="auto" w:fill="FFFFFF"/>
           <w:lang w:val="en-US"/>
         </w:rPr>
-        <w:t xml:space="preserve">4) Included the raw data to support the claims made in your paper. You can either include your data as electronic supplementary material or upload to a repository and include the relevant </w:t>
-      </w:r>
-      <w:proofErr w:type="spellStart"/>
-      <w:r>
-        <w:rPr>
-          <w:rFonts w:ascii="Segoe UI" w:hAnsi="Segoe UI" w:cs="Segoe UI"/>
-          <w:color w:val="212121"/>
-          <w:sz w:val="20"/>
-          <w:szCs w:val="20"/>
-          <w:shd w:val="clear" w:color="auto" w:fill="FFFFFF"/>
-          <w:lang w:val="en-US"/>
-        </w:rPr>
-        <w:t>doi</w:t>
-      </w:r>
-      <w:proofErr w:type="spellEnd"/>
-      <w:r>
-        <w:rPr>
-          <w:rFonts w:ascii="Segoe UI" w:hAnsi="Segoe UI" w:cs="Segoe UI"/>
-          <w:color w:val="212121"/>
-          <w:sz w:val="20"/>
-          <w:szCs w:val="20"/>
-          <w:shd w:val="clear" w:color="auto" w:fill="FFFFFF"/>
-          <w:lang w:val="en-US"/>
-        </w:rPr>
-        <w:t xml:space="preserve"> within your manuscript. Make sure it is clear in your data accessibility statement how the data can be accessed;</w:t>
+        <w:t>4) Included the raw data to support the claims made in your paper. You can either include your data as electronic supplementary material or upload to a repository and include the relevant doi within your manuscript. Make sure it is clear in your data accessibility statement how the data can be accessed;</w:t>
       </w:r>
       <w:r>
         <w:rPr>
@@ -1235,31 +971,62 @@
           <w:shd w:val="clear" w:color="auto" w:fill="FFFFFF"/>
           <w:lang w:val="en-US"/>
         </w:rPr>
-        <w:t xml:space="preserve">Supplementary files will be published alongside the paper on the journal website and posted on the online </w:t>
-      </w:r>
-      <w:proofErr w:type="spellStart"/>
-      <w:r>
-        <w:rPr>
-          <w:rFonts w:ascii="Segoe UI" w:hAnsi="Segoe UI" w:cs="Segoe UI"/>
-          <w:color w:val="212121"/>
-          <w:sz w:val="20"/>
-          <w:szCs w:val="20"/>
-          <w:shd w:val="clear" w:color="auto" w:fill="FFFFFF"/>
-          <w:lang w:val="en-US"/>
-        </w:rPr>
-        <w:t>figshare</w:t>
-      </w:r>
-      <w:proofErr w:type="spellEnd"/>
-      <w:r>
-        <w:rPr>
-          <w:rFonts w:ascii="Segoe UI" w:hAnsi="Segoe UI" w:cs="Segoe UI"/>
-          <w:color w:val="212121"/>
-          <w:sz w:val="20"/>
-          <w:szCs w:val="20"/>
-          <w:shd w:val="clear" w:color="auto" w:fill="FFFFFF"/>
-          <w:lang w:val="en-US"/>
-        </w:rPr>
-        <w:t xml:space="preserve"> repository (</w:t>
+        <w:t>Supplementary files will be published alongside the paper on the journal website and posted on the online figshare repository (</w:t>
+      </w:r>
+      <w:hyperlink r:id="rId8" w:tgtFrame="_blank" w:history="1">
+        <w:r>
+          <w:rPr>
+            <w:rStyle w:val="Hyperlink"/>
+            <w:rFonts w:ascii="Segoe UI" w:hAnsi="Segoe UI" w:cs="Segoe UI"/>
+            <w:sz w:val="20"/>
+            <w:szCs w:val="20"/>
+            <w:shd w:val="clear" w:color="auto" w:fill="FFFFFF"/>
+            <w:lang w:val="en-US"/>
+          </w:rPr>
+          <w:t>https://rs.figshare.com/</w:t>
+        </w:r>
+      </w:hyperlink>
+      <w:r>
+        <w:rPr>
+          <w:rFonts w:ascii="Segoe UI" w:hAnsi="Segoe UI" w:cs="Segoe UI"/>
+          <w:color w:val="212121"/>
+          <w:sz w:val="20"/>
+          <w:szCs w:val="20"/>
+          <w:shd w:val="clear" w:color="auto" w:fill="FFFFFF"/>
+          <w:lang w:val="en-US"/>
+        </w:rPr>
+        <w:t>). The heading and legend provided for each supplementary file during the submission process will be used to create the figshare page, so please ensure these are accurate and informative so that your files can be found in searches. Files on figshare will be made available approximately one week before the accompanying article so that the supplementary material can be attributed a unique DOI.</w:t>
+      </w:r>
+      <w:r>
+        <w:rPr>
+          <w:rFonts w:ascii="Segoe UI" w:hAnsi="Segoe UI" w:cs="Segoe UI"/>
+          <w:color w:val="212121"/>
+          <w:sz w:val="20"/>
+          <w:szCs w:val="20"/>
+          <w:lang w:val="en-US"/>
+        </w:rPr>
+        <w:br/>
+      </w:r>
+      <w:r>
+        <w:rPr>
+          <w:rFonts w:ascii="Segoe UI" w:hAnsi="Segoe UI" w:cs="Segoe UI"/>
+          <w:color w:val="212121"/>
+          <w:sz w:val="20"/>
+          <w:szCs w:val="20"/>
+          <w:lang w:val="en-US"/>
+        </w:rPr>
+        <w:br/>
+      </w:r>
+      <w:r>
+        <w:rPr>
+          <w:rFonts w:ascii="Segoe UI" w:hAnsi="Segoe UI" w:cs="Segoe UI"/>
+          <w:color w:val="212121"/>
+          <w:sz w:val="20"/>
+          <w:szCs w:val="20"/>
+          <w:shd w:val="clear" w:color="auto" w:fill="FFFFFF"/>
+          <w:lang w:val="en-US"/>
+        </w:rPr>
+        <w:t>Please note that Royal Society Open Science charge article processing charges for all new submissions that are accepted for publication. Charges will also apply to papers transferred to Royal Society Open Science from other Royal Society Publishing journals, as well as papers submitted as part of our collaboration with the Royal Society of Chemistry (</w:t>
       </w:r>
       <w:r>
         <w:fldChar w:fldCharType="begin"/>
@@ -1267,11 +1034,16 @@
       <w:r>
         <w:rPr>
           <w:lang w:val="en-US"/>
-          <w:rPrChange w:id="4" w:author="sean hughes" w:date="2020-08-14T19:41:00Z">
-            <w:rPr/>
-          </w:rPrChange>
-        </w:rPr>
-        <w:instrText xml:space="preserve"> HYPERLINK "https://rs.figshare.com/" \t "_blank" </w:instrText>
+        </w:rPr>
+        <w:instrText xml:space="preserve"> HYPE</w:instrText>
+      </w:r>
+      <w:bookmarkStart w:id="0" w:name="_GoBack"/>
+      <w:bookmarkEnd w:id="0"/>
+      <w:r>
+        <w:rPr>
+          <w:lang w:val="en-US"/>
+        </w:rPr>
+        <w:instrText xml:space="preserve">RLINK "https://royalsocietypublishing.org/rsos/chemistry" \t "_blank" </w:instrText>
       </w:r>
       <w:r>
         <w:fldChar w:fldCharType="separate"/>
@@ -1285,7 +1057,7 @@
           <w:shd w:val="clear" w:color="auto" w:fill="FFFFFF"/>
           <w:lang w:val="en-US"/>
         </w:rPr>
-        <w:t>https://rs.figshare.com/</w:t>
+        <w:t>https://royalsocietypublishing.org/rsos/chemistry</w:t>
       </w:r>
       <w:r>
         <w:rPr>
@@ -1307,133 +1079,6 @@
           <w:shd w:val="clear" w:color="auto" w:fill="FFFFFF"/>
           <w:lang w:val="en-US"/>
         </w:rPr>
-        <w:t xml:space="preserve">). The heading and legend provided for each supplementary file during the submission process will be used to create the </w:t>
-      </w:r>
-      <w:proofErr w:type="spellStart"/>
-      <w:r>
-        <w:rPr>
-          <w:rFonts w:ascii="Segoe UI" w:hAnsi="Segoe UI" w:cs="Segoe UI"/>
-          <w:color w:val="212121"/>
-          <w:sz w:val="20"/>
-          <w:szCs w:val="20"/>
-          <w:shd w:val="clear" w:color="auto" w:fill="FFFFFF"/>
-          <w:lang w:val="en-US"/>
-        </w:rPr>
-        <w:t>figshare</w:t>
-      </w:r>
-      <w:proofErr w:type="spellEnd"/>
-      <w:r>
-        <w:rPr>
-          <w:rFonts w:ascii="Segoe UI" w:hAnsi="Segoe UI" w:cs="Segoe UI"/>
-          <w:color w:val="212121"/>
-          <w:sz w:val="20"/>
-          <w:szCs w:val="20"/>
-          <w:shd w:val="clear" w:color="auto" w:fill="FFFFFF"/>
-          <w:lang w:val="en-US"/>
-        </w:rPr>
-        <w:t xml:space="preserve"> page, so please ensure these are accurate and informative so that your files can be found in searches. Files on </w:t>
-      </w:r>
-      <w:proofErr w:type="spellStart"/>
-      <w:r>
-        <w:rPr>
-          <w:rFonts w:ascii="Segoe UI" w:hAnsi="Segoe UI" w:cs="Segoe UI"/>
-          <w:color w:val="212121"/>
-          <w:sz w:val="20"/>
-          <w:szCs w:val="20"/>
-          <w:shd w:val="clear" w:color="auto" w:fill="FFFFFF"/>
-          <w:lang w:val="en-US"/>
-        </w:rPr>
-        <w:t>figshare</w:t>
-      </w:r>
-      <w:proofErr w:type="spellEnd"/>
-      <w:r>
-        <w:rPr>
-          <w:rFonts w:ascii="Segoe UI" w:hAnsi="Segoe UI" w:cs="Segoe UI"/>
-          <w:color w:val="212121"/>
-          <w:sz w:val="20"/>
-          <w:szCs w:val="20"/>
-          <w:shd w:val="clear" w:color="auto" w:fill="FFFFFF"/>
-          <w:lang w:val="en-US"/>
-        </w:rPr>
-        <w:t xml:space="preserve"> will be made available approximately one week before the accompanying article so that the supplementary material can be attributed a unique DOI.</w:t>
-      </w:r>
-      <w:r>
-        <w:rPr>
-          <w:rFonts w:ascii="Segoe UI" w:hAnsi="Segoe UI" w:cs="Segoe UI"/>
-          <w:color w:val="212121"/>
-          <w:sz w:val="20"/>
-          <w:szCs w:val="20"/>
-          <w:lang w:val="en-US"/>
-        </w:rPr>
-        <w:br/>
-      </w:r>
-      <w:r>
-        <w:rPr>
-          <w:rFonts w:ascii="Segoe UI" w:hAnsi="Segoe UI" w:cs="Segoe UI"/>
-          <w:color w:val="212121"/>
-          <w:sz w:val="20"/>
-          <w:szCs w:val="20"/>
-          <w:lang w:val="en-US"/>
-        </w:rPr>
-        <w:br/>
-      </w:r>
-      <w:r>
-        <w:rPr>
-          <w:rFonts w:ascii="Segoe UI" w:hAnsi="Segoe UI" w:cs="Segoe UI"/>
-          <w:color w:val="212121"/>
-          <w:sz w:val="20"/>
-          <w:szCs w:val="20"/>
-          <w:shd w:val="clear" w:color="auto" w:fill="FFFFFF"/>
-          <w:lang w:val="en-US"/>
-        </w:rPr>
-        <w:t>Please note that Royal Society Open Science charge article processing charges for all new submissions that are accepted for publication. Charges will also apply to papers transferred to Royal Society Open Science from other Royal Society Publishing journals, as well as papers submitted as part of our collaboration with the Royal Society of Chemistry (</w:t>
-      </w:r>
-      <w:r>
-        <w:fldChar w:fldCharType="begin"/>
-      </w:r>
-      <w:r>
-        <w:rPr>
-          <w:lang w:val="en-US"/>
-          <w:rPrChange w:id="5" w:author="sean hughes" w:date="2020-08-14T19:41:00Z">
-            <w:rPr/>
-          </w:rPrChange>
-        </w:rPr>
-        <w:instrText xml:space="preserve"> HYPERLINK "https://royalsocietypublishing.org/rsos/chemistry" \t "_blank" </w:instrText>
-      </w:r>
-      <w:r>
-        <w:fldChar w:fldCharType="separate"/>
-      </w:r>
-      <w:r>
-        <w:rPr>
-          <w:rStyle w:val="Hyperlink"/>
-          <w:rFonts w:ascii="Segoe UI" w:hAnsi="Segoe UI" w:cs="Segoe UI"/>
-          <w:sz w:val="20"/>
-          <w:szCs w:val="20"/>
-          <w:shd w:val="clear" w:color="auto" w:fill="FFFFFF"/>
-          <w:lang w:val="en-US"/>
-        </w:rPr>
-        <w:t>https://royalsocietypublishing.org/rsos/chemistry</w:t>
-      </w:r>
-      <w:r>
-        <w:rPr>
-          <w:rStyle w:val="Hyperlink"/>
-          <w:rFonts w:ascii="Segoe UI" w:hAnsi="Segoe UI" w:cs="Segoe UI"/>
-          <w:sz w:val="20"/>
-          <w:szCs w:val="20"/>
-          <w:shd w:val="clear" w:color="auto" w:fill="FFFFFF"/>
-          <w:lang w:val="en-US"/>
-        </w:rPr>
-        <w:fldChar w:fldCharType="end"/>
-      </w:r>
-      <w:r>
-        <w:rPr>
-          <w:rFonts w:ascii="Segoe UI" w:hAnsi="Segoe UI" w:cs="Segoe UI"/>
-          <w:color w:val="212121"/>
-          <w:sz w:val="20"/>
-          <w:szCs w:val="20"/>
-          <w:shd w:val="clear" w:color="auto" w:fill="FFFFFF"/>
-          <w:lang w:val="en-US"/>
-        </w:rPr>
         <w:t>).</w:t>
       </w:r>
       <w:r>
@@ -1662,79 +1307,7 @@
           <w:shd w:val="clear" w:color="auto" w:fill="FFFFFF"/>
           <w:lang w:val="en-US"/>
         </w:rPr>
-        <w:t xml:space="preserve">on behalf of </w:t>
-      </w:r>
-      <w:proofErr w:type="spellStart"/>
-      <w:r>
-        <w:rPr>
-          <w:rFonts w:ascii="Segoe UI" w:hAnsi="Segoe UI" w:cs="Segoe UI"/>
-          <w:color w:val="212121"/>
-          <w:sz w:val="20"/>
-          <w:szCs w:val="20"/>
-          <w:shd w:val="clear" w:color="auto" w:fill="FFFFFF"/>
-          <w:lang w:val="en-US"/>
-        </w:rPr>
-        <w:t>Dr</w:t>
-      </w:r>
-      <w:proofErr w:type="spellEnd"/>
-      <w:r>
-        <w:rPr>
-          <w:rFonts w:ascii="Segoe UI" w:hAnsi="Segoe UI" w:cs="Segoe UI"/>
-          <w:color w:val="212121"/>
-          <w:sz w:val="20"/>
-          <w:szCs w:val="20"/>
-          <w:shd w:val="clear" w:color="auto" w:fill="FFFFFF"/>
-          <w:lang w:val="en-US"/>
-        </w:rPr>
-        <w:t xml:space="preserve"> </w:t>
-      </w:r>
-      <w:proofErr w:type="spellStart"/>
-      <w:r>
-        <w:rPr>
-          <w:rFonts w:ascii="Segoe UI" w:hAnsi="Segoe UI" w:cs="Segoe UI"/>
-          <w:color w:val="212121"/>
-          <w:sz w:val="20"/>
-          <w:szCs w:val="20"/>
-          <w:shd w:val="clear" w:color="auto" w:fill="FFFFFF"/>
-          <w:lang w:val="en-US"/>
-        </w:rPr>
-        <w:t>Joydeep</w:t>
-      </w:r>
-      <w:proofErr w:type="spellEnd"/>
-      <w:r>
-        <w:rPr>
-          <w:rFonts w:ascii="Segoe UI" w:hAnsi="Segoe UI" w:cs="Segoe UI"/>
-          <w:color w:val="212121"/>
-          <w:sz w:val="20"/>
-          <w:szCs w:val="20"/>
-          <w:shd w:val="clear" w:color="auto" w:fill="FFFFFF"/>
-          <w:lang w:val="en-US"/>
-        </w:rPr>
-        <w:t xml:space="preserve"> Bhattacharya (Associate Editor) and </w:t>
-      </w:r>
-      <w:proofErr w:type="spellStart"/>
-      <w:r>
-        <w:rPr>
-          <w:rFonts w:ascii="Segoe UI" w:hAnsi="Segoe UI" w:cs="Segoe UI"/>
-          <w:color w:val="212121"/>
-          <w:sz w:val="20"/>
-          <w:szCs w:val="20"/>
-          <w:shd w:val="clear" w:color="auto" w:fill="FFFFFF"/>
-          <w:lang w:val="en-US"/>
-        </w:rPr>
-        <w:t>Essi</w:t>
-      </w:r>
-      <w:proofErr w:type="spellEnd"/>
-      <w:r>
-        <w:rPr>
-          <w:rFonts w:ascii="Segoe UI" w:hAnsi="Segoe UI" w:cs="Segoe UI"/>
-          <w:color w:val="212121"/>
-          <w:sz w:val="20"/>
-          <w:szCs w:val="20"/>
-          <w:shd w:val="clear" w:color="auto" w:fill="FFFFFF"/>
-          <w:lang w:val="en-US"/>
-        </w:rPr>
-        <w:t xml:space="preserve"> Viding (Subject Editor)</w:t>
+        <w:t>on behalf of Dr Joydeep Bhattacharya (Associate Editor) and Essi Viding (Subject Editor)</w:t>
       </w:r>
       <w:r>
         <w:rPr>
@@ -1864,55 +1437,7 @@
           <w:lang w:val="en-US"/>
         </w:rPr>
         <w:lastRenderedPageBreak/>
-        <w:t>Associate Editor (</w:t>
-      </w:r>
-      <w:proofErr w:type="spellStart"/>
-      <w:r>
-        <w:rPr>
-          <w:rFonts w:ascii="Segoe UI" w:hAnsi="Segoe UI" w:cs="Segoe UI"/>
-          <w:color w:val="212121"/>
-          <w:sz w:val="20"/>
-          <w:szCs w:val="20"/>
-          <w:shd w:val="clear" w:color="auto" w:fill="FFFFFF"/>
-          <w:lang w:val="en-US"/>
-        </w:rPr>
-        <w:t>Dr</w:t>
-      </w:r>
-      <w:proofErr w:type="spellEnd"/>
-      <w:r>
-        <w:rPr>
-          <w:rFonts w:ascii="Segoe UI" w:hAnsi="Segoe UI" w:cs="Segoe UI"/>
-          <w:color w:val="212121"/>
-          <w:sz w:val="20"/>
-          <w:szCs w:val="20"/>
-          <w:shd w:val="clear" w:color="auto" w:fill="FFFFFF"/>
-          <w:lang w:val="en-US"/>
-        </w:rPr>
-        <w:t xml:space="preserve"> </w:t>
-      </w:r>
-      <w:proofErr w:type="spellStart"/>
-      <w:r>
-        <w:rPr>
-          <w:rFonts w:ascii="Segoe UI" w:hAnsi="Segoe UI" w:cs="Segoe UI"/>
-          <w:color w:val="212121"/>
-          <w:sz w:val="20"/>
-          <w:szCs w:val="20"/>
-          <w:shd w:val="clear" w:color="auto" w:fill="FFFFFF"/>
-          <w:lang w:val="en-US"/>
-        </w:rPr>
-        <w:t>Joydeep</w:t>
-      </w:r>
-      <w:proofErr w:type="spellEnd"/>
-      <w:r>
-        <w:rPr>
-          <w:rFonts w:ascii="Segoe UI" w:hAnsi="Segoe UI" w:cs="Segoe UI"/>
-          <w:color w:val="212121"/>
-          <w:sz w:val="20"/>
-          <w:szCs w:val="20"/>
-          <w:shd w:val="clear" w:color="auto" w:fill="FFFFFF"/>
-          <w:lang w:val="en-US"/>
-        </w:rPr>
-        <w:t xml:space="preserve"> Bhattacharya):</w:t>
+        <w:t>Associate Editor (Dr Joydeep Bhattacharya):</w:t>
       </w:r>
       <w:r>
         <w:rPr>
@@ -2026,7 +1551,7 @@
           <w:szCs w:val="20"/>
           <w:lang w:val="en-US"/>
         </w:rPr>
-        <w:t>Based on this feedback we went back to the paper and revised and condensed it by 15 pages. Moreover, we updated the processing and analyses in R so that our data treatment is now fully transparent and reproducible. In addition to these changes we have</w:t>
+        <w:t>Based on this feedback we went back to the paper and revised and condensed. Moreover, we updated the processing and analyses in R so that our data treatment is now fully transparent and reproducible. In addition to these changes we have</w:t>
       </w:r>
       <w:r>
         <w:rPr>
@@ -2908,29 +2433,16 @@
         </w:rPr>
         <w:br/>
       </w:r>
-      <w:proofErr w:type="spellStart"/>
-      <w:r>
-        <w:rPr>
-          <w:rFonts w:ascii="Segoe UI" w:hAnsi="Segoe UI" w:cs="Segoe UI"/>
-          <w:color w:val="212121"/>
-          <w:sz w:val="20"/>
-          <w:szCs w:val="20"/>
-          <w:shd w:val="clear" w:color="auto" w:fill="FFFFFF"/>
-          <w:lang w:val="en-US"/>
-        </w:rPr>
-        <w:t>Anand</w:t>
-      </w:r>
-      <w:proofErr w:type="spellEnd"/>
-      <w:r>
-        <w:rPr>
-          <w:rFonts w:ascii="Segoe UI" w:hAnsi="Segoe UI" w:cs="Segoe UI"/>
-          <w:color w:val="212121"/>
-          <w:sz w:val="20"/>
-          <w:szCs w:val="20"/>
-          <w:shd w:val="clear" w:color="auto" w:fill="FFFFFF"/>
-          <w:lang w:val="en-US"/>
-        </w:rPr>
-        <w:t xml:space="preserve"> Krishna</w:t>
+      <w:r>
+        <w:rPr>
+          <w:rFonts w:ascii="Segoe UI" w:hAnsi="Segoe UI" w:cs="Segoe UI"/>
+          <w:color w:val="212121"/>
+          <w:sz w:val="20"/>
+          <w:szCs w:val="20"/>
+          <w:shd w:val="clear" w:color="auto" w:fill="FFFFFF"/>
+          <w:lang w:val="en-US"/>
+        </w:rPr>
+        <w:t>Anand Krishna</w:t>
       </w:r>
       <w:r>
         <w:rPr>
@@ -3713,35 +3225,15 @@
         </w:rPr>
         <w:t xml:space="preserve">available at </w:t>
       </w:r>
-      <w:r>
-        <w:fldChar w:fldCharType="begin"/>
-      </w:r>
-      <w:r>
-        <w:rPr>
-          <w:lang w:val="en-US"/>
-          <w:rPrChange w:id="6" w:author="sean hughes" w:date="2020-08-14T19:41:00Z">
-            <w:rPr/>
-          </w:rPrChange>
-        </w:rPr>
-        <w:instrText xml:space="preserve"> HYPERLINK "https://osf.io/u6vtz/" </w:instrText>
-      </w:r>
-      <w:r>
-        <w:fldChar w:fldCharType="separate"/>
-      </w:r>
-      <w:r>
-        <w:rPr>
-          <w:rStyle w:val="Hyperlink"/>
-          <w:lang w:val="en-US"/>
-        </w:rPr>
-        <w:t>https://osf.io/u6vtz/</w:t>
-      </w:r>
-      <w:r>
-        <w:rPr>
-          <w:rStyle w:val="Hyperlink"/>
-          <w:lang w:val="en-US"/>
-        </w:rPr>
-        <w:fldChar w:fldCharType="end"/>
-      </w:r>
+      <w:hyperlink r:id="rId9" w:history="1">
+        <w:r>
+          <w:rPr>
+            <w:rStyle w:val="Hyperlink"/>
+            <w:lang w:val="en-US"/>
+          </w:rPr>
+          <w:t>https://osf.io/u6vtz/</w:t>
+        </w:r>
+      </w:hyperlink>
     </w:p>
     <w:p>
       <w:pPr>
@@ -3773,31 +3265,7 @@
           <w:shd w:val="clear" w:color="auto" w:fill="FFFFFF"/>
           <w:lang w:val="en-US"/>
         </w:rPr>
-        <w:t xml:space="preserve">I tried to reproduce the results to gain a better understanding of some analyses but was unable to because there are only data files (or </w:t>
-      </w:r>
-      <w:proofErr w:type="spellStart"/>
-      <w:r>
-        <w:rPr>
-          <w:rFonts w:ascii="Segoe UI" w:hAnsi="Segoe UI" w:cs="Segoe UI"/>
-          <w:color w:val="212121"/>
-          <w:sz w:val="20"/>
-          <w:szCs w:val="20"/>
-          <w:shd w:val="clear" w:color="auto" w:fill="FFFFFF"/>
-          <w:lang w:val="en-US"/>
-        </w:rPr>
-        <w:t>sav</w:t>
-      </w:r>
-      <w:proofErr w:type="spellEnd"/>
-      <w:r>
-        <w:rPr>
-          <w:rFonts w:ascii="Segoe UI" w:hAnsi="Segoe UI" w:cs="Segoe UI"/>
-          <w:color w:val="212121"/>
-          <w:sz w:val="20"/>
-          <w:szCs w:val="20"/>
-          <w:shd w:val="clear" w:color="auto" w:fill="FFFFFF"/>
-          <w:lang w:val="en-US"/>
-        </w:rPr>
-        <w:t xml:space="preserve"> files with no log). I highly suggest to provide an easy way to reproduce your results (you can add the sass script you have used for instance).</w:t>
+        <w:t>I tried to reproduce the results to gain a better understanding of some analyses but was unable to because there are only data files (or sav files with no log). I highly suggest to provide an easy way to reproduce your results (you can add the sass script you have used for instance).</w:t>
       </w:r>
     </w:p>
     <w:p>
@@ -3844,43 +3312,19 @@
         </w:rPr>
         <w:t xml:space="preserve"> Based on the reviewer’s comment we went back and rewrote all data processing and analysis files in R (see </w:t>
       </w:r>
-      <w:r>
-        <w:fldChar w:fldCharType="begin"/>
-      </w:r>
-      <w:r>
-        <w:rPr>
-          <w:lang w:val="en-US"/>
-          <w:rPrChange w:id="7" w:author="sean hughes" w:date="2020-08-14T19:41:00Z">
-            <w:rPr/>
-          </w:rPrChange>
-        </w:rPr>
-        <w:instrText xml:space="preserve"> HYPERLINK "https://osf.io/u6vtz/" </w:instrText>
-      </w:r>
-      <w:r>
-        <w:fldChar w:fldCharType="separate"/>
-      </w:r>
-      <w:r>
-        <w:rPr>
-          <w:rStyle w:val="Hyperlink"/>
-          <w:rFonts w:ascii="Segoe UI" w:hAnsi="Segoe UI" w:cs="Segoe UI"/>
-          <w:sz w:val="20"/>
-          <w:szCs w:val="20"/>
-          <w:shd w:val="clear" w:color="auto" w:fill="FFFFFF"/>
-          <w:lang w:val="en-US"/>
-        </w:rPr>
-        <w:t>https://osf.io/u6vtz/</w:t>
-      </w:r>
-      <w:r>
-        <w:rPr>
-          <w:rStyle w:val="Hyperlink"/>
-          <w:rFonts w:ascii="Segoe UI" w:hAnsi="Segoe UI" w:cs="Segoe UI"/>
-          <w:sz w:val="20"/>
-          <w:szCs w:val="20"/>
-          <w:shd w:val="clear" w:color="auto" w:fill="FFFFFF"/>
-          <w:lang w:val="en-US"/>
-        </w:rPr>
-        <w:fldChar w:fldCharType="end"/>
-      </w:r>
+      <w:hyperlink r:id="rId10" w:history="1">
+        <w:r>
+          <w:rPr>
+            <w:rStyle w:val="Hyperlink"/>
+            <w:rFonts w:ascii="Segoe UI" w:hAnsi="Segoe UI" w:cs="Segoe UI"/>
+            <w:sz w:val="20"/>
+            <w:szCs w:val="20"/>
+            <w:shd w:val="clear" w:color="auto" w:fill="FFFFFF"/>
+            <w:lang w:val="en-US"/>
+          </w:rPr>
+          <w:t>https://osf.io/u6vtz/</w:t>
+        </w:r>
+      </w:hyperlink>
       <w:r>
         <w:rPr>
           <w:rFonts w:ascii="Segoe UI" w:hAnsi="Segoe UI" w:cs="Segoe UI"/>
@@ -4057,31 +3501,7 @@
           <w:shd w:val="clear" w:color="auto" w:fill="FFFFFF"/>
           <w:lang w:val="en-US"/>
         </w:rPr>
-        <w:t xml:space="preserve">Although adopted from a previous study, the operant conditioning procedure used here is not trivial. Traditionally in operant conditioning a subject is exposed to a neutral stimulus and a response is chosen freely and is followed by a valenced stimulus and not vice </w:t>
-      </w:r>
-      <w:proofErr w:type="spellStart"/>
-      <w:r>
-        <w:rPr>
-          <w:rFonts w:ascii="Segoe UI" w:hAnsi="Segoe UI" w:cs="Segoe UI"/>
-          <w:color w:val="212121"/>
-          <w:sz w:val="20"/>
-          <w:szCs w:val="20"/>
-          <w:shd w:val="clear" w:color="auto" w:fill="FFFFFF"/>
-          <w:lang w:val="en-US"/>
-        </w:rPr>
-        <w:t>vera</w:t>
-      </w:r>
-      <w:proofErr w:type="spellEnd"/>
-      <w:r>
-        <w:rPr>
-          <w:rFonts w:ascii="Segoe UI" w:hAnsi="Segoe UI" w:cs="Segoe UI"/>
-          <w:color w:val="212121"/>
-          <w:sz w:val="20"/>
-          <w:szCs w:val="20"/>
-          <w:shd w:val="clear" w:color="auto" w:fill="FFFFFF"/>
-          <w:lang w:val="en-US"/>
-        </w:rPr>
-        <w:t>. I think that a few words about why choosing this procedure and what role does the response play here would help orienting the reader.</w:t>
+        <w:t>Although adopted from a previous study, the operant conditioning procedure used here is not trivial. Traditionally in operant conditioning a subject is exposed to a neutral stimulus and a response is chosen freely and is followed by a valenced stimulus and not vice vera. I think that a few words about why choosing this procedure and what role does the response play here would help orienting the reader.</w:t>
       </w:r>
     </w:p>
     <w:p>
@@ -4744,31 +4164,7 @@
           <w:shd w:val="clear" w:color="auto" w:fill="FFFFFF"/>
           <w:lang w:val="en-US"/>
         </w:rPr>
-        <w:t>The IAT is not explained clearly enough (</w:t>
-      </w:r>
-      <w:proofErr w:type="spellStart"/>
-      <w:r>
-        <w:rPr>
-          <w:rFonts w:ascii="Segoe UI" w:hAnsi="Segoe UI" w:cs="Segoe UI"/>
-          <w:color w:val="212121"/>
-          <w:sz w:val="20"/>
-          <w:szCs w:val="20"/>
-          <w:shd w:val="clear" w:color="auto" w:fill="FFFFFF"/>
-          <w:lang w:val="en-US"/>
-        </w:rPr>
-        <w:t>e..g</w:t>
-      </w:r>
-      <w:proofErr w:type="spellEnd"/>
-      <w:r>
-        <w:rPr>
-          <w:rFonts w:ascii="Segoe UI" w:hAnsi="Segoe UI" w:cs="Segoe UI"/>
-          <w:color w:val="212121"/>
-          <w:sz w:val="20"/>
-          <w:szCs w:val="20"/>
-          <w:shd w:val="clear" w:color="auto" w:fill="FFFFFF"/>
-          <w:lang w:val="en-US"/>
-        </w:rPr>
-        <w:t>, in the first two blocks there is only one item on each side and is not clear from text). Please edit accordingly and/or add a figure with illustration.</w:t>
+        <w:t>The IAT is not explained clearly enough (e..g, in the first two blocks there is only one item on each side and is not clear from text). Please edit accordingly and/or add a figure with illustration.</w:t>
       </w:r>
     </w:p>
     <w:p>
@@ -6278,20 +5674,7 @@
           <w:shd w:val="clear" w:color="auto" w:fill="FFFFFF"/>
           <w:lang w:val="en-US"/>
         </w:rPr>
-        <w:t>- E</w:t>
-      </w:r>
-      <w:bookmarkStart w:id="8" w:name="_GoBack"/>
-      <w:bookmarkEnd w:id="8"/>
-      <w:r>
-        <w:rPr>
-          <w:rFonts w:ascii="Segoe UI" w:hAnsi="Segoe UI" w:cs="Segoe UI"/>
-          <w:color w:val="212121"/>
-          <w:sz w:val="20"/>
-          <w:szCs w:val="20"/>
-          <w:shd w:val="clear" w:color="auto" w:fill="FFFFFF"/>
-          <w:lang w:val="en-US"/>
-        </w:rPr>
-        <w:t>xperiment 7 - please indicate when throughout the experiment you integrated the matching to sample (MTS) task.</w:t>
+        <w:t>- Experiment 7 - please indicate when throughout the experiment you integrated the matching to sample (MTS) task.</w:t>
       </w:r>
     </w:p>
     <w:p>
@@ -6573,53 +5956,251 @@
           <w:shd w:val="clear" w:color="auto" w:fill="FFFFFF"/>
           <w:lang w:val="en-US"/>
         </w:rPr>
-        <w:t xml:space="preserve">From a functional perspective, a secondary reinforcer is a stimulus that increases the future probability of a </w:t>
-      </w:r>
-      <w:r>
-        <w:rPr>
-          <w:rFonts w:ascii="Segoe UI" w:hAnsi="Segoe UI" w:cs="Segoe UI"/>
-          <w:i/>
-          <w:color w:val="212121"/>
-          <w:sz w:val="20"/>
-          <w:szCs w:val="20"/>
-          <w:shd w:val="clear" w:color="auto" w:fill="FFFFFF"/>
-          <w:lang w:val="en-US"/>
-        </w:rPr>
-        <w:t>response</w:t>
-      </w:r>
-      <w:r>
-        <w:rPr>
-          <w:rFonts w:ascii="Segoe UI" w:hAnsi="Segoe UI" w:cs="Segoe UI"/>
-          <w:color w:val="212121"/>
-          <w:sz w:val="20"/>
-          <w:szCs w:val="20"/>
-          <w:shd w:val="clear" w:color="auto" w:fill="FFFFFF"/>
-          <w:lang w:val="en-US"/>
-        </w:rPr>
-        <w:t xml:space="preserve">. We are uncertain then what the reviewer means when they say “reinforce the target (neutral) stimulus”? Do they mean that the probability of selecting the response that </w:t>
-      </w:r>
-      <w:r>
-        <w:rPr>
-          <w:rFonts w:ascii="Segoe UI" w:hAnsi="Segoe UI" w:cs="Segoe UI"/>
-          <w:i/>
-          <w:color w:val="212121"/>
-          <w:sz w:val="20"/>
-          <w:szCs w:val="20"/>
-          <w:shd w:val="clear" w:color="auto" w:fill="FFFFFF"/>
-          <w:lang w:val="en-US"/>
-        </w:rPr>
-        <w:t>follows</w:t>
-      </w:r>
-      <w:r>
-        <w:rPr>
-          <w:rFonts w:ascii="Segoe UI" w:hAnsi="Segoe UI" w:cs="Segoe UI"/>
-          <w:color w:val="212121"/>
-          <w:sz w:val="20"/>
-          <w:szCs w:val="20"/>
-          <w:shd w:val="clear" w:color="auto" w:fill="FFFFFF"/>
-          <w:lang w:val="en-US"/>
-        </w:rPr>
-        <w:t xml:space="preserve"> the target stimulus increases in frequency because it leads to the presentation of the outcome stimulus? We should also note that the theories outlined in the theoretical implications section are mental in nature – they refer to the purported mental mechanisms that mediate between environment and behavior whereas the reviewer’s account seems more functional in nature (i.e., an attempt to explain a change in behavior in terms of an environmental event).</w:t>
+        <w:t>Good point. It would indeed count as an alternative explanation. We have now added</w:t>
+      </w:r>
+      <w:r>
+        <w:rPr>
+          <w:rFonts w:ascii="Segoe UI" w:hAnsi="Segoe UI" w:cs="Segoe UI"/>
+          <w:color w:val="212121"/>
+          <w:sz w:val="20"/>
+          <w:szCs w:val="20"/>
+          <w:shd w:val="clear" w:color="auto" w:fill="FFFFFF"/>
+          <w:lang w:val="en-US"/>
+        </w:rPr>
+        <w:t xml:space="preserve"> a discussion of this alternative account</w:t>
+      </w:r>
+      <w:r>
+        <w:rPr>
+          <w:rFonts w:ascii="Segoe UI" w:hAnsi="Segoe UI" w:cs="Segoe UI"/>
+          <w:color w:val="212121"/>
+          <w:sz w:val="20"/>
+          <w:szCs w:val="20"/>
+          <w:shd w:val="clear" w:color="auto" w:fill="FFFFFF"/>
+          <w:lang w:val="en-US"/>
+        </w:rPr>
+        <w:t xml:space="preserve"> to the general discussion. </w:t>
+      </w:r>
+    </w:p>
+    <w:p>
+      <w:pPr>
+        <w:rPr>
+          <w:rFonts w:ascii="Segoe UI" w:hAnsi="Segoe UI" w:cs="Segoe UI"/>
+          <w:color w:val="212121"/>
+          <w:sz w:val="20"/>
+          <w:szCs w:val="20"/>
+          <w:shd w:val="clear" w:color="auto" w:fill="FFFFFF"/>
+          <w:lang w:val="en-US"/>
+        </w:rPr>
+      </w:pPr>
+      <w:r>
+        <w:rPr>
+          <w:rFonts w:ascii="Segoe UI" w:hAnsi="Segoe UI" w:cs="Segoe UI"/>
+          <w:color w:val="212121"/>
+          <w:sz w:val="20"/>
+          <w:szCs w:val="20"/>
+          <w:shd w:val="clear" w:color="auto" w:fill="FFFFFF"/>
+          <w:lang w:val="en-US"/>
+        </w:rPr>
+        <w:t xml:space="preserve">Reviewer 3: </w:t>
+      </w:r>
+      <w:r>
+        <w:rPr>
+          <w:rFonts w:ascii="Segoe UI" w:hAnsi="Segoe UI" w:cs="Segoe UI"/>
+          <w:color w:val="212121"/>
+          <w:sz w:val="20"/>
+          <w:szCs w:val="20"/>
+          <w:shd w:val="clear" w:color="auto" w:fill="FFFFFF"/>
+          <w:lang w:val="en-US"/>
+        </w:rPr>
+        <w:t>The issue of the additional left/right side (and hand) intersectio</w:t>
+      </w:r>
+      <w:r>
+        <w:rPr>
+          <w:rFonts w:ascii="Segoe UI" w:hAnsi="Segoe UI" w:cs="Segoe UI"/>
+          <w:color w:val="212121"/>
+          <w:sz w:val="20"/>
+          <w:szCs w:val="20"/>
+          <w:shd w:val="clear" w:color="auto" w:fill="FFFFFF"/>
+          <w:lang w:val="en-US"/>
+        </w:rPr>
+        <w:t>n must be </w:t>
+      </w:r>
+      <w:r>
+        <w:rPr>
+          <w:rFonts w:ascii="Segoe UI" w:hAnsi="Segoe UI" w:cs="Segoe UI"/>
+          <w:color w:val="212121"/>
+          <w:sz w:val="20"/>
+          <w:szCs w:val="20"/>
+          <w:shd w:val="clear" w:color="auto" w:fill="FFFFFF"/>
+          <w:lang w:val="en-US"/>
+        </w:rPr>
+        <w:t>referred to in the general discussion, especially when referring to the ineffectiveness of the extinction.</w:t>
+      </w:r>
+      <w:r>
+        <w:rPr>
+          <w:rFonts w:ascii="Segoe UI" w:hAnsi="Segoe UI" w:cs="Segoe UI"/>
+          <w:color w:val="212121"/>
+          <w:sz w:val="20"/>
+          <w:szCs w:val="20"/>
+          <w:lang w:val="en-US"/>
+        </w:rPr>
+        <w:br/>
+      </w:r>
+      <w:r>
+        <w:rPr>
+          <w:rFonts w:ascii="Segoe UI" w:hAnsi="Segoe UI" w:cs="Segoe UI"/>
+          <w:color w:val="212121"/>
+          <w:sz w:val="20"/>
+          <w:szCs w:val="20"/>
+          <w:shd w:val="clear" w:color="auto" w:fill="FFFFFF"/>
+          <w:lang w:val="en-US"/>
+        </w:rPr>
+        <w:t xml:space="preserve">- p. 35 - “evaluations… were reduced by counterconditioning-like procedures.” In practice only one procedure yield a clear </w:t>
+      </w:r>
+      <w:r>
+        <w:rPr>
+          <w:rFonts w:ascii="Segoe UI" w:hAnsi="Segoe UI" w:cs="Segoe UI"/>
+          <w:color w:val="212121"/>
+          <w:sz w:val="20"/>
+          <w:szCs w:val="20"/>
+          <w:shd w:val="clear" w:color="auto" w:fill="FFFFFF"/>
+          <w:lang w:val="en-US"/>
+        </w:rPr>
+        <w:t>countercondition</w:t>
+      </w:r>
+      <w:r>
+        <w:rPr>
+          <w:rFonts w:ascii="Segoe UI" w:hAnsi="Segoe UI" w:cs="Segoe UI"/>
+          <w:color w:val="212121"/>
+          <w:sz w:val="20"/>
+          <w:szCs w:val="20"/>
+          <w:shd w:val="clear" w:color="auto" w:fill="FFFFFF"/>
+          <w:lang w:val="en-US"/>
+        </w:rPr>
+        <w:t>ing</w:t>
+      </w:r>
+      <w:r>
+        <w:rPr>
+          <w:rFonts w:ascii="Segoe UI" w:hAnsi="Segoe UI" w:cs="Segoe UI"/>
+          <w:color w:val="212121"/>
+          <w:sz w:val="20"/>
+          <w:szCs w:val="20"/>
+          <w:shd w:val="clear" w:color="auto" w:fill="FFFFFF"/>
+          <w:lang w:val="en-US"/>
+        </w:rPr>
+        <w:t xml:space="preserve"> effect.</w:t>
+      </w:r>
+    </w:p>
+    <w:p>
+      <w:pPr>
+        <w:rPr>
+          <w:rFonts w:ascii="Segoe UI" w:hAnsi="Segoe UI" w:cs="Segoe UI"/>
+          <w:color w:val="212121"/>
+          <w:sz w:val="20"/>
+          <w:szCs w:val="20"/>
+          <w:shd w:val="clear" w:color="auto" w:fill="FFFFFF"/>
+          <w:lang w:val="en-US"/>
+        </w:rPr>
+      </w:pPr>
+      <w:r>
+        <w:rPr>
+          <w:rFonts w:ascii="Segoe UI" w:hAnsi="Segoe UI" w:cs="Segoe UI"/>
+          <w:b/>
+          <w:color w:val="212121"/>
+          <w:sz w:val="20"/>
+          <w:szCs w:val="20"/>
+          <w:shd w:val="clear" w:color="auto" w:fill="FFFFFF"/>
+          <w:lang w:val="en-US"/>
+        </w:rPr>
+        <w:t>Authors</w:t>
+      </w:r>
+      <w:r>
+        <w:rPr>
+          <w:rFonts w:ascii="Segoe UI" w:hAnsi="Segoe UI" w:cs="Segoe UI"/>
+          <w:color w:val="212121"/>
+          <w:sz w:val="20"/>
+          <w:szCs w:val="20"/>
+          <w:shd w:val="clear" w:color="auto" w:fill="FFFFFF"/>
+          <w:lang w:val="en-US"/>
+        </w:rPr>
+        <w:t>:</w:t>
+      </w:r>
+      <w:r>
+        <w:rPr>
+          <w:rFonts w:ascii="Segoe UI" w:hAnsi="Segoe UI" w:cs="Segoe UI"/>
+          <w:color w:val="212121"/>
+          <w:sz w:val="20"/>
+          <w:szCs w:val="20"/>
+          <w:shd w:val="clear" w:color="auto" w:fill="FFFFFF"/>
+          <w:lang w:val="en-US"/>
+        </w:rPr>
+        <w:t xml:space="preserve"> </w:t>
+      </w:r>
+      <w:r>
+        <w:rPr>
+          <w:rFonts w:ascii="Segoe UI" w:hAnsi="Segoe UI" w:cs="Segoe UI"/>
+          <w:color w:val="212121"/>
+          <w:sz w:val="20"/>
+          <w:szCs w:val="20"/>
+          <w:shd w:val="clear" w:color="auto" w:fill="FFFFFF"/>
+          <w:lang w:val="en-US"/>
+        </w:rPr>
+        <w:t>W</w:t>
+      </w:r>
+      <w:r>
+        <w:rPr>
+          <w:rFonts w:ascii="Segoe UI" w:hAnsi="Segoe UI" w:cs="Segoe UI"/>
+          <w:color w:val="212121"/>
+          <w:sz w:val="20"/>
+          <w:szCs w:val="20"/>
+          <w:shd w:val="clear" w:color="auto" w:fill="FFFFFF"/>
+          <w:lang w:val="en-US"/>
+        </w:rPr>
+        <w:t xml:space="preserve">e have included a section in the general discussion section that refers to the right/left hand intersection and how it may moderate the findings reported here (see changes </w:t>
+      </w:r>
+      <w:r>
+        <w:rPr>
+          <w:rFonts w:ascii="Segoe UI" w:hAnsi="Segoe UI" w:cs="Segoe UI"/>
+          <w:color w:val="212121"/>
+          <w:sz w:val="20"/>
+          <w:szCs w:val="20"/>
+          <w:shd w:val="clear" w:color="auto" w:fill="FFFFFF"/>
+          <w:lang w:val="en-US"/>
+        </w:rPr>
+        <w:t xml:space="preserve">on </w:t>
+      </w:r>
+      <w:r>
+        <w:rPr>
+          <w:rFonts w:ascii="Segoe UI" w:hAnsi="Segoe UI" w:cs="Segoe UI"/>
+          <w:color w:val="212121"/>
+          <w:sz w:val="20"/>
+          <w:szCs w:val="20"/>
+          <w:shd w:val="clear" w:color="auto" w:fill="FFFFFF"/>
+          <w:lang w:val="en-US"/>
+        </w:rPr>
+        <w:t>p. 40-41</w:t>
+      </w:r>
+      <w:r>
+        <w:rPr>
+          <w:rFonts w:ascii="Segoe UI" w:hAnsi="Segoe UI" w:cs="Segoe UI"/>
+          <w:color w:val="212121"/>
+          <w:sz w:val="20"/>
+          <w:szCs w:val="20"/>
+          <w:shd w:val="clear" w:color="auto" w:fill="FFFFFF"/>
+          <w:lang w:val="en-US"/>
+        </w:rPr>
+        <w:t>)</w:t>
+      </w:r>
+      <w:r>
+        <w:rPr>
+          <w:rFonts w:ascii="Segoe UI" w:hAnsi="Segoe UI" w:cs="Segoe UI"/>
+          <w:color w:val="212121"/>
+          <w:sz w:val="20"/>
+          <w:szCs w:val="20"/>
+          <w:shd w:val="clear" w:color="auto" w:fill="FFFFFF"/>
+          <w:lang w:val="en-US"/>
+        </w:rPr>
+        <w:t>.</w:t>
       </w:r>
     </w:p>
     <w:p>
@@ -6654,83 +6235,7 @@
           <w:shd w:val="clear" w:color="auto" w:fill="FFFFFF"/>
           <w:lang w:val="en-US"/>
         </w:rPr>
-        <w:t>The issue of the additional left/right side (and hand) intersectio</w:t>
-      </w:r>
-      <w:r>
-        <w:rPr>
-          <w:rFonts w:ascii="Segoe UI" w:hAnsi="Segoe UI" w:cs="Segoe UI"/>
-          <w:color w:val="212121"/>
-          <w:sz w:val="20"/>
-          <w:szCs w:val="20"/>
-          <w:shd w:val="clear" w:color="auto" w:fill="FFFFFF"/>
-          <w:lang w:val="en-US"/>
-        </w:rPr>
-        <w:t>n must be </w:t>
-      </w:r>
-      <w:r>
-        <w:rPr>
-          <w:rFonts w:ascii="Segoe UI" w:hAnsi="Segoe UI" w:cs="Segoe UI"/>
-          <w:color w:val="212121"/>
-          <w:sz w:val="20"/>
-          <w:szCs w:val="20"/>
-          <w:shd w:val="clear" w:color="auto" w:fill="FFFFFF"/>
-          <w:lang w:val="en-US"/>
-        </w:rPr>
-        <w:t>referred to in the general discussion, especially when referring to the ineffectiveness of the extinction.</w:t>
-      </w:r>
-      <w:r>
-        <w:rPr>
-          <w:rFonts w:ascii="Segoe UI" w:hAnsi="Segoe UI" w:cs="Segoe UI"/>
-          <w:color w:val="212121"/>
-          <w:sz w:val="20"/>
-          <w:szCs w:val="20"/>
-          <w:lang w:val="en-US"/>
-        </w:rPr>
-        <w:br/>
-      </w:r>
-      <w:r>
-        <w:rPr>
-          <w:rFonts w:ascii="Segoe UI" w:hAnsi="Segoe UI" w:cs="Segoe UI"/>
-          <w:color w:val="212121"/>
-          <w:sz w:val="20"/>
-          <w:szCs w:val="20"/>
-          <w:shd w:val="clear" w:color="auto" w:fill="FFFFFF"/>
-          <w:lang w:val="en-US"/>
-        </w:rPr>
-        <w:t xml:space="preserve">- p. 35 - “evaluations… were reduced by counterconditioning-like procedures.” In practice only one procedure yield a clear </w:t>
-      </w:r>
-      <w:r>
-        <w:rPr>
-          <w:rFonts w:ascii="Segoe UI" w:hAnsi="Segoe UI" w:cs="Segoe UI"/>
-          <w:color w:val="212121"/>
-          <w:sz w:val="20"/>
-          <w:szCs w:val="20"/>
-          <w:shd w:val="clear" w:color="auto" w:fill="FFFFFF"/>
-          <w:lang w:val="en-US"/>
-        </w:rPr>
-        <w:t>countercondition</w:t>
-      </w:r>
-      <w:r>
-        <w:rPr>
-          <w:rFonts w:ascii="Segoe UI" w:hAnsi="Segoe UI" w:cs="Segoe UI"/>
-          <w:color w:val="212121"/>
-          <w:sz w:val="20"/>
-          <w:szCs w:val="20"/>
-          <w:shd w:val="clear" w:color="auto" w:fill="FFFFFF"/>
-          <w:lang w:val="en-US"/>
-        </w:rPr>
-        <w:t>ing</w:t>
-      </w:r>
-      <w:r>
-        <w:rPr>
-          <w:rFonts w:ascii="Segoe UI" w:hAnsi="Segoe UI" w:cs="Segoe UI"/>
-          <w:color w:val="212121"/>
-          <w:sz w:val="20"/>
-          <w:szCs w:val="20"/>
-          <w:shd w:val="clear" w:color="auto" w:fill="FFFFFF"/>
-          <w:lang w:val="en-US"/>
-        </w:rPr>
-        <w:t xml:space="preserve"> effect.</w:t>
+        <w:t>p. 37  - “In line with earlier findings (e.g., Pavlov, 1927; Baeyens et al., 1988), our results are difficult to reconcile with associative models such as the Rescorla-Wagner model (Rescorla &amp; Wagner, 1972; see also McCloskey &amp; Cohen, 1989), which allow associations to weaken when contingencies no longer hold.” When stating this I think the authors should make the distinction that in the models mentioned the valenced part (the US) is the one traditionally removed from the contingency.</w:t>
       </w:r>
     </w:p>
     <w:p>
@@ -6787,6 +6292,1298 @@
           <w:shd w:val="clear" w:color="auto" w:fill="FFFFFF"/>
           <w:lang w:val="en-US"/>
         </w:rPr>
+        <w:t>In-line with the reviewer’s suggestion we now mention this in the general discussion (see footnote 12 on p.41).</w:t>
+      </w:r>
+    </w:p>
+    <w:p>
+      <w:pPr>
+        <w:rPr>
+          <w:rFonts w:ascii="Segoe UI" w:hAnsi="Segoe UI" w:cs="Segoe UI"/>
+          <w:color w:val="212121"/>
+          <w:sz w:val="20"/>
+          <w:szCs w:val="20"/>
+          <w:shd w:val="clear" w:color="auto" w:fill="FFFFFF"/>
+          <w:lang w:val="en-US"/>
+        </w:rPr>
+      </w:pPr>
+      <w:r>
+        <w:rPr>
+          <w:rFonts w:ascii="Segoe UI" w:hAnsi="Segoe UI" w:cs="Segoe UI"/>
+          <w:color w:val="212121"/>
+          <w:sz w:val="20"/>
+          <w:szCs w:val="20"/>
+          <w:shd w:val="clear" w:color="auto" w:fill="FFFFFF"/>
+          <w:lang w:val="en-US"/>
+        </w:rPr>
+        <w:t xml:space="preserve">Reviewer 3: </w:t>
+      </w:r>
+      <w:r>
+        <w:rPr>
+          <w:rFonts w:ascii="Segoe UI" w:hAnsi="Segoe UI" w:cs="Segoe UI"/>
+          <w:color w:val="212121"/>
+          <w:sz w:val="20"/>
+          <w:szCs w:val="20"/>
+          <w:shd w:val="clear" w:color="auto" w:fill="FFFFFF"/>
+          <w:lang w:val="en-US"/>
+        </w:rPr>
+        <w:t>p.38 - “The fact that a variety of extinction-like tasks did not reduce the magnitude of IR effects (Experiments 1, 2, and 4) can be explained by associative models only if it is assumed that the S1-O1 and T1-O1 associations are not weakened by the S1 and T1 presentations during the extinction phase.“ But is it not the case that the very same explanation is contrasted in experiment 3?</w:t>
+      </w:r>
+    </w:p>
+    <w:p>
+      <w:pPr>
+        <w:rPr>
+          <w:rFonts w:ascii="Segoe UI" w:hAnsi="Segoe UI" w:cs="Segoe UI"/>
+          <w:color w:val="212121"/>
+          <w:sz w:val="20"/>
+          <w:szCs w:val="20"/>
+          <w:shd w:val="clear" w:color="auto" w:fill="FFFFFF"/>
+          <w:lang w:val="en-US"/>
+        </w:rPr>
+      </w:pPr>
+      <w:r>
+        <w:rPr>
+          <w:rFonts w:ascii="Segoe UI" w:hAnsi="Segoe UI" w:cs="Segoe UI"/>
+          <w:b/>
+          <w:color w:val="212121"/>
+          <w:sz w:val="20"/>
+          <w:szCs w:val="20"/>
+          <w:shd w:val="clear" w:color="auto" w:fill="FFFFFF"/>
+          <w:lang w:val="en-US"/>
+        </w:rPr>
+        <w:t>Authors</w:t>
+      </w:r>
+      <w:r>
+        <w:rPr>
+          <w:rFonts w:ascii="Segoe UI" w:hAnsi="Segoe UI" w:cs="Segoe UI"/>
+          <w:color w:val="212121"/>
+          <w:sz w:val="20"/>
+          <w:szCs w:val="20"/>
+          <w:shd w:val="clear" w:color="auto" w:fill="FFFFFF"/>
+          <w:lang w:val="en-US"/>
+        </w:rPr>
+        <w:t xml:space="preserve">: </w:t>
+      </w:r>
+      <w:r>
+        <w:rPr>
+          <w:rFonts w:ascii="Segoe UI" w:hAnsi="Segoe UI" w:cs="Segoe UI"/>
+          <w:color w:val="212121"/>
+          <w:sz w:val="20"/>
+          <w:szCs w:val="20"/>
+          <w:shd w:val="clear" w:color="auto" w:fill="FFFFFF"/>
+          <w:lang w:val="en-US"/>
+        </w:rPr>
+        <w:t>This sentence has been revised in light of new analyses that were conducted. Extinction effects were no longer observed in Experiment 3.</w:t>
+      </w:r>
+    </w:p>
+    <w:p>
+      <w:pPr>
+        <w:rPr>
+          <w:rFonts w:ascii="Segoe UI" w:hAnsi="Segoe UI" w:cs="Segoe UI"/>
+          <w:color w:val="212121"/>
+          <w:sz w:val="20"/>
+          <w:szCs w:val="20"/>
+          <w:shd w:val="clear" w:color="auto" w:fill="FFFFFF"/>
+          <w:lang w:val="en-US"/>
+        </w:rPr>
+      </w:pPr>
+      <w:r>
+        <w:rPr>
+          <w:rFonts w:ascii="Segoe UI" w:hAnsi="Segoe UI" w:cs="Segoe UI"/>
+          <w:color w:val="212121"/>
+          <w:sz w:val="20"/>
+          <w:szCs w:val="20"/>
+          <w:shd w:val="clear" w:color="auto" w:fill="FFFFFF"/>
+          <w:lang w:val="en-US"/>
+        </w:rPr>
+        <w:t xml:space="preserve">Reviewer 3: </w:t>
+      </w:r>
+      <w:r>
+        <w:rPr>
+          <w:rFonts w:ascii="Segoe UI" w:hAnsi="Segoe UI" w:cs="Segoe UI"/>
+          <w:color w:val="212121"/>
+          <w:sz w:val="20"/>
+          <w:szCs w:val="20"/>
+          <w:shd w:val="clear" w:color="auto" w:fill="FFFFFF"/>
+          <w:lang w:val="en-US"/>
+        </w:rPr>
+        <w:t>pp. 38-39 - “Resistance to extinction could also be accounted for on the basis of comparator-type models (e.g., Miller &amp; Matzel, 1988) if one assumes that, unlike most other types of learned behavior, learned preferences do not depend on the output of a comparator mechanism, but directly reflect the strength of individual associations (e.g., De Houwer, 1998). “ I find the notion about comparator models here somewhat self-contradictory or unclear, please explain/elaborate.</w:t>
+      </w:r>
+    </w:p>
+    <w:p>
+      <w:pPr>
+        <w:rPr>
+          <w:rFonts w:ascii="Segoe UI" w:hAnsi="Segoe UI" w:cs="Segoe UI"/>
+          <w:color w:val="212121"/>
+          <w:sz w:val="20"/>
+          <w:szCs w:val="20"/>
+          <w:shd w:val="clear" w:color="auto" w:fill="FFFFFF"/>
+          <w:lang w:val="en-US"/>
+        </w:rPr>
+      </w:pPr>
+      <w:r>
+        <w:rPr>
+          <w:rFonts w:ascii="Segoe UI" w:hAnsi="Segoe UI" w:cs="Segoe UI"/>
+          <w:b/>
+          <w:color w:val="212121"/>
+          <w:sz w:val="20"/>
+          <w:szCs w:val="20"/>
+          <w:shd w:val="clear" w:color="auto" w:fill="FFFFFF"/>
+          <w:lang w:val="en-US"/>
+        </w:rPr>
+        <w:t>Authors</w:t>
+      </w:r>
+      <w:r>
+        <w:rPr>
+          <w:rFonts w:ascii="Segoe UI" w:hAnsi="Segoe UI" w:cs="Segoe UI"/>
+          <w:color w:val="212121"/>
+          <w:sz w:val="20"/>
+          <w:szCs w:val="20"/>
+          <w:shd w:val="clear" w:color="auto" w:fill="FFFFFF"/>
+          <w:lang w:val="en-US"/>
+        </w:rPr>
+        <w:t>:</w:t>
+      </w:r>
+      <w:r>
+        <w:rPr>
+          <w:rFonts w:ascii="Segoe UI" w:hAnsi="Segoe UI" w:cs="Segoe UI"/>
+          <w:color w:val="212121"/>
+          <w:sz w:val="20"/>
+          <w:szCs w:val="20"/>
+          <w:shd w:val="clear" w:color="auto" w:fill="FFFFFF"/>
+          <w:lang w:val="en-US"/>
+        </w:rPr>
+        <w:t xml:space="preserve"> It is indeed difficult to understand this statement without additional information about comparator models. Instead of adding a (necessarily lengthy) description of the comparator model, we now convey the core idea behind how this model (as well as the model of Baeyens) might account for the absence of extinction effects. </w:t>
+      </w:r>
+      <w:r>
+        <w:rPr>
+          <w:rFonts w:ascii="Segoe UI" w:hAnsi="Segoe UI" w:cs="Segoe UI"/>
+          <w:color w:val="212121"/>
+          <w:sz w:val="20"/>
+          <w:szCs w:val="20"/>
+          <w:shd w:val="clear" w:color="auto" w:fill="FFFFFF"/>
+          <w:lang w:val="en-US"/>
+        </w:rPr>
+        <w:t xml:space="preserve"> </w:t>
+      </w:r>
+    </w:p>
+    <w:p>
+      <w:pPr>
+        <w:rPr>
+          <w:rFonts w:ascii="Segoe UI" w:hAnsi="Segoe UI" w:cs="Segoe UI"/>
+          <w:color w:val="212121"/>
+          <w:sz w:val="20"/>
+          <w:szCs w:val="20"/>
+          <w:shd w:val="clear" w:color="auto" w:fill="FFFFFF"/>
+          <w:lang w:val="en-US"/>
+        </w:rPr>
+      </w:pPr>
+      <w:r>
+        <w:rPr>
+          <w:rFonts w:ascii="Segoe UI" w:hAnsi="Segoe UI" w:cs="Segoe UI"/>
+          <w:color w:val="212121"/>
+          <w:sz w:val="20"/>
+          <w:szCs w:val="20"/>
+          <w:shd w:val="clear" w:color="auto" w:fill="FFFFFF"/>
+          <w:lang w:val="en-US"/>
+        </w:rPr>
+        <w:t xml:space="preserve">Reviewer 3: </w:t>
+      </w:r>
+      <w:r>
+        <w:rPr>
+          <w:rFonts w:ascii="Segoe UI" w:hAnsi="Segoe UI" w:cs="Segoe UI"/>
+          <w:color w:val="212121"/>
+          <w:sz w:val="20"/>
+          <w:szCs w:val="20"/>
+          <w:shd w:val="clear" w:color="auto" w:fill="FFFFFF"/>
+          <w:lang w:val="en-US"/>
+        </w:rPr>
+        <w:t>p.39 - “The results of Experiments 1-4 suggest that the latter inferred proposition may be maintained even when the premises of the inference (i.e., the propositions about the intersecting contingencies) no longer hold. “ It seems to me that this statement does not hold for experiment 3.</w:t>
+      </w:r>
+    </w:p>
+    <w:p>
+      <w:pPr>
+        <w:rPr>
+          <w:rFonts w:ascii="Segoe UI" w:hAnsi="Segoe UI" w:cs="Segoe UI"/>
+          <w:color w:val="212121"/>
+          <w:sz w:val="20"/>
+          <w:szCs w:val="20"/>
+          <w:shd w:val="clear" w:color="auto" w:fill="FFFFFF"/>
+          <w:lang w:val="en-US"/>
+        </w:rPr>
+      </w:pPr>
+      <w:r>
+        <w:rPr>
+          <w:rFonts w:ascii="Segoe UI" w:hAnsi="Segoe UI" w:cs="Segoe UI"/>
+          <w:b/>
+          <w:color w:val="212121"/>
+          <w:sz w:val="20"/>
+          <w:szCs w:val="20"/>
+          <w:shd w:val="clear" w:color="auto" w:fill="FFFFFF"/>
+          <w:lang w:val="en-US"/>
+        </w:rPr>
+        <w:t>Authors</w:t>
+      </w:r>
+      <w:r>
+        <w:rPr>
+          <w:rFonts w:ascii="Segoe UI" w:hAnsi="Segoe UI" w:cs="Segoe UI"/>
+          <w:color w:val="212121"/>
+          <w:sz w:val="20"/>
+          <w:szCs w:val="20"/>
+          <w:shd w:val="clear" w:color="auto" w:fill="FFFFFF"/>
+          <w:lang w:val="en-US"/>
+        </w:rPr>
+        <w:t>:</w:t>
+      </w:r>
+      <w:r>
+        <w:rPr>
+          <w:rFonts w:ascii="Segoe UI" w:hAnsi="Segoe UI" w:cs="Segoe UI"/>
+          <w:color w:val="212121"/>
+          <w:sz w:val="20"/>
+          <w:szCs w:val="20"/>
+          <w:shd w:val="clear" w:color="auto" w:fill="FFFFFF"/>
+          <w:lang w:val="en-US"/>
+        </w:rPr>
+        <w:t xml:space="preserve"> </w:t>
+      </w:r>
+      <w:r>
+        <w:rPr>
+          <w:rFonts w:ascii="Segoe UI" w:hAnsi="Segoe UI" w:cs="Segoe UI"/>
+          <w:color w:val="212121"/>
+          <w:sz w:val="20"/>
+          <w:szCs w:val="20"/>
+          <w:shd w:val="clear" w:color="auto" w:fill="FFFFFF"/>
+          <w:lang w:val="en-US"/>
+        </w:rPr>
+        <w:t>Extinction effects were no longer observed in Experiment 3 after  novel analyses.</w:t>
+      </w:r>
+    </w:p>
+    <w:p>
+      <w:pPr>
+        <w:rPr>
+          <w:rFonts w:ascii="Segoe UI" w:hAnsi="Segoe UI" w:cs="Segoe UI"/>
+          <w:color w:val="212121"/>
+          <w:sz w:val="20"/>
+          <w:szCs w:val="20"/>
+          <w:shd w:val="clear" w:color="auto" w:fill="FFFFFF"/>
+          <w:lang w:val="en-US"/>
+        </w:rPr>
+      </w:pPr>
+      <w:r>
+        <w:rPr>
+          <w:rFonts w:ascii="Segoe UI" w:hAnsi="Segoe UI" w:cs="Segoe UI"/>
+          <w:color w:val="212121"/>
+          <w:sz w:val="20"/>
+          <w:szCs w:val="20"/>
+          <w:shd w:val="clear" w:color="auto" w:fill="FFFFFF"/>
+          <w:lang w:val="en-US"/>
+        </w:rPr>
+        <w:t xml:space="preserve">Reviewer 3: </w:t>
+      </w:r>
+      <w:r>
+        <w:rPr>
+          <w:rFonts w:ascii="Segoe UI" w:hAnsi="Segoe UI" w:cs="Segoe UI"/>
+          <w:color w:val="212121"/>
+          <w:sz w:val="20"/>
+          <w:szCs w:val="20"/>
+          <w:shd w:val="clear" w:color="auto" w:fill="FFFFFF"/>
+          <w:lang w:val="en-US"/>
+        </w:rPr>
+        <w:t>A theoretical account for (or an attempt to explain) the success of extinction in experiment 3 compared to 1 and 2 could be insightful. Same goes for the success of counterconditioning in experiment 5 compared to 6 and 7.</w:t>
+      </w:r>
+    </w:p>
+    <w:p>
+      <w:pPr>
+        <w:rPr>
+          <w:rFonts w:ascii="Segoe UI" w:hAnsi="Segoe UI" w:cs="Segoe UI"/>
+          <w:color w:val="212121"/>
+          <w:sz w:val="20"/>
+          <w:szCs w:val="20"/>
+          <w:shd w:val="clear" w:color="auto" w:fill="FFFFFF"/>
+          <w:lang w:val="en-US"/>
+        </w:rPr>
+      </w:pPr>
+      <w:r>
+        <w:rPr>
+          <w:rFonts w:ascii="Segoe UI" w:hAnsi="Segoe UI" w:cs="Segoe UI"/>
+          <w:b/>
+          <w:color w:val="212121"/>
+          <w:sz w:val="20"/>
+          <w:szCs w:val="20"/>
+          <w:shd w:val="clear" w:color="auto" w:fill="FFFFFF"/>
+          <w:lang w:val="en-US"/>
+        </w:rPr>
+        <w:t>Authors</w:t>
+      </w:r>
+      <w:r>
+        <w:rPr>
+          <w:rFonts w:ascii="Segoe UI" w:hAnsi="Segoe UI" w:cs="Segoe UI"/>
+          <w:color w:val="212121"/>
+          <w:sz w:val="20"/>
+          <w:szCs w:val="20"/>
+          <w:shd w:val="clear" w:color="auto" w:fill="FFFFFF"/>
+          <w:lang w:val="en-US"/>
+        </w:rPr>
+        <w:t>:</w:t>
+      </w:r>
+      <w:r>
+        <w:rPr>
+          <w:rFonts w:ascii="Segoe UI" w:hAnsi="Segoe UI" w:cs="Segoe UI"/>
+          <w:color w:val="212121"/>
+          <w:sz w:val="20"/>
+          <w:szCs w:val="20"/>
+          <w:shd w:val="clear" w:color="auto" w:fill="FFFFFF"/>
+          <w:lang w:val="en-US"/>
+        </w:rPr>
+        <w:t xml:space="preserve"> </w:t>
+      </w:r>
+      <w:r>
+        <w:rPr>
+          <w:rFonts w:ascii="Segoe UI" w:hAnsi="Segoe UI" w:cs="Segoe UI"/>
+          <w:color w:val="212121"/>
+          <w:sz w:val="20"/>
+          <w:szCs w:val="20"/>
+          <w:shd w:val="clear" w:color="auto" w:fill="FFFFFF"/>
+          <w:lang w:val="en-US"/>
+        </w:rPr>
+        <w:t>Without additional studies, it is difficult to be sure how reliable the observed extinction and counterconditioning effects</w:t>
+      </w:r>
+      <w:r>
+        <w:rPr>
+          <w:rFonts w:ascii="Segoe UI" w:hAnsi="Segoe UI" w:cs="Segoe UI"/>
+          <w:color w:val="212121"/>
+          <w:sz w:val="20"/>
+          <w:szCs w:val="20"/>
+          <w:shd w:val="clear" w:color="auto" w:fill="FFFFFF"/>
+          <w:lang w:val="en-US"/>
+        </w:rPr>
+        <w:t xml:space="preserve">. Hence, we think it is premature to discuss these preliminary findings in terms of different theoretical accounts. Moreover, we are wary of adding speculative discussions to a paper that is already quite long. </w:t>
+      </w:r>
+    </w:p>
+    <w:p>
+      <w:pPr>
+        <w:rPr>
+          <w:rFonts w:ascii="Segoe UI" w:hAnsi="Segoe UI" w:cs="Segoe UI"/>
+          <w:color w:val="212121"/>
+          <w:sz w:val="20"/>
+          <w:szCs w:val="20"/>
+          <w:shd w:val="clear" w:color="auto" w:fill="FFFFFF"/>
+          <w:lang w:val="en-US"/>
+        </w:rPr>
+      </w:pPr>
+    </w:p>
+    <w:p>
+      <w:pPr>
+        <w:rPr>
+          <w:rFonts w:ascii="Segoe UI" w:hAnsi="Segoe UI" w:cs="Segoe UI"/>
+          <w:color w:val="212121"/>
+          <w:sz w:val="20"/>
+          <w:szCs w:val="20"/>
+          <w:shd w:val="clear" w:color="auto" w:fill="FFFFFF"/>
+          <w:lang w:val="en-US"/>
+        </w:rPr>
+      </w:pPr>
+      <w:r>
+        <w:rPr>
+          <w:rFonts w:ascii="Segoe UI" w:hAnsi="Segoe UI" w:cs="Segoe UI"/>
+          <w:color w:val="212121"/>
+          <w:sz w:val="20"/>
+          <w:szCs w:val="20"/>
+          <w:shd w:val="clear" w:color="auto" w:fill="FFFFFF"/>
+          <w:lang w:val="en-US"/>
+        </w:rPr>
+        <w:t xml:space="preserve">Reviewer 3: </w:t>
+      </w:r>
+      <w:r>
+        <w:rPr>
+          <w:rFonts w:ascii="Segoe UI" w:hAnsi="Segoe UI" w:cs="Segoe UI"/>
+          <w:color w:val="212121"/>
+          <w:sz w:val="20"/>
+          <w:szCs w:val="20"/>
+          <w:shd w:val="clear" w:color="auto" w:fill="FFFFFF"/>
+          <w:lang w:val="en-US"/>
+        </w:rPr>
+        <w:t>p. 43 “It would be worth examining the long-term effects and context dependency of counterconditioning via IR in order to determine if these changes in evaluation are stable across time and context.” Note that this was already suggested earlier in the discussion. For clarity you can just add “as mentioned before” or something of that sort.</w:t>
+      </w:r>
+    </w:p>
+    <w:p>
+      <w:pPr>
+        <w:rPr>
+          <w:rFonts w:ascii="Segoe UI" w:hAnsi="Segoe UI" w:cs="Segoe UI"/>
+          <w:color w:val="212121"/>
+          <w:sz w:val="20"/>
+          <w:szCs w:val="20"/>
+          <w:shd w:val="clear" w:color="auto" w:fill="FFFFFF"/>
+          <w:lang w:val="en-US"/>
+        </w:rPr>
+      </w:pPr>
+      <w:r>
+        <w:rPr>
+          <w:rFonts w:ascii="Segoe UI" w:hAnsi="Segoe UI" w:cs="Segoe UI"/>
+          <w:b/>
+          <w:color w:val="212121"/>
+          <w:sz w:val="20"/>
+          <w:szCs w:val="20"/>
+          <w:shd w:val="clear" w:color="auto" w:fill="FFFFFF"/>
+          <w:lang w:val="en-US"/>
+        </w:rPr>
+        <w:t>Authors</w:t>
+      </w:r>
+      <w:r>
+        <w:rPr>
+          <w:rFonts w:ascii="Segoe UI" w:hAnsi="Segoe UI" w:cs="Segoe UI"/>
+          <w:color w:val="212121"/>
+          <w:sz w:val="20"/>
+          <w:szCs w:val="20"/>
+          <w:shd w:val="clear" w:color="auto" w:fill="FFFFFF"/>
+          <w:lang w:val="en-US"/>
+        </w:rPr>
+        <w:t xml:space="preserve">: </w:t>
+      </w:r>
+      <w:r>
+        <w:rPr>
+          <w:rFonts w:ascii="Segoe UI" w:hAnsi="Segoe UI" w:cs="Segoe UI"/>
+          <w:color w:val="212121"/>
+          <w:sz w:val="20"/>
+          <w:szCs w:val="20"/>
+          <w:shd w:val="clear" w:color="auto" w:fill="FFFFFF"/>
+          <w:lang w:val="en-US"/>
+        </w:rPr>
+        <w:t>This s</w:t>
+      </w:r>
+      <w:r>
+        <w:rPr>
+          <w:rFonts w:ascii="Segoe UI" w:hAnsi="Segoe UI" w:cs="Segoe UI"/>
+          <w:color w:val="212121"/>
+          <w:sz w:val="20"/>
+          <w:szCs w:val="20"/>
+          <w:shd w:val="clear" w:color="auto" w:fill="FFFFFF"/>
+          <w:lang w:val="en-US"/>
+        </w:rPr>
+        <w:t>entence</w:t>
+      </w:r>
+      <w:r>
+        <w:rPr>
+          <w:rFonts w:ascii="Segoe UI" w:hAnsi="Segoe UI" w:cs="Segoe UI"/>
+          <w:color w:val="212121"/>
+          <w:sz w:val="20"/>
+          <w:szCs w:val="20"/>
+          <w:shd w:val="clear" w:color="auto" w:fill="FFFFFF"/>
+          <w:lang w:val="en-US"/>
+        </w:rPr>
+        <w:t xml:space="preserve"> </w:t>
+      </w:r>
+      <w:r>
+        <w:rPr>
+          <w:rFonts w:ascii="Segoe UI" w:hAnsi="Segoe UI" w:cs="Segoe UI"/>
+          <w:color w:val="212121"/>
+          <w:sz w:val="20"/>
+          <w:szCs w:val="20"/>
+          <w:shd w:val="clear" w:color="auto" w:fill="FFFFFF"/>
+          <w:lang w:val="en-US"/>
+        </w:rPr>
+        <w:t xml:space="preserve">has been deleted </w:t>
+      </w:r>
+      <w:r>
+        <w:rPr>
+          <w:rFonts w:ascii="Segoe UI" w:hAnsi="Segoe UI" w:cs="Segoe UI"/>
+          <w:color w:val="212121"/>
+          <w:sz w:val="20"/>
+          <w:szCs w:val="20"/>
+          <w:shd w:val="clear" w:color="auto" w:fill="FFFFFF"/>
+          <w:lang w:val="en-US"/>
+        </w:rPr>
+        <w:t>as suggested.</w:t>
+      </w:r>
+    </w:p>
+    <w:p>
+      <w:pPr>
+        <w:rPr>
+          <w:rFonts w:ascii="Segoe UI" w:hAnsi="Segoe UI" w:cs="Segoe UI"/>
+          <w:color w:val="212121"/>
+          <w:sz w:val="20"/>
+          <w:szCs w:val="20"/>
+          <w:shd w:val="clear" w:color="auto" w:fill="FFFFFF"/>
+          <w:lang w:val="en-US"/>
+        </w:rPr>
+      </w:pPr>
+      <w:r>
+        <w:rPr>
+          <w:rFonts w:ascii="Segoe UI" w:hAnsi="Segoe UI" w:cs="Segoe UI"/>
+          <w:color w:val="212121"/>
+          <w:sz w:val="20"/>
+          <w:szCs w:val="20"/>
+          <w:shd w:val="clear" w:color="auto" w:fill="FFFFFF"/>
+          <w:lang w:val="en-US"/>
+        </w:rPr>
+        <w:lastRenderedPageBreak/>
+        <w:t xml:space="preserve">Reviewer 3: </w:t>
+      </w:r>
+      <w:r>
+        <w:rPr>
+          <w:rFonts w:ascii="Segoe UI" w:hAnsi="Segoe UI" w:cs="Segoe UI"/>
+          <w:color w:val="212121"/>
+          <w:sz w:val="20"/>
+          <w:szCs w:val="20"/>
+          <w:shd w:val="clear" w:color="auto" w:fill="FFFFFF"/>
+          <w:lang w:val="en-US"/>
+        </w:rPr>
+        <w:t>p. 44. “We also consistently manipulated parameters of the extinction and counterconditioning tasks from one study to the next which (a) may have made the task increasingly taxing on participants “. Can you please elaborate on that?</w:t>
+      </w:r>
+    </w:p>
+    <w:p>
+      <w:pPr>
+        <w:ind w:left="1416" w:hanging="1416"/>
+        <w:rPr>
+          <w:rFonts w:ascii="Segoe UI" w:hAnsi="Segoe UI" w:cs="Segoe UI"/>
+          <w:color w:val="212121"/>
+          <w:sz w:val="20"/>
+          <w:szCs w:val="20"/>
+          <w:shd w:val="clear" w:color="auto" w:fill="FFFFFF"/>
+          <w:lang w:val="en-US"/>
+        </w:rPr>
+      </w:pPr>
+      <w:r>
+        <w:rPr>
+          <w:rFonts w:ascii="Segoe UI" w:hAnsi="Segoe UI" w:cs="Segoe UI"/>
+          <w:b/>
+          <w:color w:val="212121"/>
+          <w:sz w:val="20"/>
+          <w:szCs w:val="20"/>
+          <w:shd w:val="clear" w:color="auto" w:fill="FFFFFF"/>
+          <w:lang w:val="en-US"/>
+        </w:rPr>
+        <w:t>Authors</w:t>
+      </w:r>
+      <w:r>
+        <w:rPr>
+          <w:rFonts w:ascii="Segoe UI" w:hAnsi="Segoe UI" w:cs="Segoe UI"/>
+          <w:color w:val="212121"/>
+          <w:sz w:val="20"/>
+          <w:szCs w:val="20"/>
+          <w:shd w:val="clear" w:color="auto" w:fill="FFFFFF"/>
+          <w:lang w:val="en-US"/>
+        </w:rPr>
+        <w:t>:</w:t>
+      </w:r>
+      <w:r>
+        <w:rPr>
+          <w:rFonts w:ascii="Segoe UI" w:hAnsi="Segoe UI" w:cs="Segoe UI"/>
+          <w:color w:val="212121"/>
+          <w:sz w:val="20"/>
+          <w:szCs w:val="20"/>
+          <w:shd w:val="clear" w:color="auto" w:fill="FFFFFF"/>
+          <w:lang w:val="en-US"/>
+        </w:rPr>
+        <w:t xml:space="preserve"> </w:t>
+      </w:r>
+      <w:r>
+        <w:rPr>
+          <w:rFonts w:ascii="Segoe UI" w:hAnsi="Segoe UI" w:cs="Segoe UI"/>
+          <w:color w:val="212121"/>
+          <w:sz w:val="20"/>
+          <w:szCs w:val="20"/>
+          <w:shd w:val="clear" w:color="auto" w:fill="FFFFFF"/>
+          <w:lang w:val="en-US"/>
+        </w:rPr>
+        <w:t>T</w:t>
+      </w:r>
+      <w:r>
+        <w:rPr>
+          <w:rFonts w:ascii="Segoe UI" w:hAnsi="Segoe UI" w:cs="Segoe UI"/>
+          <w:color w:val="212121"/>
+          <w:sz w:val="20"/>
+          <w:szCs w:val="20"/>
+          <w:shd w:val="clear" w:color="auto" w:fill="FFFFFF"/>
+          <w:lang w:val="en-US"/>
+        </w:rPr>
+        <w:t>his sentence</w:t>
+      </w:r>
+      <w:r>
+        <w:rPr>
+          <w:rFonts w:ascii="Segoe UI" w:hAnsi="Segoe UI" w:cs="Segoe UI"/>
+          <w:color w:val="212121"/>
+          <w:sz w:val="20"/>
+          <w:szCs w:val="20"/>
+          <w:shd w:val="clear" w:color="auto" w:fill="FFFFFF"/>
+          <w:lang w:val="en-US"/>
+        </w:rPr>
+        <w:t xml:space="preserve"> was indeed ambiguous and unnecessary and was therefore deleted</w:t>
+      </w:r>
+      <w:r>
+        <w:rPr>
+          <w:rFonts w:ascii="Segoe UI" w:hAnsi="Segoe UI" w:cs="Segoe UI"/>
+          <w:color w:val="212121"/>
+          <w:sz w:val="20"/>
+          <w:szCs w:val="20"/>
+          <w:shd w:val="clear" w:color="auto" w:fill="FFFFFF"/>
+          <w:lang w:val="en-US"/>
+        </w:rPr>
+        <w:t>.</w:t>
+      </w:r>
+    </w:p>
+    <w:p>
+      <w:pPr>
+        <w:rPr>
+          <w:rFonts w:ascii="Segoe UI" w:hAnsi="Segoe UI" w:cs="Segoe UI"/>
+          <w:color w:val="212121"/>
+          <w:sz w:val="20"/>
+          <w:szCs w:val="20"/>
+          <w:shd w:val="clear" w:color="auto" w:fill="FFFFFF"/>
+          <w:lang w:val="en-US"/>
+        </w:rPr>
+      </w:pPr>
+      <w:r>
+        <w:rPr>
+          <w:rFonts w:ascii="Segoe UI" w:hAnsi="Segoe UI" w:cs="Segoe UI"/>
+          <w:color w:val="212121"/>
+          <w:sz w:val="20"/>
+          <w:szCs w:val="20"/>
+          <w:shd w:val="clear" w:color="auto" w:fill="FFFFFF"/>
+          <w:lang w:val="en-US"/>
+        </w:rPr>
+        <w:t xml:space="preserve">Reviewer 3: </w:t>
+      </w:r>
+      <w:r>
+        <w:rPr>
+          <w:rFonts w:ascii="Segoe UI" w:hAnsi="Segoe UI" w:cs="Segoe UI"/>
+          <w:color w:val="212121"/>
+          <w:sz w:val="20"/>
+          <w:szCs w:val="20"/>
+          <w:shd w:val="clear" w:color="auto" w:fill="FFFFFF"/>
+          <w:lang w:val="en-US"/>
+        </w:rPr>
+        <w:t>Conclusion (p. 45):</w:t>
+      </w:r>
+      <w:r>
+        <w:rPr>
+          <w:rFonts w:ascii="Segoe UI" w:hAnsi="Segoe UI" w:cs="Segoe UI"/>
+          <w:color w:val="212121"/>
+          <w:sz w:val="20"/>
+          <w:szCs w:val="20"/>
+          <w:shd w:val="clear" w:color="auto" w:fill="FFFFFF"/>
+          <w:lang w:val="en-US"/>
+        </w:rPr>
+        <w:t xml:space="preserve"> </w:t>
+      </w:r>
+      <w:r>
+        <w:rPr>
+          <w:rFonts w:ascii="Segoe UI" w:hAnsi="Segoe UI" w:cs="Segoe UI"/>
+          <w:color w:val="212121"/>
+          <w:sz w:val="20"/>
+          <w:szCs w:val="20"/>
+          <w:shd w:val="clear" w:color="auto" w:fill="FFFFFF"/>
+          <w:lang w:val="en-US"/>
+        </w:rPr>
+        <w:t>- I think that in light of the variety of methods used and results obtained that the conclusion should be conveyed in a less deterministic manner with regard to the potential ability of exitinction and counterconditioning to change the evaluations formed through IR.</w:t>
+      </w:r>
+    </w:p>
+    <w:p>
+      <w:pPr>
+        <w:rPr>
+          <w:rFonts w:ascii="Segoe UI" w:hAnsi="Segoe UI" w:cs="Segoe UI"/>
+          <w:color w:val="212121"/>
+          <w:sz w:val="20"/>
+          <w:szCs w:val="20"/>
+          <w:shd w:val="clear" w:color="auto" w:fill="FFFFFF"/>
+          <w:lang w:val="en-US"/>
+        </w:rPr>
+      </w:pPr>
+      <w:r>
+        <w:rPr>
+          <w:rFonts w:ascii="Segoe UI" w:hAnsi="Segoe UI" w:cs="Segoe UI"/>
+          <w:b/>
+          <w:color w:val="212121"/>
+          <w:sz w:val="20"/>
+          <w:szCs w:val="20"/>
+          <w:shd w:val="clear" w:color="auto" w:fill="FFFFFF"/>
+          <w:lang w:val="en-US"/>
+        </w:rPr>
+        <w:t>Authors</w:t>
+      </w:r>
+      <w:r>
+        <w:rPr>
+          <w:rFonts w:ascii="Segoe UI" w:hAnsi="Segoe UI" w:cs="Segoe UI"/>
+          <w:color w:val="212121"/>
+          <w:sz w:val="20"/>
+          <w:szCs w:val="20"/>
+          <w:shd w:val="clear" w:color="auto" w:fill="FFFFFF"/>
+          <w:lang w:val="en-US"/>
+        </w:rPr>
+        <w:t xml:space="preserve">: </w:t>
+      </w:r>
+      <w:r>
+        <w:rPr>
+          <w:rFonts w:ascii="Segoe UI" w:hAnsi="Segoe UI" w:cs="Segoe UI"/>
+          <w:color w:val="212121"/>
+          <w:sz w:val="20"/>
+          <w:szCs w:val="20"/>
+          <w:shd w:val="clear" w:color="auto" w:fill="FFFFFF"/>
+          <w:lang w:val="en-US"/>
+        </w:rPr>
+        <w:t>T</w:t>
+      </w:r>
+      <w:r>
+        <w:rPr>
+          <w:rFonts w:ascii="Segoe UI" w:hAnsi="Segoe UI" w:cs="Segoe UI"/>
+          <w:color w:val="212121"/>
+          <w:sz w:val="20"/>
+          <w:szCs w:val="20"/>
+          <w:shd w:val="clear" w:color="auto" w:fill="FFFFFF"/>
+          <w:lang w:val="en-US"/>
+        </w:rPr>
+        <w:t xml:space="preserve">he conclusion section has been revised and qualified with more nuance (see changes on </w:t>
+      </w:r>
+      <w:r>
+        <w:rPr>
+          <w:rFonts w:ascii="Segoe UI" w:hAnsi="Segoe UI" w:cs="Segoe UI"/>
+          <w:color w:val="212121"/>
+          <w:sz w:val="20"/>
+          <w:szCs w:val="20"/>
+          <w:shd w:val="clear" w:color="auto" w:fill="FFFFFF"/>
+          <w:lang w:val="en-US"/>
+        </w:rPr>
+        <w:t>p.41</w:t>
+      </w:r>
+      <w:r>
+        <w:rPr>
+          <w:rFonts w:ascii="Segoe UI" w:hAnsi="Segoe UI" w:cs="Segoe UI"/>
+          <w:color w:val="212121"/>
+          <w:sz w:val="20"/>
+          <w:szCs w:val="20"/>
+          <w:shd w:val="clear" w:color="auto" w:fill="FFFFFF"/>
+          <w:lang w:val="en-US"/>
+        </w:rPr>
+        <w:t>)</w:t>
+      </w:r>
+      <w:r>
+        <w:rPr>
+          <w:rFonts w:ascii="Segoe UI" w:hAnsi="Segoe UI" w:cs="Segoe UI"/>
+          <w:color w:val="212121"/>
+          <w:sz w:val="20"/>
+          <w:szCs w:val="20"/>
+          <w:shd w:val="clear" w:color="auto" w:fill="FFFFFF"/>
+          <w:lang w:val="en-US"/>
+        </w:rPr>
+        <w:t>.</w:t>
+      </w:r>
+    </w:p>
+    <w:p>
+      <w:pPr>
+        <w:rPr>
+          <w:rFonts w:ascii="Segoe UI" w:hAnsi="Segoe UI" w:cs="Segoe UI"/>
+          <w:color w:val="212121"/>
+          <w:sz w:val="20"/>
+          <w:szCs w:val="20"/>
+          <w:shd w:val="clear" w:color="auto" w:fill="FFFFFF"/>
+          <w:lang w:val="en-US"/>
+        </w:rPr>
+      </w:pPr>
+      <w:r>
+        <w:rPr>
+          <w:rFonts w:ascii="Segoe UI" w:hAnsi="Segoe UI" w:cs="Segoe UI"/>
+          <w:color w:val="212121"/>
+          <w:sz w:val="20"/>
+          <w:szCs w:val="20"/>
+          <w:shd w:val="clear" w:color="auto" w:fill="FFFFFF"/>
+          <w:lang w:val="en-US"/>
+        </w:rPr>
+        <w:t xml:space="preserve">Reviewer 3: </w:t>
+      </w:r>
+      <w:r>
+        <w:rPr>
+          <w:rFonts w:ascii="Segoe UI" w:hAnsi="Segoe UI" w:cs="Segoe UI"/>
+          <w:color w:val="212121"/>
+          <w:sz w:val="20"/>
+          <w:szCs w:val="20"/>
+          <w:shd w:val="clear" w:color="auto" w:fill="FFFFFF"/>
+          <w:lang w:val="en-US"/>
+        </w:rPr>
+        <w:t>- The authors indicate that the “Same evaluations can be counterconditioned by… or (to a lesser extent) by reconfiguring the intersection”. However, when tested separately “reconfiguring the intersection” did not significantly change evaluations so this may draw confusion.</w:t>
+      </w:r>
+    </w:p>
+    <w:p>
+      <w:pPr>
+        <w:rPr>
+          <w:rFonts w:ascii="Segoe UI" w:hAnsi="Segoe UI" w:cs="Segoe UI"/>
+          <w:color w:val="212121"/>
+          <w:sz w:val="20"/>
+          <w:szCs w:val="20"/>
+          <w:shd w:val="clear" w:color="auto" w:fill="FFFFFF"/>
+          <w:lang w:val="en-US"/>
+        </w:rPr>
+      </w:pPr>
+      <w:r>
+        <w:rPr>
+          <w:rFonts w:ascii="Segoe UI" w:hAnsi="Segoe UI" w:cs="Segoe UI"/>
+          <w:b/>
+          <w:color w:val="212121"/>
+          <w:sz w:val="20"/>
+          <w:szCs w:val="20"/>
+          <w:shd w:val="clear" w:color="auto" w:fill="FFFFFF"/>
+          <w:lang w:val="en-US"/>
+        </w:rPr>
+        <w:t>Authors</w:t>
+      </w:r>
+      <w:r>
+        <w:rPr>
+          <w:rFonts w:ascii="Segoe UI" w:hAnsi="Segoe UI" w:cs="Segoe UI"/>
+          <w:color w:val="212121"/>
+          <w:sz w:val="20"/>
+          <w:szCs w:val="20"/>
+          <w:shd w:val="clear" w:color="auto" w:fill="FFFFFF"/>
+          <w:lang w:val="en-US"/>
+        </w:rPr>
+        <w:t>:</w:t>
+      </w:r>
+      <w:r>
+        <w:rPr>
+          <w:rFonts w:ascii="Segoe UI" w:hAnsi="Segoe UI" w:cs="Segoe UI"/>
+          <w:color w:val="212121"/>
+          <w:sz w:val="20"/>
+          <w:szCs w:val="20"/>
+          <w:shd w:val="clear" w:color="auto" w:fill="FFFFFF"/>
+          <w:lang w:val="en-US"/>
+        </w:rPr>
+        <w:t xml:space="preserve"> </w:t>
+      </w:r>
+      <w:r>
+        <w:rPr>
+          <w:rFonts w:ascii="Segoe UI" w:hAnsi="Segoe UI" w:cs="Segoe UI"/>
+          <w:color w:val="212121"/>
+          <w:sz w:val="20"/>
+          <w:szCs w:val="20"/>
+          <w:shd w:val="clear" w:color="auto" w:fill="FFFFFF"/>
+          <w:lang w:val="en-US"/>
+        </w:rPr>
+        <w:t>Indeed. We therefore deleted t</w:t>
+      </w:r>
+      <w:r>
+        <w:rPr>
+          <w:rFonts w:ascii="Segoe UI" w:hAnsi="Segoe UI" w:cs="Segoe UI"/>
+          <w:color w:val="212121"/>
+          <w:sz w:val="20"/>
+          <w:szCs w:val="20"/>
+          <w:shd w:val="clear" w:color="auto" w:fill="FFFFFF"/>
+          <w:lang w:val="en-US"/>
+        </w:rPr>
+        <w:t>his sentence.</w:t>
+      </w:r>
+    </w:p>
+    <w:p>
+      <w:pPr>
+        <w:rPr>
+          <w:rFonts w:ascii="Segoe UI" w:hAnsi="Segoe UI" w:cs="Segoe UI"/>
+          <w:color w:val="212121"/>
+          <w:sz w:val="20"/>
+          <w:szCs w:val="20"/>
+          <w:shd w:val="clear" w:color="auto" w:fill="FFFFFF"/>
+          <w:lang w:val="en-US"/>
+        </w:rPr>
+      </w:pPr>
+      <w:r>
+        <w:rPr>
+          <w:rFonts w:ascii="Segoe UI" w:hAnsi="Segoe UI" w:cs="Segoe UI"/>
+          <w:color w:val="212121"/>
+          <w:sz w:val="20"/>
+          <w:szCs w:val="20"/>
+          <w:shd w:val="clear" w:color="auto" w:fill="FFFFFF"/>
+          <w:lang w:val="en-US"/>
+        </w:rPr>
+        <w:t xml:space="preserve">Reviewer 3: </w:t>
+      </w:r>
+      <w:r>
+        <w:rPr>
+          <w:rFonts w:ascii="Segoe UI" w:hAnsi="Segoe UI" w:cs="Segoe UI"/>
+          <w:color w:val="212121"/>
+          <w:sz w:val="20"/>
+          <w:szCs w:val="20"/>
+          <w:shd w:val="clear" w:color="auto" w:fill="FFFFFF"/>
+          <w:lang w:val="en-US"/>
+        </w:rPr>
+        <w:t>Suggestions for communicating purposes and to increase clarity:</w:t>
+      </w:r>
+      <w:r>
+        <w:rPr>
+          <w:rFonts w:ascii="Segoe UI" w:hAnsi="Segoe UI" w:cs="Segoe UI"/>
+          <w:color w:val="212121"/>
+          <w:sz w:val="20"/>
+          <w:szCs w:val="20"/>
+          <w:lang w:val="en-US"/>
+        </w:rPr>
+        <w:t xml:space="preserve"> </w:t>
+      </w:r>
+      <w:r>
+        <w:rPr>
+          <w:rFonts w:ascii="Segoe UI" w:hAnsi="Segoe UI" w:cs="Segoe UI"/>
+          <w:color w:val="212121"/>
+          <w:sz w:val="20"/>
+          <w:szCs w:val="20"/>
+          <w:shd w:val="clear" w:color="auto" w:fill="FFFFFF"/>
+          <w:lang w:val="en-US"/>
+        </w:rPr>
+        <w:t>- I suggest to include a figure illustrating the procedure/s, as common in papers reporting human behavioral experiments.</w:t>
+      </w:r>
+    </w:p>
+    <w:p>
+      <w:pPr>
+        <w:rPr>
+          <w:rFonts w:ascii="Segoe UI" w:hAnsi="Segoe UI" w:cs="Segoe UI"/>
+          <w:color w:val="212121"/>
+          <w:sz w:val="20"/>
+          <w:szCs w:val="20"/>
+          <w:shd w:val="clear" w:color="auto" w:fill="FFFFFF"/>
+          <w:lang w:val="en-US"/>
+        </w:rPr>
+      </w:pPr>
+      <w:r>
+        <w:rPr>
+          <w:rFonts w:ascii="Segoe UI" w:hAnsi="Segoe UI" w:cs="Segoe UI"/>
+          <w:b/>
+          <w:color w:val="212121"/>
+          <w:sz w:val="20"/>
+          <w:szCs w:val="20"/>
+          <w:shd w:val="clear" w:color="auto" w:fill="FFFFFF"/>
+          <w:lang w:val="en-US"/>
+        </w:rPr>
+        <w:t>Authors</w:t>
+      </w:r>
+      <w:r>
+        <w:rPr>
+          <w:rFonts w:ascii="Segoe UI" w:hAnsi="Segoe UI" w:cs="Segoe UI"/>
+          <w:color w:val="212121"/>
+          <w:sz w:val="20"/>
+          <w:szCs w:val="20"/>
+          <w:shd w:val="clear" w:color="auto" w:fill="FFFFFF"/>
+          <w:lang w:val="en-US"/>
+        </w:rPr>
+        <w:t xml:space="preserve">: </w:t>
+      </w:r>
+      <w:r>
+        <w:rPr>
+          <w:rFonts w:ascii="Segoe UI" w:hAnsi="Segoe UI" w:cs="Segoe UI"/>
+          <w:color w:val="212121"/>
+          <w:sz w:val="20"/>
+          <w:szCs w:val="20"/>
+          <w:shd w:val="clear" w:color="auto" w:fill="FFFFFF"/>
+          <w:lang w:val="en-US"/>
+        </w:rPr>
+        <w:t>B</w:t>
+      </w:r>
+      <w:r>
+        <w:rPr>
+          <w:rFonts w:ascii="Segoe UI" w:hAnsi="Segoe UI" w:cs="Segoe UI"/>
+          <w:color w:val="212121"/>
+          <w:sz w:val="20"/>
+          <w:szCs w:val="20"/>
+          <w:shd w:val="clear" w:color="auto" w:fill="FFFFFF"/>
+          <w:lang w:val="en-US"/>
+        </w:rPr>
+        <w:t xml:space="preserve">ased on this suggestion we have included a Figure (2) that highlights the procedures used in Experiments 1-7 (see changes on </w:t>
+      </w:r>
+      <w:r>
+        <w:rPr>
+          <w:rFonts w:ascii="Segoe UI" w:hAnsi="Segoe UI" w:cs="Segoe UI"/>
+          <w:color w:val="212121"/>
+          <w:sz w:val="20"/>
+          <w:szCs w:val="20"/>
+          <w:shd w:val="clear" w:color="auto" w:fill="FFFFFF"/>
+          <w:lang w:val="en-US"/>
+        </w:rPr>
+        <w:t>p.13</w:t>
+      </w:r>
+      <w:r>
+        <w:rPr>
+          <w:rFonts w:ascii="Segoe UI" w:hAnsi="Segoe UI" w:cs="Segoe UI"/>
+          <w:color w:val="212121"/>
+          <w:sz w:val="20"/>
+          <w:szCs w:val="20"/>
+          <w:shd w:val="clear" w:color="auto" w:fill="FFFFFF"/>
+          <w:lang w:val="en-US"/>
+        </w:rPr>
+        <w:t>)</w:t>
+      </w:r>
+      <w:r>
+        <w:rPr>
+          <w:rFonts w:ascii="Segoe UI" w:hAnsi="Segoe UI" w:cs="Segoe UI"/>
+          <w:color w:val="212121"/>
+          <w:sz w:val="20"/>
+          <w:szCs w:val="20"/>
+          <w:shd w:val="clear" w:color="auto" w:fill="FFFFFF"/>
+          <w:lang w:val="en-US"/>
+        </w:rPr>
+        <w:t>.</w:t>
+      </w:r>
+    </w:p>
+    <w:p>
+      <w:pPr>
+        <w:rPr>
+          <w:rFonts w:ascii="Segoe UI" w:hAnsi="Segoe UI" w:cs="Segoe UI"/>
+          <w:color w:val="212121"/>
+          <w:sz w:val="20"/>
+          <w:szCs w:val="20"/>
+          <w:shd w:val="clear" w:color="auto" w:fill="FFFFFF"/>
+          <w:lang w:val="en-US"/>
+        </w:rPr>
+      </w:pPr>
+      <w:r>
+        <w:rPr>
+          <w:rFonts w:ascii="Segoe UI" w:hAnsi="Segoe UI" w:cs="Segoe UI"/>
+          <w:color w:val="212121"/>
+          <w:sz w:val="20"/>
+          <w:szCs w:val="20"/>
+          <w:shd w:val="clear" w:color="auto" w:fill="FFFFFF"/>
+          <w:lang w:val="en-US"/>
+        </w:rPr>
+        <w:t xml:space="preserve">Reviewer 3: </w:t>
+      </w:r>
+      <w:r>
+        <w:rPr>
+          <w:rFonts w:ascii="Segoe UI" w:hAnsi="Segoe UI" w:cs="Segoe UI"/>
+          <w:color w:val="212121"/>
+          <w:sz w:val="20"/>
+          <w:szCs w:val="20"/>
+          <w:shd w:val="clear" w:color="auto" w:fill="FFFFFF"/>
+          <w:lang w:val="en-US"/>
+        </w:rPr>
+        <w:t>- As this experiment involves multiple experiments with multiple dependent variables for each experiment I would highly recommend to put together all the main results in some kind of a visualized table or plot indicating where significant results were found. One or a few barplots summarizing the results are also an option.</w:t>
+      </w:r>
+    </w:p>
+    <w:p>
+      <w:pPr>
+        <w:rPr>
+          <w:rFonts w:ascii="Segoe UI" w:hAnsi="Segoe UI" w:cs="Segoe UI"/>
+          <w:color w:val="212121"/>
+          <w:sz w:val="20"/>
+          <w:szCs w:val="20"/>
+          <w:shd w:val="clear" w:color="auto" w:fill="FFFFFF"/>
+          <w:lang w:val="en-US"/>
+        </w:rPr>
+      </w:pPr>
+      <w:r>
+        <w:rPr>
+          <w:rFonts w:ascii="Segoe UI" w:hAnsi="Segoe UI" w:cs="Segoe UI"/>
+          <w:b/>
+          <w:color w:val="212121"/>
+          <w:sz w:val="20"/>
+          <w:szCs w:val="20"/>
+          <w:shd w:val="clear" w:color="auto" w:fill="FFFFFF"/>
+          <w:lang w:val="en-US"/>
+        </w:rPr>
+        <w:t>Authors</w:t>
+      </w:r>
+      <w:r>
+        <w:rPr>
+          <w:rFonts w:ascii="Segoe UI" w:hAnsi="Segoe UI" w:cs="Segoe UI"/>
+          <w:color w:val="212121"/>
+          <w:sz w:val="20"/>
+          <w:szCs w:val="20"/>
+          <w:shd w:val="clear" w:color="auto" w:fill="FFFFFF"/>
+          <w:lang w:val="en-US"/>
+        </w:rPr>
+        <w:t xml:space="preserve">: </w:t>
+      </w:r>
+      <w:r>
+        <w:rPr>
+          <w:rFonts w:ascii="Segoe UI" w:hAnsi="Segoe UI" w:cs="Segoe UI"/>
+          <w:color w:val="212121"/>
+          <w:sz w:val="20"/>
+          <w:szCs w:val="20"/>
+          <w:shd w:val="clear" w:color="auto" w:fill="FFFFFF"/>
+          <w:lang w:val="en-US"/>
+        </w:rPr>
+        <w:t>S</w:t>
+      </w:r>
+      <w:r>
+        <w:rPr>
+          <w:rFonts w:ascii="Segoe UI" w:hAnsi="Segoe UI" w:cs="Segoe UI"/>
+          <w:color w:val="212121"/>
+          <w:sz w:val="20"/>
+          <w:szCs w:val="20"/>
+          <w:shd w:val="clear" w:color="auto" w:fill="FFFFFF"/>
+          <w:lang w:val="en-US"/>
+        </w:rPr>
+        <w:t>ee Figures 3 and 4 for forest plots of the effects from all seven studies for the IR and OEC effects.</w:t>
+      </w:r>
+    </w:p>
+    <w:p>
+      <w:pPr>
+        <w:rPr>
+          <w:rFonts w:ascii="Segoe UI" w:hAnsi="Segoe UI" w:cs="Segoe UI"/>
+          <w:color w:val="212121"/>
+          <w:sz w:val="20"/>
+          <w:szCs w:val="20"/>
+          <w:shd w:val="clear" w:color="auto" w:fill="FFFFFF"/>
+          <w:lang w:val="en-US"/>
+        </w:rPr>
+      </w:pPr>
+      <w:r>
+        <w:rPr>
+          <w:rFonts w:ascii="Segoe UI" w:hAnsi="Segoe UI" w:cs="Segoe UI"/>
+          <w:color w:val="212121"/>
+          <w:sz w:val="20"/>
+          <w:szCs w:val="20"/>
+          <w:shd w:val="clear" w:color="auto" w:fill="FFFFFF"/>
+          <w:lang w:val="en-US"/>
+        </w:rPr>
+        <w:t xml:space="preserve">Reviewer 3: </w:t>
+      </w:r>
+      <w:r>
+        <w:rPr>
+          <w:rFonts w:ascii="Segoe UI" w:hAnsi="Segoe UI" w:cs="Segoe UI"/>
+          <w:color w:val="212121"/>
+          <w:sz w:val="20"/>
+          <w:szCs w:val="20"/>
+          <w:shd w:val="clear" w:color="auto" w:fill="FFFFFF"/>
+          <w:lang w:val="en-US"/>
+        </w:rPr>
+        <w:t>- The exclusions throughout the experiments are based on the same criteria, thus it is possible to add a table of exclusions by criterion for all the experiments and shorten the recurrent detailed description of them throughout the text.</w:t>
+      </w:r>
+    </w:p>
+    <w:p>
+      <w:pPr>
+        <w:rPr>
+          <w:rFonts w:ascii="Segoe UI" w:hAnsi="Segoe UI" w:cs="Segoe UI"/>
+          <w:color w:val="212121"/>
+          <w:sz w:val="20"/>
+          <w:szCs w:val="20"/>
+          <w:shd w:val="clear" w:color="auto" w:fill="FFFFFF"/>
+          <w:lang w:val="en-US"/>
+        </w:rPr>
+      </w:pPr>
+      <w:r>
+        <w:rPr>
+          <w:rFonts w:ascii="Segoe UI" w:hAnsi="Segoe UI" w:cs="Segoe UI"/>
+          <w:b/>
+          <w:color w:val="212121"/>
+          <w:sz w:val="20"/>
+          <w:szCs w:val="20"/>
+          <w:shd w:val="clear" w:color="auto" w:fill="FFFFFF"/>
+          <w:lang w:val="en-US"/>
+        </w:rPr>
+        <w:t>Authors</w:t>
+      </w:r>
+      <w:r>
+        <w:rPr>
+          <w:rFonts w:ascii="Segoe UI" w:hAnsi="Segoe UI" w:cs="Segoe UI"/>
+          <w:color w:val="212121"/>
+          <w:sz w:val="20"/>
+          <w:szCs w:val="20"/>
+          <w:shd w:val="clear" w:color="auto" w:fill="FFFFFF"/>
+          <w:lang w:val="en-US"/>
+        </w:rPr>
+        <w:t xml:space="preserve">: </w:t>
+      </w:r>
+      <w:r>
+        <w:rPr>
+          <w:rFonts w:ascii="Segoe UI" w:hAnsi="Segoe UI" w:cs="Segoe UI"/>
+          <w:color w:val="212121"/>
+          <w:sz w:val="20"/>
+          <w:szCs w:val="20"/>
+          <w:shd w:val="clear" w:color="auto" w:fill="FFFFFF"/>
+          <w:lang w:val="en-US"/>
+        </w:rPr>
+        <w:t>T</w:t>
+      </w:r>
+      <w:r>
+        <w:rPr>
+          <w:rFonts w:ascii="Segoe UI" w:hAnsi="Segoe UI" w:cs="Segoe UI"/>
+          <w:color w:val="212121"/>
+          <w:sz w:val="20"/>
+          <w:szCs w:val="20"/>
+          <w:shd w:val="clear" w:color="auto" w:fill="FFFFFF"/>
+          <w:lang w:val="en-US"/>
+        </w:rPr>
+        <w:t>h</w:t>
+      </w:r>
+      <w:r>
+        <w:rPr>
+          <w:rFonts w:ascii="Segoe UI" w:hAnsi="Segoe UI" w:cs="Segoe UI"/>
+          <w:color w:val="212121"/>
+          <w:sz w:val="20"/>
+          <w:szCs w:val="20"/>
+          <w:shd w:val="clear" w:color="auto" w:fill="FFFFFF"/>
+          <w:lang w:val="en-US"/>
+        </w:rPr>
+        <w:t>e sections of exclusion have been condensed in the revised version of the paper based on this suggestion (see Results sections throughout the paper).</w:t>
+      </w:r>
+    </w:p>
+    <w:p>
+      <w:pPr>
+        <w:rPr>
+          <w:rFonts w:ascii="Segoe UI" w:hAnsi="Segoe UI" w:cs="Segoe UI"/>
+          <w:color w:val="212121"/>
+          <w:sz w:val="20"/>
+          <w:szCs w:val="20"/>
+          <w:shd w:val="clear" w:color="auto" w:fill="FFFFFF"/>
+          <w:lang w:val="en-US"/>
+        </w:rPr>
+      </w:pPr>
+      <w:r>
+        <w:rPr>
+          <w:rFonts w:ascii="Segoe UI" w:hAnsi="Segoe UI" w:cs="Segoe UI"/>
+          <w:color w:val="212121"/>
+          <w:sz w:val="20"/>
+          <w:szCs w:val="20"/>
+          <w:shd w:val="clear" w:color="auto" w:fill="FFFFFF"/>
+          <w:lang w:val="en-US"/>
+        </w:rPr>
+        <w:t xml:space="preserve">Reviewer 3: </w:t>
+      </w:r>
+      <w:r>
+        <w:rPr>
+          <w:rFonts w:ascii="Segoe UI" w:hAnsi="Segoe UI" w:cs="Segoe UI"/>
+          <w:color w:val="212121"/>
+          <w:sz w:val="20"/>
+          <w:szCs w:val="20"/>
+          <w:shd w:val="clear" w:color="auto" w:fill="FFFFFF"/>
+          <w:lang w:val="en-US"/>
+        </w:rPr>
+        <w:t>- Keep using the specific keyboard key names as constantly associated with the same positive/negative stimuli throughout the text gives the wrong impression that this factor not counterbalanced (although it is stated that it was).</w:t>
+      </w:r>
+    </w:p>
+    <w:p>
+      <w:pPr>
+        <w:rPr>
+          <w:rFonts w:ascii="Segoe UI" w:hAnsi="Segoe UI" w:cs="Segoe UI"/>
+          <w:color w:val="212121"/>
+          <w:sz w:val="20"/>
+          <w:szCs w:val="20"/>
+          <w:shd w:val="clear" w:color="auto" w:fill="FFFFFF"/>
+          <w:lang w:val="en-US"/>
+        </w:rPr>
+      </w:pPr>
+      <w:r>
+        <w:rPr>
+          <w:rFonts w:ascii="Segoe UI" w:hAnsi="Segoe UI" w:cs="Segoe UI"/>
+          <w:b/>
+          <w:color w:val="212121"/>
+          <w:sz w:val="20"/>
+          <w:szCs w:val="20"/>
+          <w:shd w:val="clear" w:color="auto" w:fill="FFFFFF"/>
+          <w:lang w:val="en-US"/>
+        </w:rPr>
+        <w:t>Authors</w:t>
+      </w:r>
+      <w:r>
+        <w:rPr>
+          <w:rFonts w:ascii="Segoe UI" w:hAnsi="Segoe UI" w:cs="Segoe UI"/>
+          <w:color w:val="212121"/>
+          <w:sz w:val="20"/>
+          <w:szCs w:val="20"/>
+          <w:shd w:val="clear" w:color="auto" w:fill="FFFFFF"/>
+          <w:lang w:val="en-US"/>
+        </w:rPr>
+        <w:t xml:space="preserve">: </w:t>
+      </w:r>
+      <w:r>
+        <w:rPr>
+          <w:rFonts w:ascii="Segoe UI" w:hAnsi="Segoe UI" w:cs="Segoe UI"/>
+          <w:color w:val="212121"/>
+          <w:sz w:val="20"/>
+          <w:szCs w:val="20"/>
+          <w:shd w:val="clear" w:color="auto" w:fill="FFFFFF"/>
+          <w:lang w:val="en-US"/>
+        </w:rPr>
         <w:t>W</w:t>
       </w:r>
       <w:r>
@@ -6798,51 +7595,7 @@
           <w:shd w:val="clear" w:color="auto" w:fill="FFFFFF"/>
           <w:lang w:val="en-US"/>
         </w:rPr>
-        <w:t xml:space="preserve">e have included a section in the general discussion section that refers to the right/left hand intersection and how it may moderate the findings reported here (see changes </w:t>
-      </w:r>
-      <w:r>
-        <w:rPr>
-          <w:rFonts w:ascii="Segoe UI" w:hAnsi="Segoe UI" w:cs="Segoe UI"/>
-          <w:color w:val="212121"/>
-          <w:sz w:val="20"/>
-          <w:szCs w:val="20"/>
-          <w:shd w:val="clear" w:color="auto" w:fill="FFFFFF"/>
-          <w:lang w:val="en-US"/>
-        </w:rPr>
-        <w:t xml:space="preserve">on </w:t>
-      </w:r>
-      <w:r>
-        <w:rPr>
-          <w:rFonts w:ascii="Segoe UI" w:hAnsi="Segoe UI" w:cs="Segoe UI"/>
-          <w:color w:val="212121"/>
-          <w:sz w:val="20"/>
-          <w:szCs w:val="20"/>
-          <w:shd w:val="clear" w:color="auto" w:fill="FFFFFF"/>
-          <w:lang w:val="en-US"/>
-        </w:rPr>
-        <w:t>p. 40-41</w:t>
-      </w:r>
-      <w:r>
-        <w:rPr>
-          <w:rFonts w:ascii="Segoe UI" w:hAnsi="Segoe UI" w:cs="Segoe UI"/>
-          <w:color w:val="212121"/>
-          <w:sz w:val="20"/>
-          <w:szCs w:val="20"/>
-          <w:shd w:val="clear" w:color="auto" w:fill="FFFFFF"/>
-          <w:lang w:val="en-US"/>
-        </w:rPr>
-        <w:t>)</w:t>
-      </w:r>
-      <w:r>
-        <w:rPr>
-          <w:rFonts w:ascii="Segoe UI" w:hAnsi="Segoe UI" w:cs="Segoe UI"/>
-          <w:color w:val="212121"/>
-          <w:sz w:val="20"/>
-          <w:szCs w:val="20"/>
-          <w:shd w:val="clear" w:color="auto" w:fill="FFFFFF"/>
-          <w:lang w:val="en-US"/>
-        </w:rPr>
-        <w:t>.</w:t>
+        <w:t>e revised the paper so that we make reference to R1, R2, R3, and R4, instead of the actual keys (as key assignment was counterbalanced as the reviewer correctly points out).</w:t>
       </w:r>
     </w:p>
     <w:p>
@@ -6876,79 +7629,70 @@
           <w:shd w:val="clear" w:color="auto" w:fill="FFFFFF"/>
           <w:lang w:val="en-US"/>
         </w:rPr>
-        <w:t xml:space="preserve">p. 37  - “In line with earlier findings (e.g., Pavlov, 1927; </w:t>
-      </w:r>
-      <w:proofErr w:type="spellStart"/>
-      <w:r>
-        <w:rPr>
-          <w:rFonts w:ascii="Segoe UI" w:hAnsi="Segoe UI" w:cs="Segoe UI"/>
-          <w:color w:val="212121"/>
-          <w:sz w:val="20"/>
-          <w:szCs w:val="20"/>
-          <w:shd w:val="clear" w:color="auto" w:fill="FFFFFF"/>
-          <w:lang w:val="en-US"/>
-        </w:rPr>
-        <w:t>Baeyens</w:t>
-      </w:r>
-      <w:proofErr w:type="spellEnd"/>
-      <w:r>
-        <w:rPr>
-          <w:rFonts w:ascii="Segoe UI" w:hAnsi="Segoe UI" w:cs="Segoe UI"/>
-          <w:color w:val="212121"/>
-          <w:sz w:val="20"/>
-          <w:szCs w:val="20"/>
-          <w:shd w:val="clear" w:color="auto" w:fill="FFFFFF"/>
-          <w:lang w:val="en-US"/>
-        </w:rPr>
-        <w:t xml:space="preserve"> et al., 1988), our results are difficult to reconcile with associative models such as the </w:t>
-      </w:r>
-      <w:proofErr w:type="spellStart"/>
-      <w:r>
-        <w:rPr>
-          <w:rFonts w:ascii="Segoe UI" w:hAnsi="Segoe UI" w:cs="Segoe UI"/>
-          <w:color w:val="212121"/>
-          <w:sz w:val="20"/>
-          <w:szCs w:val="20"/>
-          <w:shd w:val="clear" w:color="auto" w:fill="FFFFFF"/>
-          <w:lang w:val="en-US"/>
-        </w:rPr>
-        <w:t>Rescorla</w:t>
-      </w:r>
-      <w:proofErr w:type="spellEnd"/>
-      <w:r>
-        <w:rPr>
-          <w:rFonts w:ascii="Segoe UI" w:hAnsi="Segoe UI" w:cs="Segoe UI"/>
-          <w:color w:val="212121"/>
-          <w:sz w:val="20"/>
-          <w:szCs w:val="20"/>
-          <w:shd w:val="clear" w:color="auto" w:fill="FFFFFF"/>
-          <w:lang w:val="en-US"/>
-        </w:rPr>
-        <w:t>-Wagner model (</w:t>
-      </w:r>
-      <w:proofErr w:type="spellStart"/>
-      <w:r>
-        <w:rPr>
-          <w:rFonts w:ascii="Segoe UI" w:hAnsi="Segoe UI" w:cs="Segoe UI"/>
-          <w:color w:val="212121"/>
-          <w:sz w:val="20"/>
-          <w:szCs w:val="20"/>
-          <w:shd w:val="clear" w:color="auto" w:fill="FFFFFF"/>
-          <w:lang w:val="en-US"/>
-        </w:rPr>
-        <w:t>Rescorla</w:t>
-      </w:r>
-      <w:proofErr w:type="spellEnd"/>
-      <w:r>
-        <w:rPr>
-          <w:rFonts w:ascii="Segoe UI" w:hAnsi="Segoe UI" w:cs="Segoe UI"/>
-          <w:color w:val="212121"/>
-          <w:sz w:val="20"/>
-          <w:szCs w:val="20"/>
-          <w:shd w:val="clear" w:color="auto" w:fill="FFFFFF"/>
-          <w:lang w:val="en-US"/>
-        </w:rPr>
-        <w:t xml:space="preserve"> &amp; Wagner, 1972; see also McCloskey &amp; Cohen, 1989), which allow associations to weaken when contingencies no longer hold.” When stating this I think the authors should make the distinction that in the models mentioned the valenced part (the US) is the one traditionally removed from the contingency.</w:t>
+        <w:t>Please add relevant citations in the following cases:</w:t>
+      </w:r>
+      <w:r>
+        <w:rPr>
+          <w:rFonts w:ascii="Segoe UI" w:hAnsi="Segoe UI" w:cs="Segoe UI"/>
+          <w:color w:val="212121"/>
+          <w:sz w:val="20"/>
+          <w:szCs w:val="20"/>
+          <w:lang w:val="en-US"/>
+        </w:rPr>
+        <w:br/>
+      </w:r>
+      <w:r>
+        <w:rPr>
+          <w:rFonts w:ascii="Segoe UI" w:hAnsi="Segoe UI" w:cs="Segoe UI"/>
+          <w:color w:val="212121"/>
+          <w:sz w:val="20"/>
+          <w:szCs w:val="20"/>
+          <w:shd w:val="clear" w:color="auto" w:fill="FFFFFF"/>
+          <w:lang w:val="en-US"/>
+        </w:rPr>
+        <w:t>- When mentioning preconditioning in the introduction.</w:t>
+      </w:r>
+      <w:r>
+        <w:rPr>
+          <w:rFonts w:ascii="Segoe UI" w:hAnsi="Segoe UI" w:cs="Segoe UI"/>
+          <w:color w:val="212121"/>
+          <w:sz w:val="20"/>
+          <w:szCs w:val="20"/>
+          <w:lang w:val="en-US"/>
+        </w:rPr>
+        <w:br/>
+      </w:r>
+      <w:r>
+        <w:rPr>
+          <w:rFonts w:ascii="Segoe UI" w:hAnsi="Segoe UI" w:cs="Segoe UI"/>
+          <w:color w:val="212121"/>
+          <w:sz w:val="20"/>
+          <w:szCs w:val="20"/>
+          <w:shd w:val="clear" w:color="auto" w:fill="FFFFFF"/>
+          <w:lang w:val="en-US"/>
+        </w:rPr>
+        <w:t>- In p.35 for this statement: “This finding parallels result in evaluative conditioning studies in which the impact of counterconditioning procedures has also proven to be more robust than that of extinction procedures.”</w:t>
+      </w:r>
+      <w:r>
+        <w:rPr>
+          <w:rFonts w:ascii="Segoe UI" w:hAnsi="Segoe UI" w:cs="Segoe UI"/>
+          <w:color w:val="212121"/>
+          <w:sz w:val="20"/>
+          <w:szCs w:val="20"/>
+          <w:lang w:val="en-US"/>
+        </w:rPr>
+        <w:br/>
+      </w:r>
+      <w:r>
+        <w:rPr>
+          <w:rFonts w:ascii="Segoe UI" w:hAnsi="Segoe UI" w:cs="Segoe UI"/>
+          <w:color w:val="212121"/>
+          <w:sz w:val="20"/>
+          <w:szCs w:val="20"/>
+          <w:shd w:val="clear" w:color="auto" w:fill="FFFFFF"/>
+          <w:lang w:val="en-US"/>
+        </w:rPr>
+        <w:t>- In p.38 for this statement: “Whereas many of these theoretical conclusions are supported not only by our findings but also by previous studies showing a lack of extinction of evaluative conditioning”.</w:t>
       </w:r>
     </w:p>
     <w:p>
@@ -6972,1497 +7716,7 @@
           <w:shd w:val="clear" w:color="auto" w:fill="FFFFFF"/>
           <w:lang w:val="en-US"/>
         </w:rPr>
-        <w:t>Authors</w:t>
-      </w:r>
-      <w:r>
-        <w:rPr>
-          <w:rFonts w:ascii="Segoe UI" w:hAnsi="Segoe UI" w:cs="Segoe UI"/>
-          <w:color w:val="212121"/>
-          <w:sz w:val="20"/>
-          <w:szCs w:val="20"/>
-          <w:shd w:val="clear" w:color="auto" w:fill="FFFFFF"/>
-          <w:lang w:val="en-US"/>
-        </w:rPr>
-        <w:t>:</w:t>
-      </w:r>
-      <w:r>
-        <w:rPr>
-          <w:rFonts w:ascii="Segoe UI" w:hAnsi="Segoe UI" w:cs="Segoe UI"/>
-          <w:color w:val="212121"/>
-          <w:sz w:val="20"/>
-          <w:szCs w:val="20"/>
-          <w:shd w:val="clear" w:color="auto" w:fill="FFFFFF"/>
-          <w:lang w:val="en-US"/>
-        </w:rPr>
-        <w:t xml:space="preserve"> </w:t>
-      </w:r>
-      <w:r>
-        <w:rPr>
-          <w:rFonts w:ascii="Segoe UI" w:hAnsi="Segoe UI" w:cs="Segoe UI"/>
-          <w:color w:val="212121"/>
-          <w:sz w:val="20"/>
-          <w:szCs w:val="20"/>
-          <w:shd w:val="clear" w:color="auto" w:fill="FFFFFF"/>
-          <w:lang w:val="en-US"/>
-        </w:rPr>
-        <w:t>In-line with the reviewer’s suggestion we now mention this in the general discussion (see footnote 12 on p.41).</w:t>
-      </w:r>
-    </w:p>
-    <w:p>
-      <w:pPr>
-        <w:rPr>
-          <w:rFonts w:ascii="Segoe UI" w:hAnsi="Segoe UI" w:cs="Segoe UI"/>
-          <w:color w:val="212121"/>
-          <w:sz w:val="20"/>
-          <w:szCs w:val="20"/>
-          <w:shd w:val="clear" w:color="auto" w:fill="FFFFFF"/>
-          <w:lang w:val="en-US"/>
-        </w:rPr>
-      </w:pPr>
-      <w:r>
-        <w:rPr>
-          <w:rFonts w:ascii="Segoe UI" w:hAnsi="Segoe UI" w:cs="Segoe UI"/>
-          <w:color w:val="212121"/>
-          <w:sz w:val="20"/>
-          <w:szCs w:val="20"/>
-          <w:shd w:val="clear" w:color="auto" w:fill="FFFFFF"/>
-          <w:lang w:val="en-US"/>
-        </w:rPr>
-        <w:t xml:space="preserve">Reviewer 3: </w:t>
-      </w:r>
-      <w:r>
-        <w:rPr>
-          <w:rFonts w:ascii="Segoe UI" w:hAnsi="Segoe UI" w:cs="Segoe UI"/>
-          <w:color w:val="212121"/>
-          <w:sz w:val="20"/>
-          <w:szCs w:val="20"/>
-          <w:shd w:val="clear" w:color="auto" w:fill="FFFFFF"/>
-          <w:lang w:val="en-US"/>
-        </w:rPr>
-        <w:t>p.38 - “The fact that a variety of extinction-like tasks did not reduce the magnitude of IR effects (Experiments 1, 2, and 4) can be explained by associative models only if it is assumed that the S1-O1 and T1-O1 associations are not weakened by the S1 and T1 presentations during the extinction phase.“ But is it not the case that the very same explanation is contrasted in experiment 3?</w:t>
-      </w:r>
-    </w:p>
-    <w:p>
-      <w:pPr>
-        <w:rPr>
-          <w:rFonts w:ascii="Segoe UI" w:hAnsi="Segoe UI" w:cs="Segoe UI"/>
-          <w:color w:val="212121"/>
-          <w:sz w:val="20"/>
-          <w:szCs w:val="20"/>
-          <w:shd w:val="clear" w:color="auto" w:fill="FFFFFF"/>
-          <w:lang w:val="en-US"/>
-        </w:rPr>
-      </w:pPr>
-      <w:r>
-        <w:rPr>
-          <w:rFonts w:ascii="Segoe UI" w:hAnsi="Segoe UI" w:cs="Segoe UI"/>
-          <w:b/>
-          <w:color w:val="212121"/>
-          <w:sz w:val="20"/>
-          <w:szCs w:val="20"/>
-          <w:shd w:val="clear" w:color="auto" w:fill="FFFFFF"/>
-          <w:lang w:val="en-US"/>
-        </w:rPr>
-        <w:t>Authors</w:t>
-      </w:r>
-      <w:r>
-        <w:rPr>
-          <w:rFonts w:ascii="Segoe UI" w:hAnsi="Segoe UI" w:cs="Segoe UI"/>
-          <w:color w:val="212121"/>
-          <w:sz w:val="20"/>
-          <w:szCs w:val="20"/>
-          <w:shd w:val="clear" w:color="auto" w:fill="FFFFFF"/>
-          <w:lang w:val="en-US"/>
-        </w:rPr>
-        <w:t xml:space="preserve">: </w:t>
-      </w:r>
-      <w:r>
-        <w:rPr>
-          <w:rFonts w:ascii="Segoe UI" w:hAnsi="Segoe UI" w:cs="Segoe UI"/>
-          <w:color w:val="212121"/>
-          <w:sz w:val="20"/>
-          <w:szCs w:val="20"/>
-          <w:shd w:val="clear" w:color="auto" w:fill="FFFFFF"/>
-          <w:lang w:val="en-US"/>
-        </w:rPr>
-        <w:t>This sentence has been revised in light of new analyses that were conducted. Extinction effects were no longer observed in Experiment 3.</w:t>
-      </w:r>
-    </w:p>
-    <w:p>
-      <w:pPr>
-        <w:rPr>
-          <w:rFonts w:ascii="Segoe UI" w:hAnsi="Segoe UI" w:cs="Segoe UI"/>
-          <w:color w:val="212121"/>
-          <w:sz w:val="20"/>
-          <w:szCs w:val="20"/>
-          <w:shd w:val="clear" w:color="auto" w:fill="FFFFFF"/>
-          <w:lang w:val="en-US"/>
-        </w:rPr>
-      </w:pPr>
-      <w:r>
-        <w:rPr>
-          <w:rFonts w:ascii="Segoe UI" w:hAnsi="Segoe UI" w:cs="Segoe UI"/>
-          <w:color w:val="212121"/>
-          <w:sz w:val="20"/>
-          <w:szCs w:val="20"/>
-          <w:shd w:val="clear" w:color="auto" w:fill="FFFFFF"/>
-          <w:lang w:val="en-US"/>
-        </w:rPr>
-        <w:t xml:space="preserve">Reviewer 3: </w:t>
-      </w:r>
-      <w:r>
-        <w:rPr>
-          <w:rFonts w:ascii="Segoe UI" w:hAnsi="Segoe UI" w:cs="Segoe UI"/>
-          <w:color w:val="212121"/>
-          <w:sz w:val="20"/>
-          <w:szCs w:val="20"/>
-          <w:shd w:val="clear" w:color="auto" w:fill="FFFFFF"/>
-          <w:lang w:val="en-US"/>
-        </w:rPr>
-        <w:t xml:space="preserve">pp. 38-39 - “Resistance to extinction could also be accounted for on the basis of comparator-type models (e.g., Miller &amp; </w:t>
-      </w:r>
-      <w:proofErr w:type="spellStart"/>
-      <w:r>
-        <w:rPr>
-          <w:rFonts w:ascii="Segoe UI" w:hAnsi="Segoe UI" w:cs="Segoe UI"/>
-          <w:color w:val="212121"/>
-          <w:sz w:val="20"/>
-          <w:szCs w:val="20"/>
-          <w:shd w:val="clear" w:color="auto" w:fill="FFFFFF"/>
-          <w:lang w:val="en-US"/>
-        </w:rPr>
-        <w:t>Matzel</w:t>
-      </w:r>
-      <w:proofErr w:type="spellEnd"/>
-      <w:r>
-        <w:rPr>
-          <w:rFonts w:ascii="Segoe UI" w:hAnsi="Segoe UI" w:cs="Segoe UI"/>
-          <w:color w:val="212121"/>
-          <w:sz w:val="20"/>
-          <w:szCs w:val="20"/>
-          <w:shd w:val="clear" w:color="auto" w:fill="FFFFFF"/>
-          <w:lang w:val="en-US"/>
-        </w:rPr>
-        <w:t xml:space="preserve">, 1988) if one assumes that, unlike most other types of learned behavior, learned preferences do not depend on the output of a comparator mechanism, but directly reflect the strength of individual associations (e.g., De </w:t>
-      </w:r>
-      <w:proofErr w:type="spellStart"/>
-      <w:r>
-        <w:rPr>
-          <w:rFonts w:ascii="Segoe UI" w:hAnsi="Segoe UI" w:cs="Segoe UI"/>
-          <w:color w:val="212121"/>
-          <w:sz w:val="20"/>
-          <w:szCs w:val="20"/>
-          <w:shd w:val="clear" w:color="auto" w:fill="FFFFFF"/>
-          <w:lang w:val="en-US"/>
-        </w:rPr>
-        <w:t>Houwer</w:t>
-      </w:r>
-      <w:proofErr w:type="spellEnd"/>
-      <w:r>
-        <w:rPr>
-          <w:rFonts w:ascii="Segoe UI" w:hAnsi="Segoe UI" w:cs="Segoe UI"/>
-          <w:color w:val="212121"/>
-          <w:sz w:val="20"/>
-          <w:szCs w:val="20"/>
-          <w:shd w:val="clear" w:color="auto" w:fill="FFFFFF"/>
-          <w:lang w:val="en-US"/>
-        </w:rPr>
-        <w:t>, 1998). “ I find the notion about comparator models here somewhat self-contradictory or unclear, please explain/elaborate.</w:t>
-      </w:r>
-    </w:p>
-    <w:p>
-      <w:pPr>
-        <w:rPr>
-          <w:rFonts w:ascii="Segoe UI" w:hAnsi="Segoe UI" w:cs="Segoe UI"/>
-          <w:color w:val="212121"/>
-          <w:sz w:val="20"/>
-          <w:szCs w:val="20"/>
-          <w:shd w:val="clear" w:color="auto" w:fill="FFFFFF"/>
-          <w:lang w:val="en-US"/>
-        </w:rPr>
-      </w:pPr>
-      <w:commentRangeStart w:id="9"/>
-      <w:r>
-        <w:rPr>
-          <w:rFonts w:ascii="Segoe UI" w:hAnsi="Segoe UI" w:cs="Segoe UI"/>
-          <w:b/>
-          <w:color w:val="212121"/>
-          <w:sz w:val="20"/>
-          <w:szCs w:val="20"/>
-          <w:shd w:val="clear" w:color="auto" w:fill="FFFFFF"/>
-          <w:lang w:val="en-US"/>
-        </w:rPr>
-        <w:t>Authors</w:t>
-      </w:r>
-      <w:commentRangeEnd w:id="9"/>
-      <w:r>
-        <w:rPr>
-          <w:rStyle w:val="CommentReference"/>
-        </w:rPr>
-        <w:commentReference w:id="9"/>
-      </w:r>
-      <w:r>
-        <w:rPr>
-          <w:rFonts w:ascii="Segoe UI" w:hAnsi="Segoe UI" w:cs="Segoe UI"/>
-          <w:color w:val="212121"/>
-          <w:sz w:val="20"/>
-          <w:szCs w:val="20"/>
-          <w:shd w:val="clear" w:color="auto" w:fill="FFFFFF"/>
-          <w:lang w:val="en-US"/>
-        </w:rPr>
-        <w:t>:</w:t>
-      </w:r>
-      <w:r>
-        <w:rPr>
-          <w:rFonts w:ascii="Segoe UI" w:hAnsi="Segoe UI" w:cs="Segoe UI"/>
-          <w:color w:val="212121"/>
-          <w:sz w:val="20"/>
-          <w:szCs w:val="20"/>
-          <w:shd w:val="clear" w:color="auto" w:fill="FFFFFF"/>
-          <w:lang w:val="en-US"/>
-        </w:rPr>
-        <w:t xml:space="preserve"> </w:t>
-      </w:r>
-    </w:p>
-    <w:p>
-      <w:pPr>
-        <w:rPr>
-          <w:rFonts w:ascii="Segoe UI" w:hAnsi="Segoe UI" w:cs="Segoe UI"/>
-          <w:color w:val="212121"/>
-          <w:sz w:val="20"/>
-          <w:szCs w:val="20"/>
-          <w:shd w:val="clear" w:color="auto" w:fill="FFFFFF"/>
-          <w:lang w:val="en-US"/>
-        </w:rPr>
-      </w:pPr>
-      <w:r>
-        <w:rPr>
-          <w:rFonts w:ascii="Segoe UI" w:hAnsi="Segoe UI" w:cs="Segoe UI"/>
-          <w:color w:val="212121"/>
-          <w:sz w:val="20"/>
-          <w:szCs w:val="20"/>
-          <w:shd w:val="clear" w:color="auto" w:fill="FFFFFF"/>
-          <w:lang w:val="en-US"/>
-        </w:rPr>
-        <w:t xml:space="preserve">Reviewer 3: </w:t>
-      </w:r>
-      <w:r>
-        <w:rPr>
-          <w:rFonts w:ascii="Segoe UI" w:hAnsi="Segoe UI" w:cs="Segoe UI"/>
-          <w:color w:val="212121"/>
-          <w:sz w:val="20"/>
-          <w:szCs w:val="20"/>
-          <w:shd w:val="clear" w:color="auto" w:fill="FFFFFF"/>
-          <w:lang w:val="en-US"/>
-        </w:rPr>
-        <w:t>p.39 - “The results of Experiments 1-4 suggest that the latter inferred proposition may be maintained even when the premises of the inference (i.e., the propositions about the intersecting contingencies) no longer hold. “ It seems to me that this statement does not hold for experiment 3.</w:t>
-      </w:r>
-    </w:p>
-    <w:p>
-      <w:pPr>
-        <w:rPr>
-          <w:rFonts w:ascii="Segoe UI" w:hAnsi="Segoe UI" w:cs="Segoe UI"/>
-          <w:color w:val="212121"/>
-          <w:sz w:val="20"/>
-          <w:szCs w:val="20"/>
-          <w:shd w:val="clear" w:color="auto" w:fill="FFFFFF"/>
-          <w:lang w:val="en-US"/>
-        </w:rPr>
-      </w:pPr>
-      <w:r>
-        <w:rPr>
-          <w:rFonts w:ascii="Segoe UI" w:hAnsi="Segoe UI" w:cs="Segoe UI"/>
-          <w:b/>
-          <w:color w:val="212121"/>
-          <w:sz w:val="20"/>
-          <w:szCs w:val="20"/>
-          <w:shd w:val="clear" w:color="auto" w:fill="FFFFFF"/>
-          <w:lang w:val="en-US"/>
-        </w:rPr>
-        <w:t>Authors</w:t>
-      </w:r>
-      <w:r>
-        <w:rPr>
-          <w:rFonts w:ascii="Segoe UI" w:hAnsi="Segoe UI" w:cs="Segoe UI"/>
-          <w:color w:val="212121"/>
-          <w:sz w:val="20"/>
-          <w:szCs w:val="20"/>
-          <w:shd w:val="clear" w:color="auto" w:fill="FFFFFF"/>
-          <w:lang w:val="en-US"/>
-        </w:rPr>
-        <w:t>:</w:t>
-      </w:r>
-      <w:r>
-        <w:rPr>
-          <w:rFonts w:ascii="Segoe UI" w:hAnsi="Segoe UI" w:cs="Segoe UI"/>
-          <w:color w:val="212121"/>
-          <w:sz w:val="20"/>
-          <w:szCs w:val="20"/>
-          <w:shd w:val="clear" w:color="auto" w:fill="FFFFFF"/>
-          <w:lang w:val="en-US"/>
-        </w:rPr>
-        <w:t xml:space="preserve"> </w:t>
-      </w:r>
-      <w:r>
-        <w:rPr>
-          <w:rFonts w:ascii="Segoe UI" w:hAnsi="Segoe UI" w:cs="Segoe UI"/>
-          <w:color w:val="212121"/>
-          <w:sz w:val="20"/>
-          <w:szCs w:val="20"/>
-          <w:shd w:val="clear" w:color="auto" w:fill="FFFFFF"/>
-          <w:lang w:val="en-US"/>
-        </w:rPr>
-        <w:t>Extinction effects were no longer observed in Experiment 3 after  novel analyses.</w:t>
-      </w:r>
-    </w:p>
-    <w:p>
-      <w:pPr>
-        <w:rPr>
-          <w:rFonts w:ascii="Segoe UI" w:hAnsi="Segoe UI" w:cs="Segoe UI"/>
-          <w:color w:val="212121"/>
-          <w:sz w:val="20"/>
-          <w:szCs w:val="20"/>
-          <w:shd w:val="clear" w:color="auto" w:fill="FFFFFF"/>
-          <w:lang w:val="en-US"/>
-        </w:rPr>
-      </w:pPr>
-      <w:r>
-        <w:rPr>
-          <w:rFonts w:ascii="Segoe UI" w:hAnsi="Segoe UI" w:cs="Segoe UI"/>
-          <w:color w:val="212121"/>
-          <w:sz w:val="20"/>
-          <w:szCs w:val="20"/>
-          <w:shd w:val="clear" w:color="auto" w:fill="FFFFFF"/>
-          <w:lang w:val="en-US"/>
-        </w:rPr>
-        <w:t xml:space="preserve">Reviewer 3: </w:t>
-      </w:r>
-      <w:r>
-        <w:rPr>
-          <w:rFonts w:ascii="Segoe UI" w:hAnsi="Segoe UI" w:cs="Segoe UI"/>
-          <w:color w:val="212121"/>
-          <w:sz w:val="20"/>
-          <w:szCs w:val="20"/>
-          <w:shd w:val="clear" w:color="auto" w:fill="FFFFFF"/>
-          <w:lang w:val="en-US"/>
-        </w:rPr>
-        <w:t>A theoretical account for (or an attempt to explain) the success of extinction in experiment 3 compared to 1 and 2 could be insightful. Same goes for the success of counterconditioning in experiment 5 compared to 6 and 7.</w:t>
-      </w:r>
-    </w:p>
-    <w:p>
-      <w:pPr>
-        <w:rPr>
-          <w:rFonts w:ascii="Segoe UI" w:hAnsi="Segoe UI" w:cs="Segoe UI"/>
-          <w:color w:val="212121"/>
-          <w:sz w:val="20"/>
-          <w:szCs w:val="20"/>
-          <w:shd w:val="clear" w:color="auto" w:fill="FFFFFF"/>
-          <w:lang w:val="en-US"/>
-        </w:rPr>
-      </w:pPr>
-      <w:commentRangeStart w:id="10"/>
-      <w:r>
-        <w:rPr>
-          <w:rFonts w:ascii="Segoe UI" w:hAnsi="Segoe UI" w:cs="Segoe UI"/>
-          <w:b/>
-          <w:color w:val="212121"/>
-          <w:sz w:val="20"/>
-          <w:szCs w:val="20"/>
-          <w:shd w:val="clear" w:color="auto" w:fill="FFFFFF"/>
-          <w:lang w:val="en-US"/>
-        </w:rPr>
-        <w:t>Authors</w:t>
-      </w:r>
-      <w:commentRangeEnd w:id="10"/>
-      <w:r>
-        <w:rPr>
-          <w:rStyle w:val="CommentReference"/>
-        </w:rPr>
-        <w:commentReference w:id="10"/>
-      </w:r>
-      <w:r>
-        <w:rPr>
-          <w:rFonts w:ascii="Segoe UI" w:hAnsi="Segoe UI" w:cs="Segoe UI"/>
-          <w:color w:val="212121"/>
-          <w:sz w:val="20"/>
-          <w:szCs w:val="20"/>
-          <w:shd w:val="clear" w:color="auto" w:fill="FFFFFF"/>
-          <w:lang w:val="en-US"/>
-        </w:rPr>
-        <w:t>:</w:t>
-      </w:r>
-      <w:r>
-        <w:rPr>
-          <w:rFonts w:ascii="Segoe UI" w:hAnsi="Segoe UI" w:cs="Segoe UI"/>
-          <w:color w:val="212121"/>
-          <w:sz w:val="20"/>
-          <w:szCs w:val="20"/>
-          <w:shd w:val="clear" w:color="auto" w:fill="FFFFFF"/>
-          <w:lang w:val="en-US"/>
-        </w:rPr>
-        <w:t xml:space="preserve"> </w:t>
-      </w:r>
-    </w:p>
-    <w:p>
-      <w:pPr>
-        <w:rPr>
-          <w:rFonts w:ascii="Segoe UI" w:hAnsi="Segoe UI" w:cs="Segoe UI"/>
-          <w:color w:val="212121"/>
-          <w:sz w:val="20"/>
-          <w:szCs w:val="20"/>
-          <w:shd w:val="clear" w:color="auto" w:fill="FFFFFF"/>
-          <w:lang w:val="en-US"/>
-        </w:rPr>
-      </w:pPr>
-      <w:r>
-        <w:rPr>
-          <w:rFonts w:ascii="Segoe UI" w:hAnsi="Segoe UI" w:cs="Segoe UI"/>
-          <w:color w:val="212121"/>
-          <w:sz w:val="20"/>
-          <w:szCs w:val="20"/>
-          <w:shd w:val="clear" w:color="auto" w:fill="FFFFFF"/>
-          <w:lang w:val="en-US"/>
-        </w:rPr>
-        <w:t xml:space="preserve">Reviewer 3: </w:t>
-      </w:r>
-      <w:r>
-        <w:rPr>
-          <w:rFonts w:ascii="Segoe UI" w:hAnsi="Segoe UI" w:cs="Segoe UI"/>
-          <w:color w:val="212121"/>
-          <w:sz w:val="20"/>
-          <w:szCs w:val="20"/>
-          <w:shd w:val="clear" w:color="auto" w:fill="FFFFFF"/>
-          <w:lang w:val="en-US"/>
-        </w:rPr>
-        <w:t>p. 43 “It would be worth examining the long-term effects and context dependency of counterconditioning via IR in order to determine if these changes in evaluation are stable across time and context.” Note that this was already suggested earlier in the discussion. For clarity you can just add “as mentioned before” or something of that sort.</w:t>
-      </w:r>
-    </w:p>
-    <w:p>
-      <w:pPr>
-        <w:rPr>
-          <w:rFonts w:ascii="Segoe UI" w:hAnsi="Segoe UI" w:cs="Segoe UI"/>
-          <w:color w:val="212121"/>
-          <w:sz w:val="20"/>
-          <w:szCs w:val="20"/>
-          <w:shd w:val="clear" w:color="auto" w:fill="FFFFFF"/>
-          <w:lang w:val="en-US"/>
-        </w:rPr>
-      </w:pPr>
-      <w:r>
-        <w:rPr>
-          <w:rFonts w:ascii="Segoe UI" w:hAnsi="Segoe UI" w:cs="Segoe UI"/>
-          <w:b/>
-          <w:color w:val="212121"/>
-          <w:sz w:val="20"/>
-          <w:szCs w:val="20"/>
-          <w:shd w:val="clear" w:color="auto" w:fill="FFFFFF"/>
-          <w:lang w:val="en-US"/>
-        </w:rPr>
-        <w:t>Authors</w:t>
-      </w:r>
-      <w:r>
-        <w:rPr>
-          <w:rFonts w:ascii="Segoe UI" w:hAnsi="Segoe UI" w:cs="Segoe UI"/>
-          <w:color w:val="212121"/>
-          <w:sz w:val="20"/>
-          <w:szCs w:val="20"/>
-          <w:shd w:val="clear" w:color="auto" w:fill="FFFFFF"/>
-          <w:lang w:val="en-US"/>
-        </w:rPr>
-        <w:t xml:space="preserve">: </w:t>
-      </w:r>
-      <w:r>
-        <w:rPr>
-          <w:rFonts w:ascii="Segoe UI" w:hAnsi="Segoe UI" w:cs="Segoe UI"/>
-          <w:color w:val="212121"/>
-          <w:sz w:val="20"/>
-          <w:szCs w:val="20"/>
-          <w:shd w:val="clear" w:color="auto" w:fill="FFFFFF"/>
-          <w:lang w:val="en-US"/>
-        </w:rPr>
-        <w:t>This s</w:t>
-      </w:r>
-      <w:r>
-        <w:rPr>
-          <w:rFonts w:ascii="Segoe UI" w:hAnsi="Segoe UI" w:cs="Segoe UI"/>
-          <w:color w:val="212121"/>
-          <w:sz w:val="20"/>
-          <w:szCs w:val="20"/>
-          <w:shd w:val="clear" w:color="auto" w:fill="FFFFFF"/>
-          <w:lang w:val="en-US"/>
-        </w:rPr>
-        <w:t>entence</w:t>
-      </w:r>
-      <w:r>
-        <w:rPr>
-          <w:rFonts w:ascii="Segoe UI" w:hAnsi="Segoe UI" w:cs="Segoe UI"/>
-          <w:color w:val="212121"/>
-          <w:sz w:val="20"/>
-          <w:szCs w:val="20"/>
-          <w:shd w:val="clear" w:color="auto" w:fill="FFFFFF"/>
-          <w:lang w:val="en-US"/>
-        </w:rPr>
-        <w:t xml:space="preserve"> </w:t>
-      </w:r>
-      <w:r>
-        <w:rPr>
-          <w:rFonts w:ascii="Segoe UI" w:hAnsi="Segoe UI" w:cs="Segoe UI"/>
-          <w:color w:val="212121"/>
-          <w:sz w:val="20"/>
-          <w:szCs w:val="20"/>
-          <w:shd w:val="clear" w:color="auto" w:fill="FFFFFF"/>
-          <w:lang w:val="en-US"/>
-        </w:rPr>
-        <w:t xml:space="preserve">has been deleted </w:t>
-      </w:r>
-      <w:r>
-        <w:rPr>
-          <w:rFonts w:ascii="Segoe UI" w:hAnsi="Segoe UI" w:cs="Segoe UI"/>
-          <w:color w:val="212121"/>
-          <w:sz w:val="20"/>
-          <w:szCs w:val="20"/>
-          <w:shd w:val="clear" w:color="auto" w:fill="FFFFFF"/>
-          <w:lang w:val="en-US"/>
-        </w:rPr>
-        <w:t>as suggested.</w:t>
-      </w:r>
-    </w:p>
-    <w:p>
-      <w:pPr>
-        <w:rPr>
-          <w:rFonts w:ascii="Segoe UI" w:hAnsi="Segoe UI" w:cs="Segoe UI"/>
-          <w:color w:val="212121"/>
-          <w:sz w:val="20"/>
-          <w:szCs w:val="20"/>
-          <w:shd w:val="clear" w:color="auto" w:fill="FFFFFF"/>
-          <w:lang w:val="en-US"/>
-        </w:rPr>
-      </w:pPr>
-      <w:r>
-        <w:rPr>
-          <w:rFonts w:ascii="Segoe UI" w:hAnsi="Segoe UI" w:cs="Segoe UI"/>
-          <w:color w:val="212121"/>
-          <w:sz w:val="20"/>
-          <w:szCs w:val="20"/>
-          <w:shd w:val="clear" w:color="auto" w:fill="FFFFFF"/>
-          <w:lang w:val="en-US"/>
-        </w:rPr>
-        <w:t xml:space="preserve">Reviewer 3: </w:t>
-      </w:r>
-      <w:r>
-        <w:rPr>
-          <w:rFonts w:ascii="Segoe UI" w:hAnsi="Segoe UI" w:cs="Segoe UI"/>
-          <w:color w:val="212121"/>
-          <w:sz w:val="20"/>
-          <w:szCs w:val="20"/>
-          <w:shd w:val="clear" w:color="auto" w:fill="FFFFFF"/>
-          <w:lang w:val="en-US"/>
-        </w:rPr>
-        <w:t>p. 44. “We also consistently manipulated parameters of the extinction and counterconditioning tasks from one study to the next which (a) may have made the task increasingly taxing on participants “. Can you please elaborate on that?</w:t>
-      </w:r>
-    </w:p>
-    <w:p>
-      <w:pPr>
-        <w:ind w:left="1416" w:hanging="1416"/>
-        <w:rPr>
-          <w:rFonts w:ascii="Segoe UI" w:hAnsi="Segoe UI" w:cs="Segoe UI"/>
-          <w:color w:val="212121"/>
-          <w:sz w:val="20"/>
-          <w:szCs w:val="20"/>
-          <w:shd w:val="clear" w:color="auto" w:fill="FFFFFF"/>
-          <w:lang w:val="en-US"/>
-        </w:rPr>
-      </w:pPr>
-      <w:r>
-        <w:rPr>
-          <w:rFonts w:ascii="Segoe UI" w:hAnsi="Segoe UI" w:cs="Segoe UI"/>
-          <w:b/>
-          <w:color w:val="212121"/>
-          <w:sz w:val="20"/>
-          <w:szCs w:val="20"/>
-          <w:shd w:val="clear" w:color="auto" w:fill="FFFFFF"/>
-          <w:lang w:val="en-US"/>
-        </w:rPr>
         <w:lastRenderedPageBreak/>
-        <w:t>Authors</w:t>
-      </w:r>
-      <w:r>
-        <w:rPr>
-          <w:rFonts w:ascii="Segoe UI" w:hAnsi="Segoe UI" w:cs="Segoe UI"/>
-          <w:color w:val="212121"/>
-          <w:sz w:val="20"/>
-          <w:szCs w:val="20"/>
-          <w:shd w:val="clear" w:color="auto" w:fill="FFFFFF"/>
-          <w:lang w:val="en-US"/>
-        </w:rPr>
-        <w:t>:</w:t>
-      </w:r>
-      <w:r>
-        <w:rPr>
-          <w:rFonts w:ascii="Segoe UI" w:hAnsi="Segoe UI" w:cs="Segoe UI"/>
-          <w:color w:val="212121"/>
-          <w:sz w:val="20"/>
-          <w:szCs w:val="20"/>
-          <w:shd w:val="clear" w:color="auto" w:fill="FFFFFF"/>
-          <w:lang w:val="en-US"/>
-        </w:rPr>
-        <w:t xml:space="preserve"> </w:t>
-      </w:r>
-      <w:r>
-        <w:rPr>
-          <w:rFonts w:ascii="Segoe UI" w:hAnsi="Segoe UI" w:cs="Segoe UI"/>
-          <w:color w:val="212121"/>
-          <w:sz w:val="20"/>
-          <w:szCs w:val="20"/>
-          <w:shd w:val="clear" w:color="auto" w:fill="FFFFFF"/>
-          <w:lang w:val="en-US"/>
-        </w:rPr>
-        <w:t>T</w:t>
-      </w:r>
-      <w:r>
-        <w:rPr>
-          <w:rFonts w:ascii="Segoe UI" w:hAnsi="Segoe UI" w:cs="Segoe UI"/>
-          <w:color w:val="212121"/>
-          <w:sz w:val="20"/>
-          <w:szCs w:val="20"/>
-          <w:shd w:val="clear" w:color="auto" w:fill="FFFFFF"/>
-          <w:lang w:val="en-US"/>
-        </w:rPr>
-        <w:t>his sentence is no longer in the revised manuscript.</w:t>
-      </w:r>
-    </w:p>
-    <w:p>
-      <w:pPr>
-        <w:rPr>
-          <w:rFonts w:ascii="Segoe UI" w:hAnsi="Segoe UI" w:cs="Segoe UI"/>
-          <w:color w:val="212121"/>
-          <w:sz w:val="20"/>
-          <w:szCs w:val="20"/>
-          <w:shd w:val="clear" w:color="auto" w:fill="FFFFFF"/>
-          <w:lang w:val="en-US"/>
-        </w:rPr>
-      </w:pPr>
-      <w:r>
-        <w:rPr>
-          <w:rFonts w:ascii="Segoe UI" w:hAnsi="Segoe UI" w:cs="Segoe UI"/>
-          <w:color w:val="212121"/>
-          <w:sz w:val="20"/>
-          <w:szCs w:val="20"/>
-          <w:shd w:val="clear" w:color="auto" w:fill="FFFFFF"/>
-          <w:lang w:val="en-US"/>
-        </w:rPr>
-        <w:t xml:space="preserve">Reviewer 3: </w:t>
-      </w:r>
-      <w:r>
-        <w:rPr>
-          <w:rFonts w:ascii="Segoe UI" w:hAnsi="Segoe UI" w:cs="Segoe UI"/>
-          <w:color w:val="212121"/>
-          <w:sz w:val="20"/>
-          <w:szCs w:val="20"/>
-          <w:shd w:val="clear" w:color="auto" w:fill="FFFFFF"/>
-          <w:lang w:val="en-US"/>
-        </w:rPr>
-        <w:t>Conclusion (p. 45):</w:t>
-      </w:r>
-      <w:r>
-        <w:rPr>
-          <w:rFonts w:ascii="Segoe UI" w:hAnsi="Segoe UI" w:cs="Segoe UI"/>
-          <w:color w:val="212121"/>
-          <w:sz w:val="20"/>
-          <w:szCs w:val="20"/>
-          <w:shd w:val="clear" w:color="auto" w:fill="FFFFFF"/>
-          <w:lang w:val="en-US"/>
-        </w:rPr>
-        <w:t xml:space="preserve"> </w:t>
-      </w:r>
-      <w:r>
-        <w:rPr>
-          <w:rFonts w:ascii="Segoe UI" w:hAnsi="Segoe UI" w:cs="Segoe UI"/>
-          <w:color w:val="212121"/>
-          <w:sz w:val="20"/>
-          <w:szCs w:val="20"/>
-          <w:shd w:val="clear" w:color="auto" w:fill="FFFFFF"/>
-          <w:lang w:val="en-US"/>
-        </w:rPr>
-        <w:t xml:space="preserve">- I think that in light of the variety of methods used and results obtained that the conclusion should be conveyed in a less deterministic manner with regard to the potential ability of </w:t>
-      </w:r>
-      <w:proofErr w:type="spellStart"/>
-      <w:r>
-        <w:rPr>
-          <w:rFonts w:ascii="Segoe UI" w:hAnsi="Segoe UI" w:cs="Segoe UI"/>
-          <w:color w:val="212121"/>
-          <w:sz w:val="20"/>
-          <w:szCs w:val="20"/>
-          <w:shd w:val="clear" w:color="auto" w:fill="FFFFFF"/>
-          <w:lang w:val="en-US"/>
-        </w:rPr>
-        <w:t>exitinction</w:t>
-      </w:r>
-      <w:proofErr w:type="spellEnd"/>
-      <w:r>
-        <w:rPr>
-          <w:rFonts w:ascii="Segoe UI" w:hAnsi="Segoe UI" w:cs="Segoe UI"/>
-          <w:color w:val="212121"/>
-          <w:sz w:val="20"/>
-          <w:szCs w:val="20"/>
-          <w:shd w:val="clear" w:color="auto" w:fill="FFFFFF"/>
-          <w:lang w:val="en-US"/>
-        </w:rPr>
-        <w:t xml:space="preserve"> and counterconditioning to change the evaluations formed through IR.</w:t>
-      </w:r>
-    </w:p>
-    <w:p>
-      <w:pPr>
-        <w:rPr>
-          <w:rFonts w:ascii="Segoe UI" w:hAnsi="Segoe UI" w:cs="Segoe UI"/>
-          <w:color w:val="212121"/>
-          <w:sz w:val="20"/>
-          <w:szCs w:val="20"/>
-          <w:shd w:val="clear" w:color="auto" w:fill="FFFFFF"/>
-          <w:lang w:val="en-US"/>
-        </w:rPr>
-      </w:pPr>
-      <w:r>
-        <w:rPr>
-          <w:rFonts w:ascii="Segoe UI" w:hAnsi="Segoe UI" w:cs="Segoe UI"/>
-          <w:b/>
-          <w:color w:val="212121"/>
-          <w:sz w:val="20"/>
-          <w:szCs w:val="20"/>
-          <w:shd w:val="clear" w:color="auto" w:fill="FFFFFF"/>
-          <w:lang w:val="en-US"/>
-        </w:rPr>
-        <w:t>Authors</w:t>
-      </w:r>
-      <w:r>
-        <w:rPr>
-          <w:rFonts w:ascii="Segoe UI" w:hAnsi="Segoe UI" w:cs="Segoe UI"/>
-          <w:color w:val="212121"/>
-          <w:sz w:val="20"/>
-          <w:szCs w:val="20"/>
-          <w:shd w:val="clear" w:color="auto" w:fill="FFFFFF"/>
-          <w:lang w:val="en-US"/>
-        </w:rPr>
-        <w:t xml:space="preserve">: </w:t>
-      </w:r>
-      <w:r>
-        <w:rPr>
-          <w:rFonts w:ascii="Segoe UI" w:hAnsi="Segoe UI" w:cs="Segoe UI"/>
-          <w:color w:val="212121"/>
-          <w:sz w:val="20"/>
-          <w:szCs w:val="20"/>
-          <w:shd w:val="clear" w:color="auto" w:fill="FFFFFF"/>
-          <w:lang w:val="en-US"/>
-        </w:rPr>
-        <w:t>T</w:t>
-      </w:r>
-      <w:r>
-        <w:rPr>
-          <w:rFonts w:ascii="Segoe UI" w:hAnsi="Segoe UI" w:cs="Segoe UI"/>
-          <w:color w:val="212121"/>
-          <w:sz w:val="20"/>
-          <w:szCs w:val="20"/>
-          <w:shd w:val="clear" w:color="auto" w:fill="FFFFFF"/>
-          <w:lang w:val="en-US"/>
-        </w:rPr>
-        <w:t xml:space="preserve">he conclusion section has been revised and qualified with more nuance (see changes on </w:t>
-      </w:r>
-      <w:r>
-        <w:rPr>
-          <w:rFonts w:ascii="Segoe UI" w:hAnsi="Segoe UI" w:cs="Segoe UI"/>
-          <w:color w:val="212121"/>
-          <w:sz w:val="20"/>
-          <w:szCs w:val="20"/>
-          <w:shd w:val="clear" w:color="auto" w:fill="FFFFFF"/>
-          <w:lang w:val="en-US"/>
-        </w:rPr>
-        <w:t>p.41</w:t>
-      </w:r>
-      <w:r>
-        <w:rPr>
-          <w:rFonts w:ascii="Segoe UI" w:hAnsi="Segoe UI" w:cs="Segoe UI"/>
-          <w:color w:val="212121"/>
-          <w:sz w:val="20"/>
-          <w:szCs w:val="20"/>
-          <w:shd w:val="clear" w:color="auto" w:fill="FFFFFF"/>
-          <w:lang w:val="en-US"/>
-        </w:rPr>
-        <w:t>)</w:t>
-      </w:r>
-      <w:r>
-        <w:rPr>
-          <w:rFonts w:ascii="Segoe UI" w:hAnsi="Segoe UI" w:cs="Segoe UI"/>
-          <w:color w:val="212121"/>
-          <w:sz w:val="20"/>
-          <w:szCs w:val="20"/>
-          <w:shd w:val="clear" w:color="auto" w:fill="FFFFFF"/>
-          <w:lang w:val="en-US"/>
-        </w:rPr>
-        <w:t>.</w:t>
-      </w:r>
-    </w:p>
-    <w:p>
-      <w:pPr>
-        <w:rPr>
-          <w:rFonts w:ascii="Segoe UI" w:hAnsi="Segoe UI" w:cs="Segoe UI"/>
-          <w:color w:val="212121"/>
-          <w:sz w:val="20"/>
-          <w:szCs w:val="20"/>
-          <w:shd w:val="clear" w:color="auto" w:fill="FFFFFF"/>
-          <w:lang w:val="en-US"/>
-        </w:rPr>
-      </w:pPr>
-      <w:r>
-        <w:rPr>
-          <w:rFonts w:ascii="Segoe UI" w:hAnsi="Segoe UI" w:cs="Segoe UI"/>
-          <w:color w:val="212121"/>
-          <w:sz w:val="20"/>
-          <w:szCs w:val="20"/>
-          <w:shd w:val="clear" w:color="auto" w:fill="FFFFFF"/>
-          <w:lang w:val="en-US"/>
-        </w:rPr>
-        <w:t xml:space="preserve">Reviewer 3: </w:t>
-      </w:r>
-      <w:r>
-        <w:rPr>
-          <w:rFonts w:ascii="Segoe UI" w:hAnsi="Segoe UI" w:cs="Segoe UI"/>
-          <w:color w:val="212121"/>
-          <w:sz w:val="20"/>
-          <w:szCs w:val="20"/>
-          <w:shd w:val="clear" w:color="auto" w:fill="FFFFFF"/>
-          <w:lang w:val="en-US"/>
-        </w:rPr>
-        <w:t>- The authors indicate that the “Same evaluations can be counterconditioned by… or (to a lesser extent) by reconfiguring the intersection”. However, when tested separately “reconfiguring the intersection” did not significantly change evaluations so this may draw confusion.</w:t>
-      </w:r>
-    </w:p>
-    <w:p>
-      <w:pPr>
-        <w:rPr>
-          <w:rFonts w:ascii="Segoe UI" w:hAnsi="Segoe UI" w:cs="Segoe UI"/>
-          <w:color w:val="212121"/>
-          <w:sz w:val="20"/>
-          <w:szCs w:val="20"/>
-          <w:shd w:val="clear" w:color="auto" w:fill="FFFFFF"/>
-          <w:lang w:val="en-US"/>
-        </w:rPr>
-      </w:pPr>
-      <w:r>
-        <w:rPr>
-          <w:rFonts w:ascii="Segoe UI" w:hAnsi="Segoe UI" w:cs="Segoe UI"/>
-          <w:b/>
-          <w:color w:val="212121"/>
-          <w:sz w:val="20"/>
-          <w:szCs w:val="20"/>
-          <w:shd w:val="clear" w:color="auto" w:fill="FFFFFF"/>
-          <w:lang w:val="en-US"/>
-        </w:rPr>
-        <w:t>Authors</w:t>
-      </w:r>
-      <w:r>
-        <w:rPr>
-          <w:rFonts w:ascii="Segoe UI" w:hAnsi="Segoe UI" w:cs="Segoe UI"/>
-          <w:color w:val="212121"/>
-          <w:sz w:val="20"/>
-          <w:szCs w:val="20"/>
-          <w:shd w:val="clear" w:color="auto" w:fill="FFFFFF"/>
-          <w:lang w:val="en-US"/>
-        </w:rPr>
-        <w:t>:</w:t>
-      </w:r>
-      <w:r>
-        <w:rPr>
-          <w:rFonts w:ascii="Segoe UI" w:hAnsi="Segoe UI" w:cs="Segoe UI"/>
-          <w:color w:val="212121"/>
-          <w:sz w:val="20"/>
-          <w:szCs w:val="20"/>
-          <w:shd w:val="clear" w:color="auto" w:fill="FFFFFF"/>
-          <w:lang w:val="en-US"/>
-        </w:rPr>
-        <w:t xml:space="preserve"> </w:t>
-      </w:r>
-      <w:r>
-        <w:rPr>
-          <w:rFonts w:ascii="Segoe UI" w:hAnsi="Segoe UI" w:cs="Segoe UI"/>
-          <w:color w:val="212121"/>
-          <w:sz w:val="20"/>
-          <w:szCs w:val="20"/>
-          <w:shd w:val="clear" w:color="auto" w:fill="FFFFFF"/>
-          <w:lang w:val="en-US"/>
-        </w:rPr>
-        <w:t>T</w:t>
-      </w:r>
-      <w:r>
-        <w:rPr>
-          <w:rFonts w:ascii="Segoe UI" w:hAnsi="Segoe UI" w:cs="Segoe UI"/>
-          <w:color w:val="212121"/>
-          <w:sz w:val="20"/>
-          <w:szCs w:val="20"/>
-          <w:shd w:val="clear" w:color="auto" w:fill="FFFFFF"/>
-          <w:lang w:val="en-US"/>
-        </w:rPr>
-        <w:t>his sentence is no longer in the revised manuscript.</w:t>
-      </w:r>
-    </w:p>
-    <w:p>
-      <w:pPr>
-        <w:rPr>
-          <w:rFonts w:ascii="Segoe UI" w:hAnsi="Segoe UI" w:cs="Segoe UI"/>
-          <w:color w:val="212121"/>
-          <w:sz w:val="20"/>
-          <w:szCs w:val="20"/>
-          <w:shd w:val="clear" w:color="auto" w:fill="FFFFFF"/>
-          <w:lang w:val="en-US"/>
-        </w:rPr>
-      </w:pPr>
-      <w:r>
-        <w:rPr>
-          <w:rFonts w:ascii="Segoe UI" w:hAnsi="Segoe UI" w:cs="Segoe UI"/>
-          <w:color w:val="212121"/>
-          <w:sz w:val="20"/>
-          <w:szCs w:val="20"/>
-          <w:shd w:val="clear" w:color="auto" w:fill="FFFFFF"/>
-          <w:lang w:val="en-US"/>
-        </w:rPr>
-        <w:t xml:space="preserve">Reviewer 3: </w:t>
-      </w:r>
-      <w:r>
-        <w:rPr>
-          <w:rFonts w:ascii="Segoe UI" w:hAnsi="Segoe UI" w:cs="Segoe UI"/>
-          <w:color w:val="212121"/>
-          <w:sz w:val="20"/>
-          <w:szCs w:val="20"/>
-          <w:shd w:val="clear" w:color="auto" w:fill="FFFFFF"/>
-          <w:lang w:val="en-US"/>
-        </w:rPr>
-        <w:t>Suggestions for communicating purposes and to increase clarity:</w:t>
-      </w:r>
-      <w:r>
-        <w:rPr>
-          <w:rFonts w:ascii="Segoe UI" w:hAnsi="Segoe UI" w:cs="Segoe UI"/>
-          <w:color w:val="212121"/>
-          <w:sz w:val="20"/>
-          <w:szCs w:val="20"/>
-          <w:lang w:val="en-US"/>
-        </w:rPr>
-        <w:t xml:space="preserve"> </w:t>
-      </w:r>
-      <w:r>
-        <w:rPr>
-          <w:rFonts w:ascii="Segoe UI" w:hAnsi="Segoe UI" w:cs="Segoe UI"/>
-          <w:color w:val="212121"/>
-          <w:sz w:val="20"/>
-          <w:szCs w:val="20"/>
-          <w:shd w:val="clear" w:color="auto" w:fill="FFFFFF"/>
-          <w:lang w:val="en-US"/>
-        </w:rPr>
-        <w:t>- I suggest to include a figure illustrating the procedure/s, as common in papers reporting human behavioral experiments.</w:t>
-      </w:r>
-    </w:p>
-    <w:p>
-      <w:pPr>
-        <w:rPr>
-          <w:rFonts w:ascii="Segoe UI" w:hAnsi="Segoe UI" w:cs="Segoe UI"/>
-          <w:color w:val="212121"/>
-          <w:sz w:val="20"/>
-          <w:szCs w:val="20"/>
-          <w:shd w:val="clear" w:color="auto" w:fill="FFFFFF"/>
-          <w:lang w:val="en-US"/>
-        </w:rPr>
-      </w:pPr>
-      <w:r>
-        <w:rPr>
-          <w:rFonts w:ascii="Segoe UI" w:hAnsi="Segoe UI" w:cs="Segoe UI"/>
-          <w:b/>
-          <w:color w:val="212121"/>
-          <w:sz w:val="20"/>
-          <w:szCs w:val="20"/>
-          <w:shd w:val="clear" w:color="auto" w:fill="FFFFFF"/>
-          <w:lang w:val="en-US"/>
-        </w:rPr>
-        <w:t>Authors</w:t>
-      </w:r>
-      <w:r>
-        <w:rPr>
-          <w:rFonts w:ascii="Segoe UI" w:hAnsi="Segoe UI" w:cs="Segoe UI"/>
-          <w:color w:val="212121"/>
-          <w:sz w:val="20"/>
-          <w:szCs w:val="20"/>
-          <w:shd w:val="clear" w:color="auto" w:fill="FFFFFF"/>
-          <w:lang w:val="en-US"/>
-        </w:rPr>
-        <w:t xml:space="preserve">: </w:t>
-      </w:r>
-      <w:r>
-        <w:rPr>
-          <w:rFonts w:ascii="Segoe UI" w:hAnsi="Segoe UI" w:cs="Segoe UI"/>
-          <w:color w:val="212121"/>
-          <w:sz w:val="20"/>
-          <w:szCs w:val="20"/>
-          <w:shd w:val="clear" w:color="auto" w:fill="FFFFFF"/>
-          <w:lang w:val="en-US"/>
-        </w:rPr>
-        <w:t xml:space="preserve">based on this suggestion we have included a Figure (2) that highlights the procedures used in Experiments 1-7 (see changes on </w:t>
-      </w:r>
-      <w:r>
-        <w:rPr>
-          <w:rFonts w:ascii="Segoe UI" w:hAnsi="Segoe UI" w:cs="Segoe UI"/>
-          <w:color w:val="212121"/>
-          <w:sz w:val="20"/>
-          <w:szCs w:val="20"/>
-          <w:shd w:val="clear" w:color="auto" w:fill="FFFFFF"/>
-          <w:lang w:val="en-US"/>
-        </w:rPr>
-        <w:t>p.13</w:t>
-      </w:r>
-      <w:r>
-        <w:rPr>
-          <w:rFonts w:ascii="Segoe UI" w:hAnsi="Segoe UI" w:cs="Segoe UI"/>
-          <w:color w:val="212121"/>
-          <w:sz w:val="20"/>
-          <w:szCs w:val="20"/>
-          <w:shd w:val="clear" w:color="auto" w:fill="FFFFFF"/>
-          <w:lang w:val="en-US"/>
-        </w:rPr>
-        <w:t>)</w:t>
-      </w:r>
-      <w:r>
-        <w:rPr>
-          <w:rFonts w:ascii="Segoe UI" w:hAnsi="Segoe UI" w:cs="Segoe UI"/>
-          <w:color w:val="212121"/>
-          <w:sz w:val="20"/>
-          <w:szCs w:val="20"/>
-          <w:shd w:val="clear" w:color="auto" w:fill="FFFFFF"/>
-          <w:lang w:val="en-US"/>
-        </w:rPr>
-        <w:t>.</w:t>
-      </w:r>
-    </w:p>
-    <w:p>
-      <w:pPr>
-        <w:rPr>
-          <w:rFonts w:ascii="Segoe UI" w:hAnsi="Segoe UI" w:cs="Segoe UI"/>
-          <w:color w:val="212121"/>
-          <w:sz w:val="20"/>
-          <w:szCs w:val="20"/>
-          <w:shd w:val="clear" w:color="auto" w:fill="FFFFFF"/>
-          <w:lang w:val="en-US"/>
-        </w:rPr>
-      </w:pPr>
-      <w:r>
-        <w:rPr>
-          <w:rFonts w:ascii="Segoe UI" w:hAnsi="Segoe UI" w:cs="Segoe UI"/>
-          <w:color w:val="212121"/>
-          <w:sz w:val="20"/>
-          <w:szCs w:val="20"/>
-          <w:shd w:val="clear" w:color="auto" w:fill="FFFFFF"/>
-          <w:lang w:val="en-US"/>
-        </w:rPr>
-        <w:t xml:space="preserve">Reviewer 3: </w:t>
-      </w:r>
-      <w:r>
-        <w:rPr>
-          <w:rFonts w:ascii="Segoe UI" w:hAnsi="Segoe UI" w:cs="Segoe UI"/>
-          <w:color w:val="212121"/>
-          <w:sz w:val="20"/>
-          <w:szCs w:val="20"/>
-          <w:shd w:val="clear" w:color="auto" w:fill="FFFFFF"/>
-          <w:lang w:val="en-US"/>
-        </w:rPr>
-        <w:t xml:space="preserve">- As this experiment involves multiple experiments with multiple dependent variables for each experiment I would highly recommend to put together all the main results in some kind of a visualized table or plot indicating where significant results were found. One or a few </w:t>
-      </w:r>
-      <w:proofErr w:type="spellStart"/>
-      <w:r>
-        <w:rPr>
-          <w:rFonts w:ascii="Segoe UI" w:hAnsi="Segoe UI" w:cs="Segoe UI"/>
-          <w:color w:val="212121"/>
-          <w:sz w:val="20"/>
-          <w:szCs w:val="20"/>
-          <w:shd w:val="clear" w:color="auto" w:fill="FFFFFF"/>
-          <w:lang w:val="en-US"/>
-        </w:rPr>
-        <w:t>barplots</w:t>
-      </w:r>
-      <w:proofErr w:type="spellEnd"/>
-      <w:r>
-        <w:rPr>
-          <w:rFonts w:ascii="Segoe UI" w:hAnsi="Segoe UI" w:cs="Segoe UI"/>
-          <w:color w:val="212121"/>
-          <w:sz w:val="20"/>
-          <w:szCs w:val="20"/>
-          <w:shd w:val="clear" w:color="auto" w:fill="FFFFFF"/>
-          <w:lang w:val="en-US"/>
-        </w:rPr>
-        <w:t xml:space="preserve"> summarizing the results are also an option.</w:t>
-      </w:r>
-    </w:p>
-    <w:p>
-      <w:pPr>
-        <w:rPr>
-          <w:rFonts w:ascii="Segoe UI" w:hAnsi="Segoe UI" w:cs="Segoe UI"/>
-          <w:color w:val="212121"/>
-          <w:sz w:val="20"/>
-          <w:szCs w:val="20"/>
-          <w:shd w:val="clear" w:color="auto" w:fill="FFFFFF"/>
-          <w:lang w:val="en-US"/>
-        </w:rPr>
-      </w:pPr>
-      <w:r>
-        <w:rPr>
-          <w:rFonts w:ascii="Segoe UI" w:hAnsi="Segoe UI" w:cs="Segoe UI"/>
-          <w:b/>
-          <w:color w:val="212121"/>
-          <w:sz w:val="20"/>
-          <w:szCs w:val="20"/>
-          <w:shd w:val="clear" w:color="auto" w:fill="FFFFFF"/>
-          <w:lang w:val="en-US"/>
-        </w:rPr>
-        <w:t>Authors</w:t>
-      </w:r>
-      <w:r>
-        <w:rPr>
-          <w:rFonts w:ascii="Segoe UI" w:hAnsi="Segoe UI" w:cs="Segoe UI"/>
-          <w:color w:val="212121"/>
-          <w:sz w:val="20"/>
-          <w:szCs w:val="20"/>
-          <w:shd w:val="clear" w:color="auto" w:fill="FFFFFF"/>
-          <w:lang w:val="en-US"/>
-        </w:rPr>
-        <w:t xml:space="preserve">: </w:t>
-      </w:r>
-      <w:r>
-        <w:rPr>
-          <w:rFonts w:ascii="Segoe UI" w:hAnsi="Segoe UI" w:cs="Segoe UI"/>
-          <w:color w:val="212121"/>
-          <w:sz w:val="20"/>
-          <w:szCs w:val="20"/>
-          <w:shd w:val="clear" w:color="auto" w:fill="FFFFFF"/>
-          <w:lang w:val="en-US"/>
-        </w:rPr>
-        <w:t>S</w:t>
-      </w:r>
-      <w:r>
-        <w:rPr>
-          <w:rFonts w:ascii="Segoe UI" w:hAnsi="Segoe UI" w:cs="Segoe UI"/>
-          <w:color w:val="212121"/>
-          <w:sz w:val="20"/>
-          <w:szCs w:val="20"/>
-          <w:shd w:val="clear" w:color="auto" w:fill="FFFFFF"/>
-          <w:lang w:val="en-US"/>
-        </w:rPr>
-        <w:t>ee Figures 3 and 4 for forest plots of the effects from all seven studies for the IR and OEC effects.</w:t>
-      </w:r>
-    </w:p>
-    <w:p>
-      <w:pPr>
-        <w:rPr>
-          <w:rFonts w:ascii="Segoe UI" w:hAnsi="Segoe UI" w:cs="Segoe UI"/>
-          <w:color w:val="212121"/>
-          <w:sz w:val="20"/>
-          <w:szCs w:val="20"/>
-          <w:shd w:val="clear" w:color="auto" w:fill="FFFFFF"/>
-          <w:lang w:val="en-US"/>
-        </w:rPr>
-      </w:pPr>
-      <w:r>
-        <w:rPr>
-          <w:rFonts w:ascii="Segoe UI" w:hAnsi="Segoe UI" w:cs="Segoe UI"/>
-          <w:color w:val="212121"/>
-          <w:sz w:val="20"/>
-          <w:szCs w:val="20"/>
-          <w:shd w:val="clear" w:color="auto" w:fill="FFFFFF"/>
-          <w:lang w:val="en-US"/>
-        </w:rPr>
-        <w:t xml:space="preserve">Reviewer 3: </w:t>
-      </w:r>
-      <w:r>
-        <w:rPr>
-          <w:rFonts w:ascii="Segoe UI" w:hAnsi="Segoe UI" w:cs="Segoe UI"/>
-          <w:color w:val="212121"/>
-          <w:sz w:val="20"/>
-          <w:szCs w:val="20"/>
-          <w:shd w:val="clear" w:color="auto" w:fill="FFFFFF"/>
-          <w:lang w:val="en-US"/>
-        </w:rPr>
-        <w:t>- The exclusions throughout the experiments are based on the same criteria, thus it is possible to add a table of exclusions by criterion for all the experiments and shorten the recurrent detailed description of them throughout the text.</w:t>
-      </w:r>
-    </w:p>
-    <w:p>
-      <w:pPr>
-        <w:rPr>
-          <w:rFonts w:ascii="Segoe UI" w:hAnsi="Segoe UI" w:cs="Segoe UI"/>
-          <w:color w:val="212121"/>
-          <w:sz w:val="20"/>
-          <w:szCs w:val="20"/>
-          <w:shd w:val="clear" w:color="auto" w:fill="FFFFFF"/>
-          <w:lang w:val="en-US"/>
-        </w:rPr>
-      </w:pPr>
-      <w:r>
-        <w:rPr>
-          <w:rFonts w:ascii="Segoe UI" w:hAnsi="Segoe UI" w:cs="Segoe UI"/>
-          <w:b/>
-          <w:color w:val="212121"/>
-          <w:sz w:val="20"/>
-          <w:szCs w:val="20"/>
-          <w:shd w:val="clear" w:color="auto" w:fill="FFFFFF"/>
-          <w:lang w:val="en-US"/>
-        </w:rPr>
-        <w:t>Authors</w:t>
-      </w:r>
-      <w:r>
-        <w:rPr>
-          <w:rFonts w:ascii="Segoe UI" w:hAnsi="Segoe UI" w:cs="Segoe UI"/>
-          <w:color w:val="212121"/>
-          <w:sz w:val="20"/>
-          <w:szCs w:val="20"/>
-          <w:shd w:val="clear" w:color="auto" w:fill="FFFFFF"/>
-          <w:lang w:val="en-US"/>
-        </w:rPr>
-        <w:t xml:space="preserve">: </w:t>
-      </w:r>
-      <w:r>
-        <w:rPr>
-          <w:rFonts w:ascii="Segoe UI" w:hAnsi="Segoe UI" w:cs="Segoe UI"/>
-          <w:color w:val="212121"/>
-          <w:sz w:val="20"/>
-          <w:szCs w:val="20"/>
-          <w:shd w:val="clear" w:color="auto" w:fill="FFFFFF"/>
-          <w:lang w:val="en-US"/>
-        </w:rPr>
-        <w:t>T</w:t>
-      </w:r>
-      <w:r>
-        <w:rPr>
-          <w:rFonts w:ascii="Segoe UI" w:hAnsi="Segoe UI" w:cs="Segoe UI"/>
-          <w:color w:val="212121"/>
-          <w:sz w:val="20"/>
-          <w:szCs w:val="20"/>
-          <w:shd w:val="clear" w:color="auto" w:fill="FFFFFF"/>
-          <w:lang w:val="en-US"/>
-        </w:rPr>
-        <w:t>h</w:t>
-      </w:r>
-      <w:r>
-        <w:rPr>
-          <w:rFonts w:ascii="Segoe UI" w:hAnsi="Segoe UI" w:cs="Segoe UI"/>
-          <w:color w:val="212121"/>
-          <w:sz w:val="20"/>
-          <w:szCs w:val="20"/>
-          <w:shd w:val="clear" w:color="auto" w:fill="FFFFFF"/>
-          <w:lang w:val="en-US"/>
-        </w:rPr>
-        <w:t>e sections of exclusion have been condensed in the revised version of the paper based on this suggestion (see Results sections throughout the paper).</w:t>
-      </w:r>
-    </w:p>
-    <w:p>
-      <w:pPr>
-        <w:rPr>
-          <w:rFonts w:ascii="Segoe UI" w:hAnsi="Segoe UI" w:cs="Segoe UI"/>
-          <w:color w:val="212121"/>
-          <w:sz w:val="20"/>
-          <w:szCs w:val="20"/>
-          <w:shd w:val="clear" w:color="auto" w:fill="FFFFFF"/>
-          <w:lang w:val="en-US"/>
-        </w:rPr>
-      </w:pPr>
-      <w:r>
-        <w:rPr>
-          <w:rFonts w:ascii="Segoe UI" w:hAnsi="Segoe UI" w:cs="Segoe UI"/>
-          <w:color w:val="212121"/>
-          <w:sz w:val="20"/>
-          <w:szCs w:val="20"/>
-          <w:shd w:val="clear" w:color="auto" w:fill="FFFFFF"/>
-          <w:lang w:val="en-US"/>
-        </w:rPr>
-        <w:t xml:space="preserve">Reviewer 3: </w:t>
-      </w:r>
-      <w:r>
-        <w:rPr>
-          <w:rFonts w:ascii="Segoe UI" w:hAnsi="Segoe UI" w:cs="Segoe UI"/>
-          <w:color w:val="212121"/>
-          <w:sz w:val="20"/>
-          <w:szCs w:val="20"/>
-          <w:shd w:val="clear" w:color="auto" w:fill="FFFFFF"/>
-          <w:lang w:val="en-US"/>
-        </w:rPr>
-        <w:t>- Keep using the specific keyboard key names as constantly associated with the same positive/negative stimuli throughout the text gives the wrong impression that this factor not counterbalanced (although it is stated that it was).</w:t>
-      </w:r>
-    </w:p>
-    <w:p>
-      <w:pPr>
-        <w:rPr>
-          <w:rFonts w:ascii="Segoe UI" w:hAnsi="Segoe UI" w:cs="Segoe UI"/>
-          <w:color w:val="212121"/>
-          <w:sz w:val="20"/>
-          <w:szCs w:val="20"/>
-          <w:shd w:val="clear" w:color="auto" w:fill="FFFFFF"/>
-          <w:lang w:val="en-US"/>
-        </w:rPr>
-      </w:pPr>
-      <w:r>
-        <w:rPr>
-          <w:rFonts w:ascii="Segoe UI" w:hAnsi="Segoe UI" w:cs="Segoe UI"/>
-          <w:b/>
-          <w:color w:val="212121"/>
-          <w:sz w:val="20"/>
-          <w:szCs w:val="20"/>
-          <w:shd w:val="clear" w:color="auto" w:fill="FFFFFF"/>
-          <w:lang w:val="en-US"/>
-        </w:rPr>
-        <w:t>Authors</w:t>
-      </w:r>
-      <w:r>
-        <w:rPr>
-          <w:rFonts w:ascii="Segoe UI" w:hAnsi="Segoe UI" w:cs="Segoe UI"/>
-          <w:color w:val="212121"/>
-          <w:sz w:val="20"/>
-          <w:szCs w:val="20"/>
-          <w:shd w:val="clear" w:color="auto" w:fill="FFFFFF"/>
-          <w:lang w:val="en-US"/>
-        </w:rPr>
-        <w:t xml:space="preserve">: </w:t>
-      </w:r>
-      <w:r>
-        <w:rPr>
-          <w:rFonts w:ascii="Segoe UI" w:hAnsi="Segoe UI" w:cs="Segoe UI"/>
-          <w:color w:val="212121"/>
-          <w:sz w:val="20"/>
-          <w:szCs w:val="20"/>
-          <w:shd w:val="clear" w:color="auto" w:fill="FFFFFF"/>
-          <w:lang w:val="en-US"/>
-        </w:rPr>
-        <w:t>W</w:t>
-      </w:r>
-      <w:r>
-        <w:rPr>
-          <w:rFonts w:ascii="Segoe UI" w:hAnsi="Segoe UI" w:cs="Segoe UI"/>
-          <w:color w:val="212121"/>
-          <w:sz w:val="20"/>
-          <w:szCs w:val="20"/>
-          <w:shd w:val="clear" w:color="auto" w:fill="FFFFFF"/>
-          <w:lang w:val="en-US"/>
-        </w:rPr>
-        <w:t>e revised the paper so that we make reference to R1, R2, R3, and R4, instead of the actual keys (as key assignment was counterbalanced as the reviewer correctly points out).</w:t>
-      </w:r>
-    </w:p>
-    <w:p>
-      <w:pPr>
-        <w:rPr>
-          <w:rFonts w:ascii="Segoe UI" w:hAnsi="Segoe UI" w:cs="Segoe UI"/>
-          <w:color w:val="212121"/>
-          <w:sz w:val="20"/>
-          <w:szCs w:val="20"/>
-          <w:shd w:val="clear" w:color="auto" w:fill="FFFFFF"/>
-          <w:lang w:val="en-US"/>
-        </w:rPr>
-      </w:pPr>
-      <w:r>
-        <w:rPr>
-          <w:rFonts w:ascii="Segoe UI" w:hAnsi="Segoe UI" w:cs="Segoe UI"/>
-          <w:color w:val="212121"/>
-          <w:sz w:val="20"/>
-          <w:szCs w:val="20"/>
-          <w:shd w:val="clear" w:color="auto" w:fill="FFFFFF"/>
-          <w:lang w:val="en-US"/>
-        </w:rPr>
-        <w:t xml:space="preserve">Reviewer 3: </w:t>
-      </w:r>
-      <w:r>
-        <w:rPr>
-          <w:rFonts w:ascii="Segoe UI" w:hAnsi="Segoe UI" w:cs="Segoe UI"/>
-          <w:color w:val="212121"/>
-          <w:sz w:val="20"/>
-          <w:szCs w:val="20"/>
-          <w:shd w:val="clear" w:color="auto" w:fill="FFFFFF"/>
-          <w:lang w:val="en-US"/>
-        </w:rPr>
-        <w:t>Please add relevant citations in the following cases:</w:t>
-      </w:r>
-      <w:r>
-        <w:rPr>
-          <w:rFonts w:ascii="Segoe UI" w:hAnsi="Segoe UI" w:cs="Segoe UI"/>
-          <w:color w:val="212121"/>
-          <w:sz w:val="20"/>
-          <w:szCs w:val="20"/>
-          <w:lang w:val="en-US"/>
-        </w:rPr>
-        <w:br/>
-      </w:r>
-      <w:r>
-        <w:rPr>
-          <w:rFonts w:ascii="Segoe UI" w:hAnsi="Segoe UI" w:cs="Segoe UI"/>
-          <w:color w:val="212121"/>
-          <w:sz w:val="20"/>
-          <w:szCs w:val="20"/>
-          <w:shd w:val="clear" w:color="auto" w:fill="FFFFFF"/>
-          <w:lang w:val="en-US"/>
-        </w:rPr>
-        <w:t>- When mentioning preconditioning in the introduction.</w:t>
-      </w:r>
-      <w:r>
-        <w:rPr>
-          <w:rFonts w:ascii="Segoe UI" w:hAnsi="Segoe UI" w:cs="Segoe UI"/>
-          <w:color w:val="212121"/>
-          <w:sz w:val="20"/>
-          <w:szCs w:val="20"/>
-          <w:lang w:val="en-US"/>
-        </w:rPr>
-        <w:br/>
-      </w:r>
-      <w:r>
-        <w:rPr>
-          <w:rFonts w:ascii="Segoe UI" w:hAnsi="Segoe UI" w:cs="Segoe UI"/>
-          <w:color w:val="212121"/>
-          <w:sz w:val="20"/>
-          <w:szCs w:val="20"/>
-          <w:shd w:val="clear" w:color="auto" w:fill="FFFFFF"/>
-          <w:lang w:val="en-US"/>
-        </w:rPr>
-        <w:t>- In p.35 for this statement: “This finding parallels result in evaluative conditioning studies in which the impact of counterconditioning procedures has also proven to be more robust than that of extinction procedures.”</w:t>
-      </w:r>
-      <w:r>
-        <w:rPr>
-          <w:rFonts w:ascii="Segoe UI" w:hAnsi="Segoe UI" w:cs="Segoe UI"/>
-          <w:color w:val="212121"/>
-          <w:sz w:val="20"/>
-          <w:szCs w:val="20"/>
-          <w:lang w:val="en-US"/>
-        </w:rPr>
-        <w:br/>
-      </w:r>
-      <w:r>
-        <w:rPr>
-          <w:rFonts w:ascii="Segoe UI" w:hAnsi="Segoe UI" w:cs="Segoe UI"/>
-          <w:color w:val="212121"/>
-          <w:sz w:val="20"/>
-          <w:szCs w:val="20"/>
-          <w:shd w:val="clear" w:color="auto" w:fill="FFFFFF"/>
-          <w:lang w:val="en-US"/>
-        </w:rPr>
-        <w:t>- In p.38 for this statement: “Whereas many of these theoretical conclusions are supported not only by our findings but also by previous studies showing a lack of extinction of evaluative conditioning”.</w:t>
-      </w:r>
-    </w:p>
-    <w:p>
-      <w:pPr>
-        <w:rPr>
-          <w:rFonts w:ascii="Segoe UI" w:hAnsi="Segoe UI" w:cs="Segoe UI"/>
-          <w:color w:val="212121"/>
-          <w:sz w:val="20"/>
-          <w:szCs w:val="20"/>
-          <w:shd w:val="clear" w:color="auto" w:fill="FFFFFF"/>
-          <w:lang w:val="en-US"/>
-        </w:rPr>
-      </w:pPr>
-      <w:r>
-        <w:rPr>
-          <w:rFonts w:ascii="Segoe UI" w:hAnsi="Segoe UI" w:cs="Segoe UI"/>
-          <w:b/>
-          <w:color w:val="212121"/>
-          <w:sz w:val="20"/>
-          <w:szCs w:val="20"/>
-          <w:shd w:val="clear" w:color="auto" w:fill="FFFFFF"/>
-          <w:lang w:val="en-US"/>
-        </w:rPr>
         <w:t>Authors</w:t>
       </w:r>
       <w:r>
@@ -8562,98 +7816,6 @@
     </w:sectPr>
   </w:body>
 </w:document>
-</file>
-
-<file path=word/comments.xml><?xml version="1.0" encoding="utf-8"?>
-<w:comments xmlns:wpc="http://schemas.microsoft.com/office/word/2010/wordprocessingCanvas" xmlns:cx="http://schemas.microsoft.com/office/drawing/2014/chartex" xmlns:cx1="http://schemas.microsoft.com/office/drawing/2015/9/8/chartex" xmlns:mc="http://schemas.openxmlformats.org/markup-compatibility/2006" xmlns:o="urn:schemas-microsoft-com:office:office" xmlns:r="http://schemas.openxmlformats.org/officeDocument/2006/relationships" xmlns:m="http://schemas.openxmlformats.org/officeDocument/2006/math" xmlns:v="urn:schemas-microsoft-com:vml" xmlns:wp14="http://schemas.microsoft.com/office/word/2010/wordprocessingDrawing" xmlns:wp="http://schemas.openxmlformats.org/drawingml/2006/wordprocessingDrawing" xmlns:w10="urn:schemas-microsoft-com:office:word" xmlns:w="http://schemas.openxmlformats.org/wordprocessingml/2006/main" xmlns:w14="http://schemas.microsoft.com/office/word/2010/wordml" xmlns:w15="http://schemas.microsoft.com/office/word/2012/wordml" xmlns:w16se="http://schemas.microsoft.com/office/word/2015/wordml/symex" xmlns:wpg="http://schemas.microsoft.com/office/word/2010/wordprocessingGroup" xmlns:wpi="http://schemas.microsoft.com/office/word/2010/wordprocessingInk" xmlns:wne="http://schemas.microsoft.com/office/word/2006/wordml" xmlns:wps="http://schemas.microsoft.com/office/word/2010/wordprocessingShape" mc:Ignorable="w14 w15 w16se wp14">
-  <w:comment w:id="9" w:author="sean hughes" w:date="2020-08-14T19:57:00Z" w:initials="sh">
-    <w:p>
-      <w:pPr>
-        <w:pStyle w:val="CommentText"/>
-        <w:rPr>
-          <w:lang w:val="en-US"/>
-        </w:rPr>
-      </w:pPr>
-      <w:r>
-        <w:rPr>
-          <w:rStyle w:val="CommentReference"/>
-        </w:rPr>
-        <w:annotationRef/>
-      </w:r>
-      <w:r>
-        <w:rPr>
-          <w:lang w:val="en-US"/>
-        </w:rPr>
-        <w:t xml:space="preserve">Jan you are the expert here – could you </w:t>
-      </w:r>
-      <w:r>
-        <w:rPr>
-          <w:lang w:val="en-US"/>
-        </w:rPr>
-        <w:t>address this comment?</w:t>
-      </w:r>
-    </w:p>
-  </w:comment>
-  <w:comment w:id="10" w:author="sean hughes" w:date="2020-08-14T19:58:00Z" w:initials="sh">
-    <w:p>
-      <w:pPr>
-        <w:pStyle w:val="CommentText"/>
-        <w:rPr>
-          <w:lang w:val="en-US"/>
-        </w:rPr>
-      </w:pPr>
-      <w:r>
-        <w:rPr>
-          <w:rStyle w:val="CommentReference"/>
-        </w:rPr>
-        <w:annotationRef/>
-      </w:r>
-      <w:r>
-        <w:rPr>
-          <w:lang w:val="en-US"/>
-        </w:rPr>
-        <w:t xml:space="preserve">Jan: I’ve little interest or ability to generate </w:t>
-      </w:r>
-      <w:r>
-        <w:rPr>
-          <w:lang w:val="en-US"/>
-        </w:rPr>
-        <w:t xml:space="preserve">post-hoc </w:t>
-      </w:r>
-      <w:r>
-        <w:rPr>
-          <w:lang w:val="en-US"/>
-        </w:rPr>
-        <w:t xml:space="preserve">mental models </w:t>
-      </w:r>
-      <w:r>
-        <w:rPr>
-          <w:lang w:val="en-US"/>
-        </w:rPr>
-        <w:t>of functional effects. Any suggestions</w:t>
-      </w:r>
-      <w:r>
-        <w:rPr>
-          <w:lang w:val="en-US"/>
-        </w:rPr>
-        <w:t xml:space="preserve"> on a good response</w:t>
-      </w:r>
-      <w:r>
-        <w:rPr>
-          <w:lang w:val="en-US"/>
-        </w:rPr>
-        <w:t>?</w:t>
-      </w:r>
-    </w:p>
-  </w:comment>
-</w:comments>
-</file>
-
-<file path=word/commentsExtended.xml><?xml version="1.0" encoding="utf-8"?>
-<w15:commentsEx xmlns:wpc="http://schemas.microsoft.com/office/word/2010/wordprocessingCanvas" xmlns:cx="http://schemas.microsoft.com/office/drawing/2014/chartex" xmlns:cx1="http://schemas.microsoft.com/office/drawing/2015/9/8/chartex" xmlns:mc="http://schemas.openxmlformats.org/markup-compatibility/2006" xmlns:o="urn:schemas-microsoft-com:office:office" xmlns:r="http://schemas.openxmlformats.org/officeDocument/2006/relationships" xmlns:m="http://schemas.openxmlformats.org/officeDocument/2006/math" xmlns:v="urn:schemas-microsoft-com:vml" xmlns:wp14="http://schemas.microsoft.com/office/word/2010/wordprocessingDrawing" xmlns:wp="http://schemas.openxmlformats.org/drawingml/2006/wordprocessingDrawing" xmlns:w10="urn:schemas-microsoft-com:office:word" xmlns:w="http://schemas.openxmlformats.org/wordprocessingml/2006/main" xmlns:w14="http://schemas.microsoft.com/office/word/2010/wordml" xmlns:w15="http://schemas.microsoft.com/office/word/2012/wordml" xmlns:w16se="http://schemas.microsoft.com/office/word/2015/wordml/symex" xmlns:wpg="http://schemas.microsoft.com/office/word/2010/wordprocessingGroup" xmlns:wpi="http://schemas.microsoft.com/office/word/2010/wordprocessingInk" xmlns:wne="http://schemas.microsoft.com/office/word/2006/wordml" xmlns:wps="http://schemas.microsoft.com/office/word/2010/wordprocessingShape" mc:Ignorable="w14 w15 w16se wp14">
-  <w15:commentEx w15:paraId="43C26528" w15:done="0"/>
-  <w15:commentEx w15:paraId="426A869F" w15:done="0"/>
-</w15:commentsEx>
 </file>
 
 <file path=word/commentsExtensible.xml><?xml version="1.0" encoding="utf-8"?>
@@ -8666,14 +7828,6 @@
 <w16cid:commentsIds xmlns:wpc="http://schemas.microsoft.com/office/word/2010/wordprocessingCanvas" xmlns:cx="http://schemas.microsoft.com/office/drawing/2014/chartex" xmlns:cx1="http://schemas.microsoft.com/office/drawing/2015/9/8/chartex" xmlns:cx2="http://schemas.microsoft.com/office/drawing/2015/10/21/chartex" xmlns:cx3="http://schemas.microsoft.com/office/drawing/2016/5/9/chartex" xmlns:cx4="http://schemas.microsoft.com/office/drawing/2016/5/10/chartex" xmlns:cx5="http://schemas.microsoft.com/office/drawing/2016/5/11/chartex" xmlns:cx6="http://schemas.microsoft.com/office/drawing/2016/5/12/chartex" xmlns:cx7="http://schemas.microsoft.com/office/drawing/2016/5/13/chartex" xmlns:cx8="http://schemas.microsoft.com/office/drawing/2016/5/14/chartex" xmlns:mc="http://schemas.openxmlformats.org/markup-compatibility/2006" xmlns:aink="http://schemas.microsoft.com/office/drawing/2016/ink" xmlns:am3d="http://schemas.microsoft.com/office/drawing/2017/model3d" xmlns:o="urn:schemas-microsoft-com:office:office" xmlns:r="http://schemas.openxmlformats.org/officeDocument/2006/relationships" xmlns:m="http://schemas.openxmlformats.org/officeDocument/2006/math" xmlns:v="urn:schemas-microsoft-com:vml" xmlns:wp14="http://schemas.microsoft.com/office/word/2010/wordprocessingDrawing" xmlns:wp="http://schemas.openxmlformats.org/drawingml/2006/wordprocessingDrawing" xmlns:w10="urn:schemas-microsoft-com:office:word" xmlns:w="http://schemas.openxmlformats.org/wordprocessingml/2006/main" xmlns:w14="http://schemas.microsoft.com/office/word/2010/wordml" xmlns:w15="http://schemas.microsoft.com/office/word/2012/wordml" xmlns:w16cex="http://schemas.microsoft.com/office/word/2018/wordml/cex" xmlns:w16cid="http://schemas.microsoft.com/office/word/2016/wordml/cid" xmlns:w16="http://schemas.microsoft.com/office/word/2018/wordml" xmlns:w16se="http://schemas.microsoft.com/office/word/2015/wordml/symex" xmlns:wpg="http://schemas.microsoft.com/office/word/2010/wordprocessingGroup" xmlns:wpi="http://schemas.microsoft.com/office/word/2010/wordprocessingInk" xmlns:wne="http://schemas.microsoft.com/office/word/2006/wordml" xmlns:wps="http://schemas.microsoft.com/office/word/2010/wordprocessingShape" mc:Ignorable="w14 w15 w16se w16cid w16 w16cex wp14">
   <w16cid:commentId w16cid:paraId="7CA9C3F0" w16cid:durableId="22D65E12"/>
 </w16cid:commentsIds>
-</file>
-
-<file path=word/people.xml><?xml version="1.0" encoding="utf-8"?>
-<w15:people xmlns:wpc="http://schemas.microsoft.com/office/word/2010/wordprocessingCanvas" xmlns:cx="http://schemas.microsoft.com/office/drawing/2014/chartex" xmlns:cx1="http://schemas.microsoft.com/office/drawing/2015/9/8/chartex" xmlns:mc="http://schemas.openxmlformats.org/markup-compatibility/2006" xmlns:o="urn:schemas-microsoft-com:office:office" xmlns:r="http://schemas.openxmlformats.org/officeDocument/2006/relationships" xmlns:m="http://schemas.openxmlformats.org/officeDocument/2006/math" xmlns:v="urn:schemas-microsoft-com:vml" xmlns:wp14="http://schemas.microsoft.com/office/word/2010/wordprocessingDrawing" xmlns:wp="http://schemas.openxmlformats.org/drawingml/2006/wordprocessingDrawing" xmlns:w10="urn:schemas-microsoft-com:office:word" xmlns:w="http://schemas.openxmlformats.org/wordprocessingml/2006/main" xmlns:w14="http://schemas.microsoft.com/office/word/2010/wordml" xmlns:w15="http://schemas.microsoft.com/office/word/2012/wordml" xmlns:w16se="http://schemas.microsoft.com/office/word/2015/wordml/symex" xmlns:wpg="http://schemas.microsoft.com/office/word/2010/wordprocessingGroup" xmlns:wpi="http://schemas.microsoft.com/office/word/2010/wordprocessingInk" xmlns:wne="http://schemas.microsoft.com/office/word/2006/wordml" xmlns:wps="http://schemas.microsoft.com/office/word/2010/wordprocessingShape" mc:Ignorable="w14 w15 w16se wp14">
-  <w15:person w15:author="sean hughes">
-    <w15:presenceInfo w15:providerId="Windows Live" w15:userId="290af962c17f5454"/>
-  </w15:person>
-</w15:people>
 </file>
 
 <file path=word/styles.xml><?xml version="1.0" encoding="utf-8"?>

</xml_diff>